<commit_message>
work on HM comments
</commit_message>
<xml_diff>
--- a/manuscript/coauthor_feedback_2021_01/ERL_global_C_review_1pm_HM.docx
+++ b/manuscript/coauthor_feedback_2021_01/ERL_global_C_review_1pm_HM.docx
@@ -5594,65 +5594,161 @@
         </m:sSup>
       </m:oMath>
       <w:r>
-        <w:t>), with variables as defined in Table 1. Presented are mean ± std, where geographically distinct areas are treated as the unit of replication. Note that variables differ in geographical repres</w:t>
-      </w:r>
-      <w:del w:id="246" w:author="Muller-Landau, Helene" w:date="2021-01-22T14:36:00Z">
+        <w:t>), with variables as defined in Table 1. Presented are mean ± std, where geographically distinct areas are treated as the unit of replication. Note that variables differ in geographical rep</w:t>
+      </w:r>
+      <w:r>
+        <w:rPr>
+          <w:highlight w:val="yellow"/>
+          <w:rPrChange w:id="246" w:author="Teixeira, Kristina A." w:date="2021-01-23T08:07:00Z">
+            <w:rPr/>
+          </w:rPrChange>
+        </w:rPr>
+        <w:t>res</w:t>
+      </w:r>
+      <w:del w:id="247" w:author="Muller-Landau, Helene" w:date="2021-01-22T14:36:00Z">
         <w:r>
+          <w:rPr>
+            <w:highlight w:val="yellow"/>
+            <w:rPrChange w:id="248" w:author="Teixeira, Kristina A." w:date="2021-01-23T08:07:00Z">
+              <w:rPr/>
+            </w:rPrChange>
+          </w:rPr>
           <w:delText>s</w:delText>
         </w:r>
       </w:del>
       <w:r>
-        <w:t xml:space="preserve">entation, resulting in potential imbalances (Figs. S5-S30). </w:t>
-      </w:r>
-      <w:del w:id="247" w:author="Muller-Landau, Helene" w:date="2021-01-22T14:36:00Z">
+        <w:rPr>
+          <w:highlight w:val="yellow"/>
+          <w:rPrChange w:id="249" w:author="Teixeira, Kristina A." w:date="2021-01-23T08:07:00Z">
+            <w:rPr/>
+          </w:rPrChange>
+        </w:rPr>
+        <w:t>e</w:t>
+      </w:r>
+      <w:r>
+        <w:t xml:space="preserve">ntation, resulting in potential imbalances (Figs. S5-S30). </w:t>
+      </w:r>
+      <w:del w:id="250" w:author="Muller-Landau, Helene" w:date="2021-01-22T14:36:00Z">
         <w:r>
           <w:delText xml:space="preserve">Probability that estimates reflect true biome means scales with the number of distinct geographical areas represented. </w:delText>
         </w:r>
       </w:del>
       <w:r>
-        <w:t xml:space="preserve">Dashed shape outlines indicate variables with records from &lt;7 distinct geographic areas, and dashed arrows indicate fluxes with no data. To illustrate the magnitude of different fluxes, arrow </w:t>
-      </w:r>
-      <w:del w:id="248" w:author="Muller-Landau, Helene" w:date="2021-01-22T14:37:00Z">
+        <w:t xml:space="preserve">Dashed shape outlines indicate variables with records from &lt;7 distinct geographic areas, and dashed arrows indicate fluxes with no </w:t>
+      </w:r>
+      <w:r>
+        <w:rPr>
+          <w:highlight w:val="yellow"/>
+          <w:rPrChange w:id="251" w:author="Teixeira, Kristina A." w:date="2021-01-23T08:14:00Z">
+            <w:rPr/>
+          </w:rPrChange>
+        </w:rPr>
+        <w:t xml:space="preserve">data. To illustrate the magnitude of different fluxes, arrow </w:t>
+      </w:r>
+      <w:del w:id="252" w:author="Muller-Landau, Helene" w:date="2021-01-22T14:37:00Z">
         <w:r>
+          <w:rPr>
+            <w:highlight w:val="yellow"/>
+            <w:rPrChange w:id="253" w:author="Teixeira, Kristina A." w:date="2021-01-23T08:14:00Z">
+              <w:rPr/>
+            </w:rPrChange>
+          </w:rPr>
           <w:delText xml:space="preserve">size </w:delText>
         </w:r>
       </w:del>
-      <w:ins w:id="249" w:author="Muller-Landau, Helene" w:date="2021-01-22T14:37:00Z">
+      <w:ins w:id="254" w:author="Muller-Landau, Helene" w:date="2021-01-22T14:37:00Z">
         <w:r>
+          <w:rPr>
+            <w:highlight w:val="yellow"/>
+            <w:rPrChange w:id="255" w:author="Teixeira, Kristina A." w:date="2021-01-23T08:14:00Z">
+              <w:rPr/>
+            </w:rPrChange>
+          </w:rPr>
           <w:t xml:space="preserve">width </w:t>
         </w:r>
       </w:ins>
       <w:r>
+        <w:rPr>
+          <w:highlight w:val="yellow"/>
+          <w:rPrChange w:id="256" w:author="Teixeira, Kristina A." w:date="2021-01-23T08:14:00Z">
+            <w:rPr/>
+          </w:rPrChange>
+        </w:rPr>
         <w:t xml:space="preserve">is proportional to the square root of </w:t>
       </w:r>
-      <w:ins w:id="250" w:author="Muller-Landau, Helene" w:date="2021-01-22T14:37:00Z">
+      <w:ins w:id="257" w:author="Muller-Landau, Helene" w:date="2021-01-22T14:37:00Z">
         <w:r>
+          <w:rPr>
+            <w:highlight w:val="yellow"/>
+            <w:rPrChange w:id="258" w:author="Teixeira, Kristina A." w:date="2021-01-23T08:14:00Z">
+              <w:rPr/>
+            </w:rPrChange>
+          </w:rPr>
           <w:t xml:space="preserve">the </w:t>
         </w:r>
       </w:ins>
       <w:r>
+        <w:rPr>
+          <w:highlight w:val="yellow"/>
+          <w:rPrChange w:id="259" w:author="Teixeira, Kristina A." w:date="2021-01-23T08:14:00Z">
+            <w:rPr/>
+          </w:rPrChange>
+        </w:rPr>
         <w:t xml:space="preserve">corresponding flux. </w:t>
       </w:r>
-      <w:ins w:id="251" w:author="Muller-Landau, Helene" w:date="2021-01-22T14:37:00Z">
+      <w:ins w:id="260" w:author="Muller-Landau, Helene" w:date="2021-01-22T14:37:00Z">
         <w:r>
+          <w:rPr>
+            <w:highlight w:val="yellow"/>
+            <w:rPrChange w:id="261" w:author="Teixeira, Kristina A." w:date="2021-01-23T08:14:00Z">
+              <w:rPr/>
+            </w:rPrChange>
+          </w:rPr>
           <w:t>An a</w:t>
         </w:r>
       </w:ins>
-      <w:del w:id="252" w:author="Muller-Landau, Helene" w:date="2021-01-22T14:37:00Z">
+      <w:del w:id="262" w:author="Muller-Landau, Helene" w:date="2021-01-22T14:37:00Z">
         <w:r>
+          <w:rPr>
+            <w:highlight w:val="yellow"/>
+            <w:rPrChange w:id="263" w:author="Teixeira, Kristina A." w:date="2021-01-23T08:14:00Z">
+              <w:rPr/>
+            </w:rPrChange>
+          </w:rPr>
           <w:delText>A</w:delText>
         </w:r>
       </w:del>
       <w:r>
+        <w:rPr>
+          <w:highlight w:val="yellow"/>
+          <w:rPrChange w:id="264" w:author="Teixeira, Kristina A." w:date="2021-01-23T08:14:00Z">
+            <w:rPr/>
+          </w:rPrChange>
+        </w:rPr>
         <w:t xml:space="preserve">sterisk after </w:t>
       </w:r>
-      <w:ins w:id="253" w:author="Muller-Landau, Helene" w:date="2021-01-22T14:37:00Z">
+      <w:ins w:id="265" w:author="Muller-Landau, Helene" w:date="2021-01-22T14:37:00Z">
         <w:r>
+          <w:rPr>
+            <w:highlight w:val="yellow"/>
+            <w:rPrChange w:id="266" w:author="Teixeira, Kristina A." w:date="2021-01-23T08:14:00Z">
+              <w:rPr/>
+            </w:rPrChange>
+          </w:rPr>
           <w:t xml:space="preserve">a </w:t>
         </w:r>
       </w:ins>
       <w:r>
-        <w:t>variable name indicates lack of C cycle closure.</w:t>
+        <w:rPr>
+          <w:highlight w:val="yellow"/>
+          <w:rPrChange w:id="267" w:author="Teixeira, Kristina A." w:date="2021-01-23T08:14:00Z">
+            <w:rPr/>
+          </w:rPrChange>
+        </w:rPr>
+        <w:t>variable name indicates lack of</w:t>
+      </w:r>
+      <w:r>
+        <w:t xml:space="preserve"> C cycle closure.</w:t>
       </w:r>
     </w:p>
     <w:p>
@@ -6015,41 +6111,110 @@
         <w:pStyle w:val="BodyText"/>
       </w:pPr>
       <w:r>
+        <w:rPr>
+          <w:highlight w:val="yellow"/>
+          <w:rPrChange w:id="268" w:author="Teixeira, Kristina A." w:date="2021-01-23T08:15:00Z">
+            <w:rPr/>
+          </w:rPrChange>
+        </w:rPr>
         <w:t xml:space="preserve">There were sufficient data to assess </w:t>
       </w:r>
-      <w:ins w:id="254" w:author="Muller-Landau, Helene" w:date="2021-01-22T14:38:00Z">
+      <w:ins w:id="269" w:author="Muller-Landau, Helene" w:date="2021-01-22T14:38:00Z">
         <w:r>
+          <w:rPr>
+            <w:highlight w:val="yellow"/>
+            <w:rPrChange w:id="270" w:author="Teixeira, Kristina A." w:date="2021-01-23T08:15:00Z">
+              <w:rPr/>
+            </w:rPrChange>
+          </w:rPr>
           <w:t xml:space="preserve">differences among biomes in </w:t>
         </w:r>
       </w:ins>
       <w:r>
+        <w:rPr>
+          <w:highlight w:val="yellow"/>
+          <w:rPrChange w:id="271" w:author="Teixeira, Kristina A." w:date="2021-01-23T08:15:00Z">
+            <w:rPr/>
+          </w:rPrChange>
+        </w:rPr>
         <w:t xml:space="preserve">mature forest </w:t>
       </w:r>
-      <w:del w:id="255" w:author="Muller-Landau, Helene" w:date="2021-01-22T14:38:00Z">
+      <w:del w:id="272" w:author="Muller-Landau, Helene" w:date="2021-01-22T14:38:00Z">
         <w:r>
+          <w:rPr>
+            <w:highlight w:val="yellow"/>
+            <w:rPrChange w:id="273" w:author="Teixeira, Kristina A." w:date="2021-01-23T08:15:00Z">
+              <w:rPr/>
+            </w:rPrChange>
+          </w:rPr>
           <w:delText>biome differences</w:delText>
         </w:r>
       </w:del>
-      <w:ins w:id="256" w:author="Muller-Landau, Helene" w:date="2021-01-22T14:38:00Z">
+      <w:ins w:id="274" w:author="Muller-Landau, Helene" w:date="2021-01-22T14:38:00Z">
         <w:r>
+          <w:rPr>
+            <w:highlight w:val="yellow"/>
+            <w:rPrChange w:id="275" w:author="Teixeira, Kristina A." w:date="2021-01-23T08:15:00Z">
+              <w:rPr/>
+            </w:rPrChange>
+          </w:rPr>
           <w:t>valu</w:t>
         </w:r>
       </w:ins>
-      <w:ins w:id="257" w:author="Muller-Landau, Helene" w:date="2021-01-22T14:39:00Z">
+      <w:ins w:id="276" w:author="Muller-Landau, Helene" w:date="2021-01-22T14:39:00Z">
         <w:r>
+          <w:rPr>
+            <w:highlight w:val="yellow"/>
+            <w:rPrChange w:id="277" w:author="Teixeira, Kristina A." w:date="2021-01-23T08:15:00Z">
+              <w:rPr/>
+            </w:rPrChange>
+          </w:rPr>
           <w:t>es</w:t>
         </w:r>
       </w:ins>
       <w:r>
-        <w:t xml:space="preserve"> for 15 flux variables, and significant differences among biomes were detected for 12 variables (Table 1). In all of these cases–including C fluxes into, within, and out of the ecosystem–C fluxes were highest in tropical forests, intermediate in temperate (broadleaf or conifer) forests, and lowest in boreal forests (Table 1, Figs. 7, S5-S19). Differences between tropical and boreal forests were always significant, with temperate forests intermediate and significantly different from one or both. Fluxes tended to be numerically greater in temperate broadleaf than </w:t>
-      </w:r>
-      <w:ins w:id="258" w:author="Muller-Landau, Helene" w:date="2021-01-22T14:39:00Z">
+        <w:rPr>
+          <w:highlight w:val="yellow"/>
+          <w:rPrChange w:id="278" w:author="Teixeira, Kristina A." w:date="2021-01-23T08:15:00Z">
+            <w:rPr/>
+          </w:rPrChange>
+        </w:rPr>
+        <w:t xml:space="preserve"> for</w:t>
+      </w:r>
+      <w:r>
+        <w:t xml:space="preserve"> 15 flux variables, and significant differences among biomes were detected for 12 variables (Table 1). In all of these cases–including C fluxes into, within, and out of the ecosystem–C fluxes were highest in tropical forests, intermediate in temperate (broadleaf or conifer) forests, and lowest in boreal forests (Table 1, Figs. 7, S5-S19). Differences between tropical and boreal forests were always significant, with temperate forests intermediate and significantly different from one or both. Fluxes tended to be numerically greater in temperate broadleaf </w:t>
+      </w:r>
+      <w:r>
+        <w:rPr>
+          <w:highlight w:val="yellow"/>
+          <w:rPrChange w:id="279" w:author="Teixeira, Kristina A." w:date="2021-01-23T08:15:00Z">
+            <w:rPr/>
+          </w:rPrChange>
+        </w:rPr>
+        <w:t xml:space="preserve">than </w:t>
+      </w:r>
+      <w:ins w:id="280" w:author="Muller-Landau, Helene" w:date="2021-01-22T14:39:00Z">
         <w:r>
+          <w:rPr>
+            <w:highlight w:val="yellow"/>
+            <w:rPrChange w:id="281" w:author="Teixeira, Kristina A." w:date="2021-01-23T08:15:00Z">
+              <w:rPr/>
+            </w:rPrChange>
+          </w:rPr>
           <w:t xml:space="preserve">temperate </w:t>
         </w:r>
       </w:ins>
       <w:r>
-        <w:t xml:space="preserve">conifer forests, but the difference was never statistically significant. This pattern held for the following variables: </w:t>
+        <w:rPr>
+          <w:highlight w:val="yellow"/>
+          <w:rPrChange w:id="282" w:author="Teixeira, Kristina A." w:date="2021-01-23T08:15:00Z">
+            <w:rPr/>
+          </w:rPrChange>
+        </w:rPr>
+        <w:t>conifer forests</w:t>
+      </w:r>
+      <w:r>
+        <w:t xml:space="preserve">, but the difference was never statistically significant. This pattern held for the following variables: </w:t>
       </w:r>
       <m:oMath>
         <m:r>
@@ -7034,59 +7199,68 @@
       <w:pPr>
         <w:pStyle w:val="ImageCaption"/>
       </w:pPr>
-      <w:commentRangeStart w:id="259"/>
+      <w:commentRangeStart w:id="283"/>
+      <w:commentRangeStart w:id="284"/>
       <w:r>
         <w:t xml:space="preserve">Figure </w:t>
       </w:r>
-      <w:commentRangeEnd w:id="259"/>
+      <w:commentRangeEnd w:id="283"/>
       <w:r>
         <w:rPr>
           <w:rStyle w:val="CommentReference"/>
           <w:i w:val="0"/>
         </w:rPr>
-        <w:commentReference w:id="259"/>
-      </w:r>
-      <w:r>
-        <w:t xml:space="preserve">8 | Age trends and biome differences in some of the major forest C stocks: (a) aboveground biomass, (b) foliage, (c) fine roots, (d) dead wood. </w:t>
-      </w:r>
-      <w:commentRangeStart w:id="260"/>
-      <w:r>
-        <w:t>Map shows data sources (</w:t>
-      </w:r>
-      <m:oMath>
-        <m:r>
-          <w:rPr>
-            <w:rFonts w:ascii="Cambria Math" w:hAnsi="Cambria Math"/>
-          </w:rPr>
-          <m:t>x</m:t>
-        </m:r>
-      </m:oMath>
-      <w:r>
-        <w:t xml:space="preserve"> and </w:t>
-      </w:r>
-      <m:oMath>
-        <m:r>
-          <w:rPr>
-            <w:rFonts w:ascii="Cambria Math" w:hAnsi="Cambria Math"/>
-          </w:rPr>
-          <m:t>o</m:t>
-        </m:r>
-      </m:oMath>
-      <w:r>
-        <w:t xml:space="preserve"> indicate young and mature stands, respectively). </w:t>
-      </w:r>
-      <w:commentRangeEnd w:id="260"/>
+        <w:commentReference w:id="283"/>
+      </w:r>
+      <w:commentRangeEnd w:id="284"/>
       <w:r>
         <w:rPr>
           <w:rStyle w:val="CommentReference"/>
           <w:i w:val="0"/>
         </w:rPr>
-        <w:commentReference w:id="260"/>
+        <w:commentReference w:id="284"/>
+      </w:r>
+      <w:r>
+        <w:t xml:space="preserve">8 | Age trends and biome differences in some of the major forest C stocks: (a) aboveground biomass, (b) foliage, (c) fine roots, (d) dead wood. </w:t>
+      </w:r>
+      <w:commentRangeStart w:id="285"/>
+      <w:r>
+        <w:t>Map shows data sources (</w:t>
+      </w:r>
+      <m:oMath>
+        <m:r>
+          <w:rPr>
+            <w:rFonts w:ascii="Cambria Math" w:hAnsi="Cambria Math"/>
+          </w:rPr>
+          <m:t>x</m:t>
+        </m:r>
+      </m:oMath>
+      <w:r>
+        <w:t xml:space="preserve"> and </w:t>
+      </w:r>
+      <m:oMath>
+        <m:r>
+          <w:rPr>
+            <w:rFonts w:ascii="Cambria Math" w:hAnsi="Cambria Math"/>
+          </w:rPr>
+          <m:t>o</m:t>
+        </m:r>
+      </m:oMath>
+      <w:r>
+        <w:t xml:space="preserve"> indicate young and mature stands, respectively). </w:t>
+      </w:r>
+      <w:commentRangeEnd w:id="285"/>
+      <w:r>
+        <w:rPr>
+          <w:rStyle w:val="CommentReference"/>
+          <w:i w:val="0"/>
+        </w:rPr>
+        <w:commentReference w:id="285"/>
       </w:r>
       <w:r>
         <w:t xml:space="preserve">In each panel, the left scatterplot shows age trends in forests up to 100 years old, as characterized by a linear mixed effects model with fixed effects of </w:t>
       </w:r>
-      <w:ins w:id="261" w:author="Muller-Landau, Helene" w:date="2021-01-22T14:41:00Z">
+      <w:ins w:id="286" w:author="Muller-Landau, Helene" w:date="2021-01-22T14:41:00Z">
         <w:r>
           <w:t>log(</w:t>
         </w:r>
@@ -7094,7 +7268,7 @@
       <w:r>
         <w:t>age</w:t>
       </w:r>
-      <w:ins w:id="262" w:author="Muller-Landau, Helene" w:date="2021-01-22T14:41:00Z">
+      <w:ins w:id="287" w:author="Muller-Landau, Helene" w:date="2021-01-22T14:41:00Z">
         <w:r>
           <w:t>)</w:t>
         </w:r>
@@ -7107,7 +7281,7 @@
       <w:pPr>
         <w:pStyle w:val="Heading3"/>
       </w:pPr>
-      <w:bookmarkStart w:id="263" w:name="c-cycling-in-young-forests"/>
+      <w:bookmarkStart w:id="288" w:name="c-cycling-in-young-forests"/>
       <w:bookmarkEnd w:id="245"/>
       <w:r>
         <w:t>C cycling in young forests</w:t>
@@ -7576,7 +7750,7 @@
       <w:pPr>
         <w:pStyle w:val="CaptionedFigure"/>
       </w:pPr>
-      <w:commentRangeStart w:id="264"/>
+      <w:commentRangeStart w:id="289"/>
       <w:r>
         <w:rPr>
           <w:noProof/>
@@ -7623,29 +7797,29 @@
           </wp:inline>
         </w:drawing>
       </w:r>
-      <w:commentRangeEnd w:id="264"/>
+      <w:commentRangeEnd w:id="289"/>
       <w:r>
         <w:rPr>
           <w:rStyle w:val="CommentReference"/>
         </w:rPr>
-        <w:commentReference w:id="264"/>
+        <w:commentReference w:id="289"/>
       </w:r>
     </w:p>
     <w:p>
       <w:pPr>
         <w:pStyle w:val="ImageCaption"/>
       </w:pPr>
-      <w:commentRangeStart w:id="265"/>
+      <w:commentRangeStart w:id="290"/>
       <w:r>
         <w:t xml:space="preserve">Figure </w:t>
       </w:r>
-      <w:commentRangeEnd w:id="265"/>
+      <w:commentRangeEnd w:id="290"/>
       <w:r>
         <w:rPr>
           <w:rStyle w:val="CommentReference"/>
           <w:i w:val="0"/>
         </w:rPr>
-        <w:commentReference w:id="265"/>
+        <w:commentReference w:id="290"/>
       </w:r>
       <w:r>
         <w:t xml:space="preserve">9 | Age trends in C cycling in tropical broadleaf forests. Selection of variables for plotting seeks to maximize sample size and broad geographic representation while representing all elements of C cycle. Asterisks indicate variables whose age trends were calculated based on other variables (* young and mature forests; ** young forests only; *** mature forests only), as follows: </w:t>
@@ -9772,20 +9946,50 @@
         </m:sSub>
       </m:oMath>
       <w:r>
-        <w:t xml:space="preserve">, for which temperate broadleaf and conifer forests had similar flux rates </w:t>
-      </w:r>
-      <w:del w:id="266" w:author="Muller-Landau, Helene" w:date="2021-01-22T14:48:00Z">
+        <w:t xml:space="preserve">, for which temperate broadleaf and conifer forests had similar flux </w:t>
+      </w:r>
+      <w:r>
+        <w:rPr>
+          <w:highlight w:val="yellow"/>
+          <w:rPrChange w:id="291" w:author="Teixeira, Kristina A." w:date="2021-01-23T08:23:00Z">
+            <w:rPr/>
+          </w:rPrChange>
+        </w:rPr>
+        <w:t xml:space="preserve">rates </w:t>
+      </w:r>
+      <w:del w:id="292" w:author="Muller-Landau, Helene" w:date="2021-01-22T14:48:00Z">
         <w:r>
+          <w:rPr>
+            <w:highlight w:val="yellow"/>
+            <w:rPrChange w:id="293" w:author="Teixeira, Kristina A." w:date="2021-01-23T08:23:00Z">
+              <w:rPr/>
+            </w:rPrChange>
+          </w:rPr>
           <w:delText xml:space="preserve">than </w:delText>
         </w:r>
       </w:del>
-      <w:ins w:id="267" w:author="Muller-Landau, Helene" w:date="2021-01-22T14:48:00Z">
+      <w:ins w:id="294" w:author="Muller-Landau, Helene" w:date="2021-01-22T14:48:00Z">
         <w:r>
+          <w:rPr>
+            <w:highlight w:val="yellow"/>
+            <w:rPrChange w:id="295" w:author="Teixeira, Kristina A." w:date="2021-01-23T08:23:00Z">
+              <w:rPr/>
+            </w:rPrChange>
+          </w:rPr>
           <w:t xml:space="preserve">as </w:t>
         </w:r>
       </w:ins>
       <w:r>
-        <w:t xml:space="preserve">tropical forests. Notably, and in contrast to the lack of biome differences in </w:t>
+        <w:rPr>
+          <w:highlight w:val="yellow"/>
+          <w:rPrChange w:id="296" w:author="Teixeira, Kristina A." w:date="2021-01-23T08:23:00Z">
+            <w:rPr/>
+          </w:rPrChange>
+        </w:rPr>
+        <w:t>tropical</w:t>
+      </w:r>
+      <w:r>
+        <w:t xml:space="preserve"> forests. Notably, and in contrast to the lack of biome differences in </w:t>
       </w:r>
       <m:oMath>
         <m:r>
@@ -10253,17 +10457,17 @@
       <w:r>
         <w:t xml:space="preserve">. </w:t>
       </w:r>
-      <w:del w:id="268" w:author="Muller-Landau, Helene" w:date="2021-01-22T14:49:00Z">
+      <w:del w:id="297" w:author="Muller-Landau, Helene" w:date="2021-01-22T14:49:00Z">
         <w:r>
           <w:delText xml:space="preserve">There were sufficient data to model </w:delText>
         </w:r>
       </w:del>
-      <w:ins w:id="269" w:author="Muller-Landau, Helene" w:date="2021-01-22T14:49:00Z">
+      <w:ins w:id="298" w:author="Muller-Landau, Helene" w:date="2021-01-22T14:49:00Z">
         <w:r>
           <w:t>A</w:t>
         </w:r>
       </w:ins>
-      <w:del w:id="270" w:author="Muller-Landau, Helene" w:date="2021-01-22T14:49:00Z">
+      <w:del w:id="299" w:author="Muller-Landau, Helene" w:date="2021-01-22T14:49:00Z">
         <w:r>
           <w:delText>a</w:delText>
         </w:r>
@@ -10282,7 +10486,7 @@
       <w:r>
         <w:t xml:space="preserve"> biome interactions were also significant for all ten of these C stock variables (Table S2), with living C stocks tending to accumulate more rapidly during the early stages of forest regrowth in tropical forests (Figs. 8, S20-S30</w:t>
       </w:r>
-      <w:commentRangeStart w:id="271"/>
+      <w:commentRangeStart w:id="300"/>
       <w:r>
         <w:t>). In the case of two non-living C stocks (</w:t>
       </w:r>
@@ -10344,12 +10548,12 @@
       <w:r>
         <w:t xml:space="preserve"> biome interactions were such that </w:t>
       </w:r>
-      <w:commentRangeEnd w:id="271"/>
+      <w:commentRangeEnd w:id="300"/>
       <w:r>
         <w:rPr>
           <w:rStyle w:val="CommentReference"/>
         </w:rPr>
-        <w:commentReference w:id="271"/>
+        <w:commentReference w:id="300"/>
       </w:r>
       <w:r>
         <w:t xml:space="preserve">Specifically, </w:t>
@@ -10420,9 +10624,9 @@
       <w:pPr>
         <w:pStyle w:val="Heading2"/>
       </w:pPr>
-      <w:bookmarkStart w:id="272" w:name="discussion"/>
+      <w:bookmarkStart w:id="301" w:name="discussion"/>
       <w:bookmarkEnd w:id="243"/>
-      <w:bookmarkEnd w:id="263"/>
+      <w:bookmarkEnd w:id="288"/>
       <w:r>
         <w:lastRenderedPageBreak/>
         <w:t>Discussion</w:t>
@@ -10452,39 +10656,63 @@
       <w:r>
         <w:t xml:space="preserve"> of mature </w:t>
       </w:r>
-      <w:commentRangeStart w:id="273"/>
+      <w:commentRangeStart w:id="302"/>
       <w:r>
         <w:t>forests are correlated with a different set of factors</w:t>
       </w:r>
-      <w:commentRangeEnd w:id="273"/>
+      <w:commentRangeEnd w:id="302"/>
       <w:r>
         <w:rPr>
           <w:rStyle w:val="CommentReference"/>
         </w:rPr>
-        <w:commentReference w:id="273"/>
-      </w:r>
-      <w:r>
-        <w:t xml:space="preserve">. Together, these results refine and expand out understanding of C cycling in mature forests, while providing the first global-scale analysis of age trends in multiple forest C </w:t>
-      </w:r>
-      <w:del w:id="274" w:author="Muller-Landau, Helene" w:date="2021-01-22T14:51:00Z">
+        <w:commentReference w:id="302"/>
+      </w:r>
+      <w:r>
+        <w:t xml:space="preserve">. Together, these results refine and expand out understanding of C cycling in mature forests, while providing the first global-scale analysis of age trends in multiple </w:t>
+      </w:r>
+      <w:r>
+        <w:rPr>
+          <w:highlight w:val="yellow"/>
+          <w:rPrChange w:id="303" w:author="Teixeira, Kristina A." w:date="2021-01-23T08:47:00Z">
+            <w:rPr/>
+          </w:rPrChange>
+        </w:rPr>
+        <w:t xml:space="preserve">forest C </w:t>
+      </w:r>
+      <w:del w:id="304" w:author="Muller-Landau, Helene" w:date="2021-01-22T14:51:00Z">
         <w:r>
+          <w:rPr>
+            <w:highlight w:val="yellow"/>
+            <w:rPrChange w:id="305" w:author="Teixeira, Kristina A." w:date="2021-01-23T08:47:00Z">
+              <w:rPr/>
+            </w:rPrChange>
+          </w:rPr>
           <w:delText xml:space="preserve">cycling </w:delText>
         </w:r>
       </w:del>
       <w:r>
-        <w:t>stocks and fluxes (Figs. 9-12).</w:t>
+        <w:rPr>
+          <w:highlight w:val="yellow"/>
+          <w:rPrChange w:id="306" w:author="Teixeira, Kristina A." w:date="2021-01-23T08:47:00Z">
+            <w:rPr/>
+          </w:rPrChange>
+        </w:rPr>
+        <w:t>stocks</w:t>
+      </w:r>
+      <w:r>
+        <w:t xml:space="preserve"> and fluxes (Figs. 9-12).</w:t>
       </w:r>
     </w:p>
     <w:p>
       <w:pPr>
         <w:pStyle w:val="Heading3"/>
       </w:pPr>
-      <w:bookmarkStart w:id="275" w:name="c-variable-coverage-and-budget-closure"/>
-      <w:commentRangeStart w:id="276"/>
+      <w:bookmarkStart w:id="307" w:name="c-variable-coverage-and-budget-closure"/>
+      <w:commentRangeStart w:id="308"/>
       <w:r>
         <w:t>C variable coverage and budget closure</w:t>
       </w:r>
-      <w:commentRangeEnd w:id="276"/>
+      <w:commentRangeEnd w:id="308"/>
       <w:r>
         <w:rPr>
           <w:rStyle w:val="CommentReference"/>
@@ -10493,7 +10721,7 @@
           <w:bCs w:val="0"/>
           <w:color w:val="auto"/>
         </w:rPr>
-        <w:commentReference w:id="276"/>
+        <w:commentReference w:id="308"/>
       </w:r>
     </w:p>
     <w:p>
@@ -10517,16 +10745,16 @@
       <w:pPr>
         <w:pStyle w:val="BodyText"/>
       </w:pPr>
-      <w:commentRangeStart w:id="277"/>
+      <w:commentRangeStart w:id="309"/>
       <w:r>
         <w:t xml:space="preserve">There are of course notable holes </w:t>
       </w:r>
-      <w:commentRangeEnd w:id="277"/>
+      <w:commentRangeEnd w:id="309"/>
       <w:r>
         <w:rPr>
           <w:rStyle w:val="CommentReference"/>
         </w:rPr>
-        <w:commentReference w:id="277"/>
+        <w:commentReference w:id="309"/>
       </w:r>
       <w:r>
         <w:t xml:space="preserve">in the ForC variable coverage (Fig. 2) that limit the scope of our inferences here. Notably, </w:t>
@@ -10677,17 +10905,17 @@
       <w:r>
         <w:t xml:space="preserve"> Houghton 2020). </w:t>
       </w:r>
-      <w:del w:id="278" w:author="Muller-Landau, Helene" w:date="2021-01-22T14:53:00Z">
+      <w:del w:id="310" w:author="Muller-Landau, Helene" w:date="2021-01-22T14:53:00Z">
         <w:r>
           <w:delText>Nonetheless, the lack of closure, i</w:delText>
         </w:r>
       </w:del>
-      <w:del w:id="279" w:author="Muller-Landau, Helene" w:date="2021-01-22T14:54:00Z">
+      <w:del w:id="311" w:author="Muller-Landau, Helene" w:date="2021-01-22T14:54:00Z">
         <w:r>
           <w:delText>n t</w:delText>
         </w:r>
       </w:del>
-      <w:ins w:id="280" w:author="Muller-Landau, Helene" w:date="2021-01-22T14:54:00Z">
+      <w:ins w:id="312" w:author="Muller-Landau, Helene" w:date="2021-01-22T14:54:00Z">
         <w:r>
           <w:t>T</w:t>
         </w:r>
@@ -10695,27 +10923,27 @@
       <w:r>
         <w:t xml:space="preserve">he one instance where </w:t>
       </w:r>
-      <w:del w:id="281" w:author="Muller-Landau, Helene" w:date="2021-01-22T14:53:00Z">
+      <w:del w:id="313" w:author="Muller-Landau, Helene" w:date="2021-01-22T14:53:00Z">
         <w:r>
           <w:delText xml:space="preserve">it </w:delText>
         </w:r>
       </w:del>
-      <w:ins w:id="282" w:author="Muller-Landau, Helene" w:date="2021-01-22T14:53:00Z">
+      <w:ins w:id="314" w:author="Muller-Landau, Helene" w:date="2021-01-22T14:53:00Z">
         <w:r>
           <w:t>the C budge</w:t>
         </w:r>
       </w:ins>
-      <w:ins w:id="283" w:author="Muller-Landau, Helene" w:date="2021-01-22T14:54:00Z">
+      <w:ins w:id="315" w:author="Muller-Landau, Helene" w:date="2021-01-22T14:54:00Z">
         <w:r>
           <w:t>ts doesn’t close</w:t>
         </w:r>
       </w:ins>
-      <w:ins w:id="284" w:author="Muller-Landau, Helene" w:date="2021-01-22T14:53:00Z">
+      <w:ins w:id="316" w:author="Muller-Landau, Helene" w:date="2021-01-22T14:53:00Z">
         <w:r>
           <w:t xml:space="preserve"> </w:t>
         </w:r>
       </w:ins>
-      <w:del w:id="285" w:author="Muller-Landau, Helene" w:date="2021-01-22T14:54:00Z">
+      <w:del w:id="317" w:author="Muller-Landau, Helene" w:date="2021-01-22T14:54:00Z">
         <w:r>
           <w:delText xml:space="preserve">occurs, </w:delText>
         </w:r>
@@ -10723,17 +10951,17 @@
       <w:r>
         <w:t xml:space="preserve">is </w:t>
       </w:r>
-      <w:del w:id="286" w:author="Muller-Landau, Helene" w:date="2021-01-22T14:54:00Z">
+      <w:del w:id="318" w:author="Muller-Landau, Helene" w:date="2021-01-22T14:54:00Z">
         <w:r>
           <w:delText>probably more reflective</w:delText>
         </w:r>
       </w:del>
-      <w:ins w:id="287" w:author="Muller-Landau, Helene" w:date="2021-01-22T14:54:00Z">
+      <w:ins w:id="319" w:author="Muller-Landau, Helene" w:date="2021-01-22T14:54:00Z">
         <w:r>
           <w:t>likely due to</w:t>
         </w:r>
       </w:ins>
-      <w:del w:id="288" w:author="Muller-Landau, Helene" w:date="2021-01-22T14:54:00Z">
+      <w:del w:id="320" w:author="Muller-Landau, Helene" w:date="2021-01-22T14:54:00Z">
         <w:r>
           <w:delText xml:space="preserve"> of</w:delText>
         </w:r>
@@ -10810,7 +11038,7 @@
       <w:r>
         <w:t xml:space="preserve">; Fig. 5) </w:t>
       </w:r>
-      <w:ins w:id="289" w:author="Muller-Landau, Helene" w:date="2021-01-22T14:54:00Z">
+      <w:ins w:id="321" w:author="Muller-Landau, Helene" w:date="2021-01-22T14:54:00Z">
         <w:r>
           <w:t xml:space="preserve">rather </w:t>
         </w:r>
@@ -10818,12 +11046,12 @@
       <w:r>
         <w:t xml:space="preserve">than </w:t>
       </w:r>
-      <w:del w:id="290" w:author="Muller-Landau, Helene" w:date="2021-01-22T14:54:00Z">
+      <w:del w:id="322" w:author="Muller-Landau, Helene" w:date="2021-01-22T14:54:00Z">
         <w:r>
           <w:delText xml:space="preserve">of </w:delText>
         </w:r>
       </w:del>
-      <w:ins w:id="291" w:author="Muller-Landau, Helene" w:date="2021-01-22T14:54:00Z">
+      <w:ins w:id="323" w:author="Muller-Landau, Helene" w:date="2021-01-22T14:54:00Z">
         <w:r>
           <w:t xml:space="preserve">issues of </w:t>
         </w:r>
@@ -10902,8 +11130,8 @@
       <w:pPr>
         <w:pStyle w:val="Heading3"/>
       </w:pPr>
-      <w:bookmarkStart w:id="292" w:name="c-cycling-across-biomes"/>
-      <w:bookmarkEnd w:id="275"/>
+      <w:bookmarkStart w:id="324" w:name="c-cycling-across-biomes"/>
+      <w:bookmarkEnd w:id="307"/>
       <w:r>
         <w:t>C cycling across biomes</w:t>
       </w:r>
@@ -11548,7 +11776,7 @@
       <w:r>
         <w:t xml:space="preserve">Whereas </w:t>
       </w:r>
-      <w:ins w:id="293" w:author="Muller-Landau, Helene" w:date="2021-01-22T14:57:00Z">
+      <w:ins w:id="325" w:author="Muller-Landau, Helene" w:date="2021-01-22T14:57:00Z">
         <w:r>
           <w:t xml:space="preserve">aboveground </w:t>
         </w:r>
@@ -11648,8 +11876,8 @@
       <w:pPr>
         <w:pStyle w:val="Heading3"/>
       </w:pPr>
-      <w:bookmarkStart w:id="294" w:name="age-trends-in-c-cycling"/>
-      <w:bookmarkEnd w:id="292"/>
+      <w:bookmarkStart w:id="326" w:name="age-trends-in-c-cycling"/>
+      <w:bookmarkEnd w:id="324"/>
       <w:r>
         <w:t>Age trends in C cycling</w:t>
       </w:r>
@@ -12119,8 +12347,8 @@
       <w:pPr>
         <w:pStyle w:val="Heading3"/>
       </w:pPr>
-      <w:bookmarkStart w:id="295" w:name="Xe274d8bfc31d8f186374f5425705e4c8c528185"/>
-      <w:bookmarkEnd w:id="294"/>
+      <w:bookmarkStart w:id="327" w:name="Xe274d8bfc31d8f186374f5425705e4c8c528185"/>
+      <w:bookmarkEnd w:id="326"/>
       <w:r>
         <w:t>Relevance for climate change prediction and mitigation</w:t>
       </w:r>
@@ -12349,7 +12577,7 @@
       <w:r>
         <w:t xml:space="preserve"> 2018). Biomass is the largest C stock in most forests, and most of the emphasis has traditionally been on this variable. </w:t>
       </w:r>
-      <w:commentRangeStart w:id="296"/>
+      <w:commentRangeStart w:id="328"/>
       <w:r>
         <w:t xml:space="preserve">Remote-sensing driven biomass estimates (e.g., Saatchi </w:t>
       </w:r>
@@ -12380,12 +12608,12 @@
       <w:r>
         <w:t xml:space="preserve"> 2019), are well suited for this task. </w:t>
       </w:r>
-      <w:commentRangeEnd w:id="296"/>
+      <w:commentRangeEnd w:id="328"/>
       <w:r>
         <w:rPr>
           <w:rStyle w:val="CommentReference"/>
         </w:rPr>
-        <w:commentReference w:id="296"/>
+        <w:commentReference w:id="328"/>
       </w:r>
       <w:r>
         <w:t xml:space="preserve">Note, however, that factors such as stand age and disturbance history are difficult, if possible, to detect remotely, and can only be characterized for very recent decades (Hansen </w:t>
@@ -12520,8 +12748,8 @@
       <w:pPr>
         <w:pStyle w:val="Heading3"/>
       </w:pPr>
-      <w:bookmarkStart w:id="297" w:name="conclusions"/>
-      <w:bookmarkEnd w:id="295"/>
+      <w:bookmarkStart w:id="329" w:name="conclusions"/>
+      <w:bookmarkEnd w:id="327"/>
       <w:r>
         <w:t>Conclusions</w:t>
       </w:r>
@@ -12645,8 +12873,8 @@
       <w:pPr>
         <w:pStyle w:val="Heading3"/>
       </w:pPr>
-      <w:bookmarkStart w:id="298" w:name="citations-to-add"/>
-      <w:bookmarkEnd w:id="297"/>
+      <w:bookmarkStart w:id="330" w:name="citations-to-add"/>
+      <w:bookmarkEnd w:id="329"/>
       <w:r>
         <w:t>Citations to add</w:t>
       </w:r>
@@ -12672,9 +12900,9 @@
       <w:pPr>
         <w:pStyle w:val="Heading2"/>
       </w:pPr>
-      <w:bookmarkStart w:id="299" w:name="acknowledgements"/>
-      <w:bookmarkEnd w:id="272"/>
-      <w:bookmarkEnd w:id="298"/>
+      <w:bookmarkStart w:id="331" w:name="acknowledgements"/>
+      <w:bookmarkEnd w:id="301"/>
+      <w:bookmarkEnd w:id="330"/>
       <w:r>
         <w:t>Acknowledgements</w:t>
       </w:r>
@@ -12700,8 +12928,8 @@
       <w:pPr>
         <w:pStyle w:val="Heading2"/>
       </w:pPr>
-      <w:bookmarkStart w:id="300" w:name="data-availability-statement"/>
-      <w:bookmarkEnd w:id="299"/>
+      <w:bookmarkStart w:id="332" w:name="data-availability-statement"/>
+      <w:bookmarkEnd w:id="331"/>
       <w:r>
         <w:t>Data availability statement</w:t>
       </w:r>
@@ -12738,8 +12966,8 @@
       <w:pPr>
         <w:pStyle w:val="Heading2"/>
       </w:pPr>
-      <w:bookmarkStart w:id="301" w:name="references"/>
-      <w:bookmarkEnd w:id="300"/>
+      <w:bookmarkStart w:id="333" w:name="references"/>
+      <w:bookmarkEnd w:id="332"/>
       <w:r>
         <w:t>References</w:t>
       </w:r>
@@ -12748,8 +12976,8 @@
       <w:pPr>
         <w:pStyle w:val="Bibliography"/>
       </w:pPr>
-      <w:bookmarkStart w:id="302" w:name="ref-allen_global_2002"/>
-      <w:bookmarkStart w:id="303" w:name="refs"/>
+      <w:bookmarkStart w:id="334" w:name="ref-allen_global_2002"/>
+      <w:bookmarkStart w:id="335" w:name="refs"/>
       <w:r>
         <w:t xml:space="preserve">Allen A, Brown J and Gillooly J 2002 Global biodiversity, biochemical kinetics, and the energetic-equivalence rule </w:t>
       </w:r>
@@ -12776,8 +13004,8 @@
       <w:pPr>
         <w:pStyle w:val="Bibliography"/>
       </w:pPr>
-      <w:bookmarkStart w:id="304" w:name="ref-amiro_ecosystem_2010"/>
-      <w:bookmarkEnd w:id="302"/>
+      <w:bookmarkStart w:id="336" w:name="ref-amiro_ecosystem_2010"/>
+      <w:bookmarkEnd w:id="334"/>
       <w:r>
         <w:t xml:space="preserve">Amiro B D, Barr A G, Barr J G, Black T A, Bracho R, Brown M, Chen J, Clark K L, Davis K J, Desai A R, Dore S, Engel V, Fuentes J D, Goldstein A H, Goulden M L, Kolb T E, Lavigne M B, Law B E, Margolis H A, Martin T, McCaughey J H, Misson L, Montes-Helu M, Noormets A, Randerson J T, Starr G and Xiao J 2010 Ecosystem carbon dioxide fluxes after disturbance in forests of North America </w:t>
       </w:r>
@@ -12804,8 +13032,8 @@
       <w:pPr>
         <w:pStyle w:val="Bibliography"/>
       </w:pPr>
-      <w:bookmarkStart w:id="305" w:name="ref-anav_spatiotemporal_2015"/>
-      <w:bookmarkEnd w:id="304"/>
+      <w:bookmarkStart w:id="337" w:name="ref-anav_spatiotemporal_2015"/>
+      <w:bookmarkEnd w:id="336"/>
       <w:r>
         <w:t xml:space="preserve">Anav A, Friedlingstein P, Beer C, Ciais P, Harper A, Jones C, Murray-Tortarolo G, Papale D, Parazoo N C, Peylin P, Piao S, Sitch S, Viovy N, Wiltshire A and Zhao M 2015 Spatiotemporal patterns of terrestrial gross primary production: A review </w:t>
       </w:r>
@@ -12832,8 +13060,8 @@
       <w:pPr>
         <w:pStyle w:val="Bibliography"/>
       </w:pPr>
-      <w:bookmarkStart w:id="306" w:name="ref-andela_human-driven_2017"/>
-      <w:bookmarkEnd w:id="305"/>
+      <w:bookmarkStart w:id="338" w:name="ref-andela_human-driven_2017"/>
+      <w:bookmarkEnd w:id="337"/>
       <w:r>
         <w:t xml:space="preserve">Andela N, Morton D C, Giglio L, Chen Y, van der Werf G R, Kasibhatla P S, DeFries R S, Collatz G J, Hantson S, Kloster S, Bachelet D, Forrest M, Lasslop G, Li F, Mangeon S, Melton J R, Yue C and Randerson J T 2017 A human-driven decline in global burned area </w:t>
       </w:r>
@@ -12860,8 +13088,8 @@
       <w:pPr>
         <w:pStyle w:val="Bibliography"/>
       </w:pPr>
-      <w:bookmarkStart w:id="307" w:name="ref-anderson_temperature-dependence_2006"/>
-      <w:bookmarkEnd w:id="306"/>
+      <w:bookmarkStart w:id="339" w:name="ref-anderson_temperature-dependence_2006"/>
+      <w:bookmarkEnd w:id="338"/>
       <w:r>
         <w:lastRenderedPageBreak/>
         <w:t xml:space="preserve">Anderson K J, Allen A P, Gillooly J F and Brown J H 2006 Temperature-dependence of biomass accumulation rates during secondary succession </w:t>
@@ -12889,8 +13117,8 @@
       <w:pPr>
         <w:pStyle w:val="Bibliography"/>
       </w:pPr>
-      <w:bookmarkStart w:id="308" w:name="ref-anderson-teixeira_forc-dbgroa_2020"/>
-      <w:bookmarkEnd w:id="307"/>
+      <w:bookmarkStart w:id="340" w:name="ref-anderson-teixeira_forc-dbgroa_2020"/>
+      <w:bookmarkEnd w:id="339"/>
       <w:r>
         <w:t>Anderson-Teixeira K, Herrmann V, CookPatton, Ferson A and Lister K 2020 Forc-db/GROA: Release with Cook-Patton et al. 2020, Nature.</w:t>
       </w:r>
@@ -12899,8 +13127,8 @@
       <w:pPr>
         <w:pStyle w:val="Bibliography"/>
       </w:pPr>
-      <w:bookmarkStart w:id="309" w:name="X004b0b0adcb3b0fd197baeba21c22fc647d3498"/>
-      <w:bookmarkEnd w:id="308"/>
+      <w:bookmarkStart w:id="341" w:name="X004b0b0adcb3b0fd197baeba21c22fc647d3498"/>
+      <w:bookmarkEnd w:id="340"/>
       <w:r>
         <w:t xml:space="preserve">Anderson-Teixeira K J, Davies S J, Bennett A C, Gonzalez-Akre E B, Muller-Landau H C, Joseph Wright S, Abu Salim K, Almeyda Zambrano A M, Alonso A, Baltzer J L, Basset Y, Bourg N A, Broadbent E N, Brockelman W Y, Bunyavejchewin S, Burslem D F R P, Butt N, Cao M, Cardenas D, Chuyong G B, Clay K, Cordell S, Dattaraja H S, Deng X, Detto M, Du X, Duque A, Erikson D L, Ewango C E N, Fischer G A, Fletcher C, Foster R B, Giardina C P, Gilbert G S, Gunatilleke N, Gunatilleke S, Hao Z, Hargrove W W, Hart T B, Hau B C H, He F, Hoffman F M, Howe R W, Hubbell S P, Inman-Narahari F M, Jansen P A, Jiang M, Johnson D J, Kanzaki M, Kassim A R, Kenfack D, Kibet S, Kinnaird M F, Korte L, Kral K, Kumar J, Larson A J, Li Y, Li X, Liu S, Lum S K Y, Lutz J A, Ma K, Maddalena D M, Makana J-R, Malhi Y, Marthews T, Mat Serudin R, McMahon S M, McShea W J, Memiaghe H R, Mi X, Mizuno T, Morecroft M, Myers J A, Novotny V, de Oliveira A A, Ong P S, Orwig D A, Ostertag R, den Ouden J, Parker G G, Phillips R P, Sack L, Sainge M N, Sang W, Sri-ngernyuang K, Sukumar R, Sun I-F, Sungpalee W, Suresh H S, Tan S, Thomas S C, Thomas D W, Thompson J, Turner B L, Uriarte M, Valencia R, et al 2015 CTFS-ForestGEO : A worldwide network monitoring forests in an era of global change </w:t>
       </w:r>
@@ -12927,8 +13155,8 @@
       <w:pPr>
         <w:pStyle w:val="Bibliography"/>
       </w:pPr>
-      <w:bookmarkStart w:id="310" w:name="ref-andersonteixeira_differential_2011"/>
-      <w:bookmarkEnd w:id="309"/>
+      <w:bookmarkStart w:id="342" w:name="ref-andersonteixeira_differential_2011"/>
+      <w:bookmarkEnd w:id="341"/>
       <w:r>
         <w:t xml:space="preserve">Anderson-Teixeira K J, Delong J P, Fox A M, Brese D A and Litvak M E 2011 Differential responses of production and respiration to temperature and moisture drive the carbon balance across a climatic gradient in New Mexico </w:t>
       </w:r>
@@ -12955,8 +13183,8 @@
       <w:pPr>
         <w:pStyle w:val="Bibliography"/>
       </w:pPr>
-      <w:bookmarkStart w:id="311" w:name="ref-anderson-teixeira_greenhouse_2011"/>
-      <w:bookmarkEnd w:id="310"/>
+      <w:bookmarkStart w:id="343" w:name="ref-anderson-teixeira_greenhouse_2011"/>
+      <w:bookmarkEnd w:id="342"/>
       <w:r>
         <w:t xml:space="preserve">Anderson-Teixeira K J and DeLucia E H 2011 The greenhouse gas value of ecosystems </w:t>
       </w:r>
@@ -12983,8 +13211,8 @@
       <w:pPr>
         <w:pStyle w:val="Bibliography"/>
       </w:pPr>
-      <w:bookmarkStart w:id="312" w:name="ref-andersonteixeira_altered_2013"/>
-      <w:bookmarkEnd w:id="311"/>
+      <w:bookmarkStart w:id="344" w:name="ref-andersonteixeira_altered_2013"/>
+      <w:bookmarkEnd w:id="343"/>
       <w:r>
         <w:t xml:space="preserve">Anderson-Teixeira K J, Miller A D, Mohan J E, Hudiburg T W, Duval B D and DeLucia E H 2013 Altered dynamics of forest recovery under a changing climate </w:t>
       </w:r>
@@ -13011,8 +13239,8 @@
       <w:pPr>
         <w:pStyle w:val="Bibliography"/>
       </w:pPr>
-      <w:bookmarkStart w:id="313" w:name="ref-anderson-teixeira_forc_2018"/>
-      <w:bookmarkEnd w:id="312"/>
+      <w:bookmarkStart w:id="345" w:name="ref-anderson-teixeira_forc_2018"/>
+      <w:bookmarkEnd w:id="344"/>
       <w:r>
         <w:t xml:space="preserve">Anderson-Teixeira K J, Wang M M H, McGarvey J C, Herrmann V, Tepley A J, Bond-Lamberty B and LeBauer D S 2018 ForC : A global database of forest carbon stocks and fluxes </w:t>
       </w:r>
@@ -13039,8 +13267,8 @@
       <w:pPr>
         <w:pStyle w:val="Bibliography"/>
       </w:pPr>
-      <w:bookmarkStart w:id="314" w:name="ref-anderson-teixeira_carbon_2016"/>
-      <w:bookmarkEnd w:id="313"/>
+      <w:bookmarkStart w:id="346" w:name="ref-anderson-teixeira_carbon_2016"/>
+      <w:bookmarkEnd w:id="345"/>
       <w:r>
         <w:t xml:space="preserve">Anderson-Teixeira K J, Wang M M H, McGarvey J C and LeBauer D S 2016 Carbon dynamics of mature and regrowth tropical forests derived from a pantropical database (TropForC-db) </w:t>
       </w:r>
@@ -13067,8 +13295,8 @@
       <w:pPr>
         <w:pStyle w:val="Bibliography"/>
       </w:pPr>
-      <w:bookmarkStart w:id="315" w:name="ref-badgley_terrestrial_2019"/>
-      <w:bookmarkEnd w:id="314"/>
+      <w:bookmarkStart w:id="347" w:name="ref-badgley_terrestrial_2019"/>
+      <w:bookmarkEnd w:id="346"/>
       <w:r>
         <w:t xml:space="preserve">Badgley G, Anderegg L D L, Berry J A and Field C B 2019 Terrestrial gross primary production: Using NIRV to scale from site to globe </w:t>
       </w:r>
@@ -13095,8 +13323,8 @@
       <w:pPr>
         <w:pStyle w:val="Bibliography"/>
       </w:pPr>
-      <w:bookmarkStart w:id="316" w:name="ref-baldocchi_fluxnet_2001"/>
-      <w:bookmarkEnd w:id="315"/>
+      <w:bookmarkStart w:id="348" w:name="ref-baldocchi_fluxnet_2001"/>
+      <w:bookmarkEnd w:id="347"/>
       <w:r>
         <w:t xml:space="preserve">Baldocchi D, Falge E, Gu L, Olson R, Hollinger D, Running S, Anthoni P, Bernhofer C, Davis K, Evans R, Fuentes J, Goldstein A, Katul G, Law B, Lee X, Malhi Y, Meyers T, Munger W, Oechel W, Paw K T, Pilegaard K, Schmid H P, Valentini R, Verma S, Vesala T, Wilson K and Wofsy S 2001 FLUXNET : A New Tool to Study the Temporal and Spatial Variability of </w:t>
       </w:r>
@@ -13127,8 +13355,8 @@
       <w:pPr>
         <w:pStyle w:val="Bibliography"/>
       </w:pPr>
-      <w:bookmarkStart w:id="317" w:name="ref-banbury_morgan_global_nodate"/>
-      <w:bookmarkEnd w:id="316"/>
+      <w:bookmarkStart w:id="349" w:name="ref-banbury_morgan_global_nodate"/>
+      <w:bookmarkEnd w:id="348"/>
       <w:r>
         <w:t xml:space="preserve">Banbury Morgan B, Herrmann V, Kunert N, Bond-Lamberty B, Muller-Landau H C and Anderson-Teixeira K J Global patterns of forest autotrophic carbon fluxes </w:t>
       </w:r>
@@ -13143,8 +13371,8 @@
       <w:pPr>
         <w:pStyle w:val="Bibliography"/>
       </w:pPr>
-      <w:bookmarkStart w:id="318" w:name="ref-bates_fitting_2015"/>
-      <w:bookmarkEnd w:id="317"/>
+      <w:bookmarkStart w:id="350" w:name="ref-bates_fitting_2015"/>
+      <w:bookmarkEnd w:id="349"/>
       <w:r>
         <w:t xml:space="preserve">Bates D, Mächler M, Bolker B and Walker S 2015 Fitting Linear Mixed-Effects Models Using </w:t>
       </w:r>
@@ -13177,8 +13405,8 @@
       <w:pPr>
         <w:pStyle w:val="Bibliography"/>
       </w:pPr>
-      <w:bookmarkStart w:id="319" w:name="ref-besnard_quantifying_2018"/>
-      <w:bookmarkEnd w:id="318"/>
+      <w:bookmarkStart w:id="351" w:name="ref-besnard_quantifying_2018"/>
+      <w:bookmarkEnd w:id="350"/>
       <w:r>
         <w:t xml:space="preserve">Besnard S, Carvalhais N, Arain M A, Black A, de Bruin S, Buchmann N, Cescatti A, Chen J, Clevers J G P W, Desai A R, Gough C M, Havrankova K, Herold M, Hörtnagl L, Jung M, Knohl A, Kruijt B, Krupkova L, Law B E, Lindroth A, Noormets A, Roupsard O, Steinbrecher R, Varlagin A, Vincke C and Reichstein M 2018 Quantifying the effect of forest age in annual net forest carbon balance </w:t>
       </w:r>
@@ -13205,8 +13433,8 @@
       <w:pPr>
         <w:pStyle w:val="Bibliography"/>
       </w:pPr>
-      <w:bookmarkStart w:id="320" w:name="ref-bonan_forests_2008"/>
-      <w:bookmarkEnd w:id="319"/>
+      <w:bookmarkStart w:id="352" w:name="ref-bonan_forests_2008"/>
+      <w:bookmarkEnd w:id="351"/>
       <w:r>
         <w:t xml:space="preserve">Bonan G B 2008 Forests and Climate Change: Forcings, Feedbacks, and the Climate Benefits of Forests </w:t>
       </w:r>
@@ -13233,8 +13461,8 @@
       <w:pPr>
         <w:pStyle w:val="Bibliography"/>
       </w:pPr>
-      <w:bookmarkStart w:id="321" w:name="ref-bonan_climate_2018"/>
-      <w:bookmarkEnd w:id="320"/>
+      <w:bookmarkStart w:id="353" w:name="ref-bonan_climate_2018"/>
+      <w:bookmarkEnd w:id="352"/>
       <w:r>
         <w:t xml:space="preserve">Bonan G B and Doney S C 2018 Climate, ecosystems, and planetary futures: The challenge to predict life in Earth system models </w:t>
       </w:r>
@@ -13258,8 +13486,8 @@
       <w:pPr>
         <w:pStyle w:val="Bibliography"/>
       </w:pPr>
-      <w:bookmarkStart w:id="322" w:name="ref-bonan_model_2019"/>
-      <w:bookmarkEnd w:id="321"/>
+      <w:bookmarkStart w:id="354" w:name="ref-bonan_model_2019"/>
+      <w:bookmarkEnd w:id="353"/>
       <w:r>
         <w:t xml:space="preserve">Bonan G B, Lombardozzi D L, Wieder W R, Oleson K W, Lawrence D M, Hoffman F M and Collier N 2019 Model Structure and Climate Data Uncertainty in Historical Simulations of the Terrestrial Carbon Cycle (1850) </w:t>
       </w:r>
@@ -13286,8 +13514,8 @@
       <w:pPr>
         <w:pStyle w:val="Bibliography"/>
       </w:pPr>
-      <w:bookmarkStart w:id="323" w:name="ref-bondlamberty_new_2018"/>
-      <w:bookmarkEnd w:id="322"/>
+      <w:bookmarkStart w:id="355" w:name="ref-bondlamberty_new_2018"/>
+      <w:bookmarkEnd w:id="354"/>
       <w:r>
         <w:t xml:space="preserve">Bond-Lamberty B 2018 New Techniques and Data for Understanding the Global Soil Respiration Flux </w:t>
       </w:r>
@@ -13314,8 +13542,8 @@
       <w:pPr>
         <w:pStyle w:val="Bibliography"/>
       </w:pPr>
-      <w:bookmarkStart w:id="324" w:name="ref-bondlamberty_estimating_2016"/>
-      <w:bookmarkEnd w:id="323"/>
+      <w:bookmarkStart w:id="356" w:name="ref-bondlamberty_estimating_2016"/>
+      <w:bookmarkEnd w:id="355"/>
       <w:r>
         <w:t xml:space="preserve">Bond-Lamberty B, Epron D, Harden J, Harmon M E, Hoffman F, Kumar J, David McGuire A and Vargas R 2016 Estimating heterotrophic respiration at large scales: Challenges, approaches, and next steps </w:t>
       </w:r>
@@ -13339,8 +13567,8 @@
       <w:pPr>
         <w:pStyle w:val="Bibliography"/>
       </w:pPr>
-      <w:bookmarkStart w:id="325" w:name="ref-bond-lamberty_global_2010"/>
-      <w:bookmarkEnd w:id="324"/>
+      <w:bookmarkStart w:id="357" w:name="ref-bond-lamberty_global_2010"/>
+      <w:bookmarkEnd w:id="356"/>
       <w:r>
         <w:t xml:space="preserve">Bond-Lamberty B and Thomson A 2010 A global database of soil respiration data </w:t>
       </w:r>
@@ -13367,8 +13595,8 @@
       <w:pPr>
         <w:pStyle w:val="Bibliography"/>
       </w:pPr>
-      <w:bookmarkStart w:id="326" w:name="ref-bond-lamberty_contribution_2004"/>
-      <w:bookmarkEnd w:id="325"/>
+      <w:bookmarkStart w:id="358" w:name="ref-bond-lamberty_contribution_2004"/>
+      <w:bookmarkEnd w:id="357"/>
       <w:r>
         <w:t xml:space="preserve">Bond-Lamberty B, Wang C and Gower S T 2004 Contribution of root respiration to soil surface CO2 flux in a boreal black spruce chronosequence </w:t>
       </w:r>
@@ -13395,8 +13623,8 @@
       <w:pPr>
         <w:pStyle w:val="Bibliography"/>
       </w:pPr>
-      <w:bookmarkStart w:id="327" w:name="ref-carmona_coarse_2002"/>
-      <w:bookmarkEnd w:id="326"/>
+      <w:bookmarkStart w:id="359" w:name="ref-carmona_coarse_2002"/>
+      <w:bookmarkEnd w:id="358"/>
       <w:r>
         <w:t xml:space="preserve">Carmona M R, Armesto J J, Aravena J C and Pérez C A 2002 Coarse woody debris biomass in successional and primary temperate forests in Chiloé Island, Chile </w:t>
       </w:r>
@@ -13423,8 +13651,8 @@
       <w:pPr>
         <w:pStyle w:val="Bibliography"/>
       </w:pPr>
-      <w:bookmarkStart w:id="328" w:name="ref-cavaleri_urgent_2015"/>
-      <w:bookmarkEnd w:id="327"/>
+      <w:bookmarkStart w:id="360" w:name="ref-cavaleri_urgent_2015"/>
+      <w:bookmarkEnd w:id="359"/>
       <w:r>
         <w:t xml:space="preserve">Cavaleri M A, Reed S C, Smith W K and Wood T E 2015 Urgent need for warming experiments in tropical forests </w:t>
       </w:r>
@@ -13451,8 +13679,8 @@
       <w:pPr>
         <w:pStyle w:val="Bibliography"/>
       </w:pPr>
-      <w:bookmarkStart w:id="329" w:name="ref-chapin_reconciling_2006"/>
-      <w:bookmarkEnd w:id="328"/>
+      <w:bookmarkStart w:id="361" w:name="ref-chapin_reconciling_2006"/>
+      <w:bookmarkEnd w:id="360"/>
       <w:r>
         <w:t xml:space="preserve">Chapin F, Woodwell G, Randerson J, Rastetter E, Lovett G, Baldocchi D, Clark D, Harmon M, Schimel D, Valentini R, Wirth C, Aber J, Cole J, Goulden M, Harden J, Heimann M, Howarth R, Matson P, McGuire A, Melillo J, Mooney H, Neff J, Houghton R, Pace M, Ryan M, Running S, </w:t>
       </w:r>
@@ -13483,8 +13711,8 @@
       <w:pPr>
         <w:pStyle w:val="Bibliography"/>
       </w:pPr>
-      <w:bookmarkStart w:id="330" w:name="ref-chave_ground_2019"/>
-      <w:bookmarkEnd w:id="329"/>
+      <w:bookmarkStart w:id="362" w:name="ref-chave_ground_2019"/>
+      <w:bookmarkEnd w:id="361"/>
       <w:r>
         <w:t xml:space="preserve">Chave J, Davies S J, Phillips O L, Lewis S L, Sist P, Schepaschenko D, Armston J, Baker T R, Coomes D, Disney M, Duncanson L, Hérault B, Labrière N, Meyer V, Réjou-Méchain M, Scipal K and Saatchi S 2019 Ground Data are Essential for Biomass Remote Sensing Missions </w:t>
       </w:r>
@@ -13499,8 +13727,8 @@
       <w:pPr>
         <w:pStyle w:val="Bibliography"/>
       </w:pPr>
-      <w:bookmarkStart w:id="331" w:name="ref-chave_improved_2014"/>
-      <w:bookmarkEnd w:id="330"/>
+      <w:bookmarkStart w:id="363" w:name="ref-chave_improved_2014"/>
+      <w:bookmarkEnd w:id="362"/>
       <w:r>
         <w:t xml:space="preserve">Chave J, Réjou-Méchain M, Búrquez A, Chidumayo E, Colgan M S, Delitti W B C, Duque A, Eid T, Fearnside P M, Goodman R C, Henry M, Martínez-Yrízar A, Mugasha W A, Muller-Landau H C, Mencuccini M, Nelson B W, Ngomanda A, Nogueira E M, Ortiz-Malavassi E, Pélissier R, Ploton P, Ryan C M, Saldarriaga J G and Vieilledent G 2014 Improved allometric models to estimate the aboveground biomass of tropical trees </w:t>
       </w:r>
@@ -13518,8 +13746,8 @@
       <w:pPr>
         <w:pStyle w:val="Bibliography"/>
       </w:pPr>
-      <w:bookmarkStart w:id="332" w:name="ref-chazdon_carbon_2016"/>
-      <w:bookmarkEnd w:id="331"/>
+      <w:bookmarkStart w:id="364" w:name="ref-chazdon_carbon_2016"/>
+      <w:bookmarkEnd w:id="363"/>
       <w:r>
         <w:t xml:space="preserve">Chazdon R L, Broadbent E N, Rozendaal D M A, Bongers F, Zambrano A M A, Aide T M, Balvanera P, Becknell J M, Boukili V, Brancalion P H S, Craven D, Almeida-Cortez J S, Cabral G A L, Jong B de, Denslow J S, Dent D H, DeWalt S J, Dupuy J M, Durán S M, Espírito-Santo M M, Fandino M C, César R G, Hall J S, Hernández-Stefanoni J L, Jakovac C C, Junqueira A B, Kennard D, Letcher S G, Lohbeck M, Martínez-Ramos M, Massoca P, Meave J A, Mesquita R, Mora F, Muñoz R, Muscarella R, Nunes Y R F, Ochoa-Gaona S, Orihuela-Belmonte E, Peña-Claros M, Pérez-García E A, Piotto D, Powers J S, Rodríguez-Velazquez J, Romero-Pérez I E, Ruíz J, Saldarriaga J G, Sanchez-Azofeifa A, Schwartz N B, Steininger M K, Swenson N G, Uriarte M, Breugel M van, Wal H van der, Veloso M D M, Vester H, Vieira I C G, Bentos T V, Williamson G B and Poorter L 2016 Carbon sequestration potential of second-growth forest regeneration in the Latin American tropics </w:t>
       </w:r>
@@ -13546,8 +13774,8 @@
       <w:pPr>
         <w:pStyle w:val="Bibliography"/>
       </w:pPr>
-      <w:bookmarkStart w:id="333" w:name="ref-chojnacky_updated_2014"/>
-      <w:bookmarkEnd w:id="332"/>
+      <w:bookmarkStart w:id="365" w:name="ref-chojnacky_updated_2014"/>
+      <w:bookmarkEnd w:id="364"/>
       <w:r>
         <w:t xml:space="preserve">Chojnacky D C, Heath L S and Jenkins J C 2014 Updated generalized biomass equations for North American tree species </w:t>
       </w:r>
@@ -13574,8 +13802,8 @@
       <w:pPr>
         <w:pStyle w:val="Bibliography"/>
       </w:pPr>
-      <w:bookmarkStart w:id="334" w:name="ref-clark_measuring_2001"/>
-      <w:bookmarkEnd w:id="333"/>
+      <w:bookmarkStart w:id="366" w:name="ref-clark_measuring_2001"/>
+      <w:bookmarkEnd w:id="365"/>
       <w:r>
         <w:t xml:space="preserve">Clark D A, Brown S, Kicklighter D W, Chambers J, Thomlinson J R and Ni J 2001 Measuring net primary production in forests: Concepts and field methods </w:t>
       </w:r>
@@ -13602,8 +13830,8 @@
       <w:pPr>
         <w:pStyle w:val="Bibliography"/>
       </w:pPr>
-      <w:bookmarkStart w:id="335" w:name="ref-collalti_forest_2020"/>
-      <w:bookmarkEnd w:id="334"/>
+      <w:bookmarkStart w:id="367" w:name="ref-collalti_forest_2020"/>
+      <w:bookmarkEnd w:id="366"/>
       <w:r>
         <w:t xml:space="preserve">Collalti A, Ibrom A, Stockmarr A, Cescatti A, Alkama R, Fernández-Martínez M, Matteucci G, Sitch S, Friedlingstein P, Ciais P, Goll D S, Nabel J E M S, Pongratz J, Arneth A, Haverd V and Prentice I C 2020 Forest production efficiency increases with growth temperature </w:t>
       </w:r>
@@ -13630,8 +13858,8 @@
       <w:pPr>
         <w:pStyle w:val="Bibliography"/>
       </w:pPr>
-      <w:bookmarkStart w:id="336" w:name="ref-collier_international_2018"/>
-      <w:bookmarkEnd w:id="335"/>
+      <w:bookmarkStart w:id="368" w:name="ref-collier_international_2018"/>
+      <w:bookmarkEnd w:id="367"/>
       <w:r>
         <w:t xml:space="preserve">Collier N, Hoffman F M, Lawrence D M, Keppel-Aleks G, Koven C D, Riley W J, Mu M and Randerson J T 2018 The International Land Model Benchmarking (ILAMB) System: Design, Theory, and Implementation </w:t>
       </w:r>
@@ -13658,8 +13886,8 @@
       <w:pPr>
         <w:pStyle w:val="Bibliography"/>
       </w:pPr>
-      <w:bookmarkStart w:id="337" w:name="ref-cook-patton_mapping_2020"/>
-      <w:bookmarkEnd w:id="336"/>
+      <w:bookmarkStart w:id="369" w:name="ref-cook-patton_mapping_2020"/>
+      <w:bookmarkEnd w:id="368"/>
       <w:r>
         <w:t xml:space="preserve">Cook-Patton S C, Leavitt S M, Gibbs D, Harris N L, Lister K, Anderson-Teixeira K J, Briggs R D, Chazdon R L, Crowther T W, Ellis P W, Griscom H P, Herrmann V, Holl K D, Houghton R A, Larrosa C, Lomax G, Lucas R, Madsen P, Malhi Y, Paquette A, Parker J D, Paul K, Routh D, Roxburgh S, Saatchi S, van den Hoogen J, Walker W S, Wheeler C E, Wood S A, Xu L and Griscom B W 2020 Mapping carbon accumulation potential from global natural forest regrowth </w:t>
       </w:r>
@@ -13686,8 +13914,8 @@
       <w:pPr>
         <w:pStyle w:val="Bibliography"/>
       </w:pPr>
-      <w:bookmarkStart w:id="338" w:name="ref-corman_foundations_2019"/>
-      <w:bookmarkEnd w:id="337"/>
+      <w:bookmarkStart w:id="370" w:name="ref-corman_foundations_2019"/>
+      <w:bookmarkEnd w:id="369"/>
       <w:r>
         <w:lastRenderedPageBreak/>
         <w:t xml:space="preserve">Corman J R, Collins S L, Cook E M, Dong X, Gherardi L A, Grimm N B, Hale R L, Lin T, Ramos J, Reichmann L G and Sala O E 2019 Foundations and Frontiers of Ecosystem Science: Legacy of a Classic Paper (Odum 1969) </w:t>
@@ -13715,8 +13943,8 @@
       <w:pPr>
         <w:pStyle w:val="Bibliography"/>
       </w:pPr>
-      <w:bookmarkStart w:id="339" w:name="ref-curtis_classifying_2018"/>
-      <w:bookmarkEnd w:id="338"/>
+      <w:bookmarkStart w:id="371" w:name="ref-curtis_classifying_2018"/>
+      <w:bookmarkEnd w:id="370"/>
       <w:r>
         <w:t xml:space="preserve">Curtis P G, Slay C M, Harris N L, Tyukavina A and Hansen M C 2018 Classifying drivers of global forest loss </w:t>
       </w:r>
@@ -13743,8 +13971,8 @@
       <w:pPr>
         <w:pStyle w:val="Bibliography"/>
       </w:pPr>
-      <w:bookmarkStart w:id="340" w:name="ref-curtis_forest_2018"/>
-      <w:bookmarkEnd w:id="339"/>
+      <w:bookmarkStart w:id="372" w:name="ref-curtis_forest_2018"/>
+      <w:bookmarkEnd w:id="371"/>
       <w:r>
         <w:t xml:space="preserve">Curtis P S and Gough C M 2018 Forest aging, disturbance and the carbon cycle </w:t>
       </w:r>
@@ -13759,8 +13987,8 @@
       <w:pPr>
         <w:pStyle w:val="Bibliography"/>
       </w:pPr>
-      <w:bookmarkStart w:id="341" w:name="ref-davies_forestgeo_2021"/>
-      <w:bookmarkEnd w:id="340"/>
+      <w:bookmarkStart w:id="373" w:name="ref-davies_forestgeo_2021"/>
+      <w:bookmarkEnd w:id="372"/>
       <w:r>
         <w:t xml:space="preserve">Davies S J, Abiem I, Abu Salim K, Aguilar S, Allen D, Alonso A, Anderson-Teixeira K, Andrade A, Arellano G, Ashton P S, Baker P J, Baker M E, Baltzer J L, Basset Y, Bissiengou P, Bohlman S, Bourg N A, Brockelman W Y, Bunyavejchewin S, Burslem D F R P, Cao M, Cárdenas D, Chang L-W, Chang-Yang C-H, Chao K-J, Chao W-C, Chapman H, Chen Y-Y, Chisholm R A, Chu C, Chuyong G, Clay K, Comita L S, Condit R, Cordell S, Dattaraja H S, de Oliveira A A, den Ouden J, Detto M, Dick C, Du X, Duque Á, Ediriweera S, Ellis E C, Obiang N L E, Esufali S, Ewango C E N, Fernando E S, Filip J, Fischer G A, Foster R, Giambelluca T, Giardina C, Gilbert G S, Gonzalez-Akre E, Gunatilleke I A U N, Gunatilleke C V S, Hao Z, Hau B C H, He F, Ni H, Howe R W, Hubbell S P, Huth A, Inman-Narahari F, Itoh A, Janík D, Jansen P A, Jiang M, Johnson D J, Jones F A, Kanzaki M, Kenfack D, Kiratiprayoon S, Král K, Krizel L, Lao S, Larson A J, Li Y, Li X, Litton C M, Liu Y, Liu S, Lum S K Y, Luskin M S, Lutz J A, Luu H T, Ma K, Makana J-R, Malhi Y, Martin A, McCarthy C, McMahon S M, McShea W J, Memiaghe H, Mi X, Mitre D, Mohamad M, et al 2021 ForestGEO: Understanding forest diversity and dynamics through a global observatory network </w:t>
       </w:r>
@@ -13787,8 +14015,8 @@
       <w:pPr>
         <w:pStyle w:val="Bibliography"/>
       </w:pPr>
-      <w:bookmarkStart w:id="342" w:name="ref-delucia_forest_2007"/>
-      <w:bookmarkEnd w:id="341"/>
+      <w:bookmarkStart w:id="374" w:name="ref-delucia_forest_2007"/>
+      <w:bookmarkEnd w:id="373"/>
       <w:r>
         <w:t xml:space="preserve">DeLucia E H, Drake J, Thomas R B and Gonzalez-Meler M A 2007 Forest carbon use efficiency: Is respiration a constant fraction of gross primary production? </w:t>
       </w:r>
@@ -13815,8 +14043,8 @@
       <w:pPr>
         <w:pStyle w:val="Bibliography"/>
       </w:pPr>
-      <w:bookmarkStart w:id="343" w:name="ref-di_vittorio_initial_2020"/>
-      <w:bookmarkEnd w:id="342"/>
+      <w:bookmarkStart w:id="375" w:name="ref-di_vittorio_initial_2020"/>
+      <w:bookmarkEnd w:id="374"/>
       <w:r>
         <w:t xml:space="preserve">Di Vittorio A V, Shi X, Bond-Lamberty B, Calvin K and Jones A 2020 Initial Land Use/Cover Distribution Substantially Affects Global Carbon and Local Temperature Projections in the Integrated Earth System Model </w:t>
       </w:r>
@@ -13840,8 +14068,8 @@
       <w:pPr>
         <w:pStyle w:val="Bibliography"/>
       </w:pPr>
-      <w:bookmarkStart w:id="344" w:name="ref-fao_global_2010"/>
-      <w:bookmarkEnd w:id="343"/>
+      <w:bookmarkStart w:id="376" w:name="ref-fao_global_2010"/>
+      <w:bookmarkEnd w:id="375"/>
       <w:r>
         <w:t xml:space="preserve">FAO 2010 </w:t>
       </w:r>
@@ -13859,8 +14087,8 @@
       <w:pPr>
         <w:pStyle w:val="Bibliography"/>
       </w:pPr>
-      <w:bookmarkStart w:id="345" w:name="ref-fer_beyond_2021"/>
-      <w:bookmarkEnd w:id="344"/>
+      <w:bookmarkStart w:id="377" w:name="ref-fer_beyond_2021"/>
+      <w:bookmarkEnd w:id="376"/>
       <w:r>
         <w:t xml:space="preserve">Fer I, Gardella A K, Shiklomanov A N, Campbell E E, Cowdery E M, Kauwe M G D, Desai A, Duveneck M J, Fisher J B, Haynes K D, Hoffman F M, Johnston M R, Kooper R, LeBauer D S, Mantooth J, Parton W J, Poulter B, Quaife T, Raiho A, Schaefer K, Serbin S P, Simkins J, Wilcox K R, Viskari T and Dietze M C 2021 Beyond ecosystem modeling: A roadmap to community cyberinfrastructure for ecological data-model integration </w:t>
       </w:r>
@@ -13887,8 +14115,8 @@
       <w:pPr>
         <w:pStyle w:val="Bibliography"/>
       </w:pPr>
-      <w:bookmarkStart w:id="346" w:name="ref-friedlingstein_climatecarbon_2006"/>
-      <w:bookmarkEnd w:id="345"/>
+      <w:bookmarkStart w:id="378" w:name="ref-friedlingstein_climatecarbon_2006"/>
+      <w:bookmarkEnd w:id="377"/>
       <w:r>
         <w:t xml:space="preserve">Friedlingstein P, Cox P, Betts R, Bopp L, von Bloh W, Brovkin V, Cadule P, Doney S, Eby M, Fung I, Bala G, John J, Jones C, Joos F, Kato T, Kawamiya M, Knorr W, Lindsay K, Matthews H D, Raddatz T, Rayner P, Reick C, Roeckner E, Schnitzler K-G, Schnur R, Strassmann K, Weaver A J, Yoshikawa C and Zeng N 2006 ClimateCarbon Cycle Feedback Analysis: Results from the C4MIP Model Intercomparison </w:t>
       </w:r>
@@ -13915,8 +14143,8 @@
       <w:pPr>
         <w:pStyle w:val="Bibliography"/>
       </w:pPr>
-      <w:bookmarkStart w:id="347" w:name="ref-friedlingstein_global_2019"/>
-      <w:bookmarkEnd w:id="346"/>
+      <w:bookmarkStart w:id="379" w:name="ref-friedlingstein_global_2019"/>
+      <w:bookmarkEnd w:id="378"/>
       <w:r>
         <w:lastRenderedPageBreak/>
         <w:t xml:space="preserve">Friedlingstein P, Jones M W, O’Sullivan M, Andrew R M, Hauck J, Peters G P, Peters W, Pongratz J, Sitch S, Quéré C L, Bakker D C E, Canadell J G, Ciais P, Jackson R B, Anthoni P, Barbero L, Bastos A, Bastrikov V, Becker M, Bopp L, Buitenhuis E, Chandra N, Chevallier F, Chini L P, Currie K I, Feely R A, Gehlen M, Gilfillan D, Gkritzalis T, Goll D S, Gruber N, Gutekunst S, Harris I, Haverd V, Houghton R A, Hurtt G, Ilyina T, Jain A K, Joetzjer E, Kaplan J O, Kato E, Klein Goldewijk K, Korsbakken J I, Landschützer P, Lauvset S K, Lefèvre N, Lenton A, Lienert S, Lombardozzi D, Marland G, McGuire P C, Melton J R, Metzl N, Munro D R, Nabel J E M S, Nakaoka S-I, Neill C, Omar A M, Ono T, Peregon A, Pierrot D, Poulter B, Rehder G, Resplandy L, Robertson E, Rödenbeck C, Séférian R, Schwinger J, Smith N, Tans P P, Tian H, Tilbrook B, Tubiello F N, Werf G R van der, Wiltshire A J and Zaehle S 2019 Global Carbon Budget 2019 </w:t>
@@ -13944,8 +14172,8 @@
       <w:pPr>
         <w:pStyle w:val="Bibliography"/>
       </w:pPr>
-      <w:bookmarkStart w:id="348" w:name="ref-gillman_latitude_2015"/>
-      <w:bookmarkEnd w:id="347"/>
+      <w:bookmarkStart w:id="380" w:name="ref-gillman_latitude_2015"/>
+      <w:bookmarkEnd w:id="379"/>
       <w:r>
         <w:t xml:space="preserve">Gillman L N, Wright S D, Cusens J, McBride P D, Malhi Y and Whittaker R J 2015 Latitude, productivity and species richness </w:t>
       </w:r>
@@ -13972,8 +14200,8 @@
       <w:pPr>
         <w:pStyle w:val="Bibliography"/>
       </w:pPr>
-      <w:bookmarkStart w:id="349" w:name="ref-goldstein_protecting_2020"/>
-      <w:bookmarkEnd w:id="348"/>
+      <w:bookmarkStart w:id="381" w:name="ref-goldstein_protecting_2020"/>
+      <w:bookmarkEnd w:id="380"/>
       <w:r>
         <w:t xml:space="preserve">Goldstein A, Turner W R, Spawn S A, Anderson-Teixeira K J, Cook-Patton S, Fargione J, Gibbs H K, Griscom B, Hewson J H, Howard J F, Ledezma J C, Page S, Koh L P, Rockström J, Sanderman J and Hole D G 2020 Protecting irrecoverable carbon in Earth’s ecosystems </w:t>
       </w:r>
@@ -14000,8 +14228,8 @@
       <w:pPr>
         <w:pStyle w:val="Bibliography"/>
       </w:pPr>
-      <w:bookmarkStart w:id="350" w:name="ref-grassi_key_2017"/>
-      <w:bookmarkEnd w:id="349"/>
+      <w:bookmarkStart w:id="382" w:name="ref-grassi_key_2017"/>
+      <w:bookmarkEnd w:id="381"/>
       <w:r>
         <w:t xml:space="preserve">Grassi G, House J, Dentener F, Federici S, den Elzen M and Penman J 2017 The key role of forests in meeting climate targets requires science for credible mitigation </w:t>
       </w:r>
@@ -14028,8 +14256,8 @@
       <w:pPr>
         <w:pStyle w:val="Bibliography"/>
       </w:pPr>
-      <w:bookmarkStart w:id="351" w:name="ref-griscom_natural_2017"/>
-      <w:bookmarkEnd w:id="350"/>
+      <w:bookmarkStart w:id="383" w:name="ref-griscom_natural_2017"/>
+      <w:bookmarkEnd w:id="382"/>
       <w:r>
         <w:t xml:space="preserve">Griscom B W, Adams J, Ellis P W, Houghton R A, Lomax G, Miteva D A, Schlesinger W H, Shoch D, Siikamäki J V, Smith P, Woodbury P, Zganjar C, Blackman A, Campari J, Conant R T, Delgado C, Elias P, Gopalakrishna T, Hamsik M R, Herrero M, Kiesecker J, Landis E, Laestadius L, Leavitt S M, Minnemeyer S, Polasky S, Potapov P, Putz F E, Sanderman J, Silvius M, Wollenberg E and Fargione J 2017 Natural climate solutions </w:t>
       </w:r>
@@ -14056,8 +14284,8 @@
       <w:pPr>
         <w:pStyle w:val="Bibliography"/>
       </w:pPr>
-      <w:bookmarkStart w:id="352" w:name="ref-gustafson_extrapolating_2018"/>
-      <w:bookmarkEnd w:id="351"/>
+      <w:bookmarkStart w:id="384" w:name="ref-gustafson_extrapolating_2018"/>
+      <w:bookmarkEnd w:id="383"/>
       <w:r>
         <w:t xml:space="preserve">Gustafson E J, Kubiske M E, Miranda B R, Hoshika Y and Paoletti E 2018 Extrapolating plot-scale CO2 and ozone enrichment experimental results to novel conditions and scales using mechanistic modeling </w:t>
       </w:r>
@@ -14084,8 +14312,8 @@
       <w:pPr>
         <w:pStyle w:val="Bibliography"/>
       </w:pPr>
-      <w:bookmarkStart w:id="353" w:name="ref-hansen_high-resolution_2013"/>
-      <w:bookmarkEnd w:id="352"/>
+      <w:bookmarkStart w:id="385" w:name="ref-hansen_high-resolution_2013"/>
+      <w:bookmarkEnd w:id="384"/>
       <w:r>
         <w:t xml:space="preserve">Hansen M C, Potapov P V, Moore R, Hancher M, Turubanova S A, Tyukavina A, Thau D, Stehman S V, Goetz S J, Loveland T R, Kommareddy A, Egorov A, Chini L, Justice C O and Townshend J R G 2013 High-Resolution Global Maps of 21st-Century Forest Cover Change </w:t>
       </w:r>
@@ -14112,8 +14340,8 @@
       <w:pPr>
         <w:pStyle w:val="Bibliography"/>
       </w:pPr>
-      <w:bookmarkStart w:id="354" w:name="ref-harmon_heterotrophic_2011"/>
-      <w:bookmarkEnd w:id="353"/>
+      <w:bookmarkStart w:id="386" w:name="ref-harmon_heterotrophic_2011"/>
+      <w:bookmarkEnd w:id="385"/>
       <w:r>
         <w:t xml:space="preserve">Harmon M E, Bond-Lamberty B, Tang J and Vargas R 2011 Heterotrophic respiration in disturbed forests: A review with examples from North America </w:t>
       </w:r>
@@ -14137,8 +14365,8 @@
       <w:pPr>
         <w:pStyle w:val="Bibliography"/>
       </w:pPr>
-      <w:bookmarkStart w:id="355" w:name="ref-harmon_ecology_1986"/>
-      <w:bookmarkEnd w:id="354"/>
+      <w:bookmarkStart w:id="387" w:name="ref-harmon_ecology_1986"/>
+      <w:bookmarkEnd w:id="386"/>
       <w:r>
         <w:t xml:space="preserve">Harmon M E, Franklin J F, Swanson F J, Sollins P, Gregory S V, Lattin J D, Anderson N H, Cline S P, Aumen N G, Sedell J R, Lienkaemper G W, Cromack K and Cummins K W 1986 Ecology of Coarse Woody Debris in Temperate Ecosystems </w:t>
       </w:r>
@@ -14156,8 +14384,8 @@
       <w:pPr>
         <w:pStyle w:val="Bibliography"/>
       </w:pPr>
-      <w:bookmarkStart w:id="356" w:name="ref-harris_global_2021"/>
-      <w:bookmarkEnd w:id="355"/>
+      <w:bookmarkStart w:id="388" w:name="ref-harris_global_2021"/>
+      <w:bookmarkEnd w:id="387"/>
       <w:r>
         <w:lastRenderedPageBreak/>
         <w:t xml:space="preserve">Harris N L, Gibbs D A, Baccini A, Birdsey R A, Bruin S de, Farina M, Fatoyinbo L, Hansen M C, Herold M, Houghton R A, Potapov P V, Suarez D R, Roman-Cuesta R M, Saatchi S S, Slay C M, Turubanova S A and Tyukavina A 2021 Global maps of twenty-first century forest carbon fluxes </w:t>
@@ -14176,8 +14404,8 @@
       <w:pPr>
         <w:pStyle w:val="Bibliography"/>
       </w:pPr>
-      <w:bookmarkStart w:id="357" w:name="ref-holdridge_determination_1947"/>
-      <w:bookmarkEnd w:id="356"/>
+      <w:bookmarkStart w:id="389" w:name="ref-holdridge_determination_1947"/>
+      <w:bookmarkEnd w:id="388"/>
       <w:r>
         <w:t xml:space="preserve">Holdridge L R 1947 Determination of World Plant Formations From Simple Climatic Data </w:t>
       </w:r>
@@ -14204,8 +14432,8 @@
       <w:pPr>
         <w:pStyle w:val="Bibliography"/>
       </w:pPr>
-      <w:bookmarkStart w:id="358" w:name="ref-houghton_terrestrial_2020"/>
-      <w:bookmarkEnd w:id="357"/>
+      <w:bookmarkStart w:id="390" w:name="ref-houghton_terrestrial_2020"/>
+      <w:bookmarkEnd w:id="389"/>
       <w:r>
         <w:t xml:space="preserve">Houghton R A 2020 Terrestrial fluxes of carbon in GCP carbon budgets </w:t>
       </w:r>
@@ -14232,8 +14460,8 @@
       <w:pPr>
         <w:pStyle w:val="Bibliography"/>
       </w:pPr>
-      <w:bookmarkStart w:id="359" w:name="ref-hu_mapping_2016"/>
-      <w:bookmarkEnd w:id="358"/>
+      <w:bookmarkStart w:id="391" w:name="ref-hu_mapping_2016"/>
+      <w:bookmarkEnd w:id="390"/>
       <w:r>
         <w:t xml:space="preserve">Hu T, Su Y, Xue B, Liu J, Zhao X, Fang J and Guo Q 2016 Mapping Global Forest Aboveground Biomass with Spaceborne LiDAR, Optical Imagery, and Forest Inventory Data </w:t>
       </w:r>
@@ -14260,8 +14488,8 @@
       <w:pPr>
         <w:pStyle w:val="Bibliography"/>
       </w:pPr>
-      <w:bookmarkStart w:id="360" w:name="ref-humboldt_essay_1807"/>
-      <w:bookmarkEnd w:id="359"/>
+      <w:bookmarkStart w:id="392" w:name="ref-humboldt_essay_1807"/>
+      <w:bookmarkEnd w:id="391"/>
       <w:r>
         <w:t xml:space="preserve">Humboldt A von and Bonpland A 1807 </w:t>
       </w:r>
@@ -14276,8 +14504,8 @@
       <w:pPr>
         <w:pStyle w:val="Bibliography"/>
       </w:pPr>
-      <w:bookmarkStart w:id="361" w:name="ref-hursh_sensitivity_2017"/>
-      <w:bookmarkEnd w:id="360"/>
+      <w:bookmarkStart w:id="393" w:name="ref-hursh_sensitivity_2017"/>
+      <w:bookmarkEnd w:id="392"/>
       <w:r>
         <w:t xml:space="preserve">Hursh A, Ballantyne A, Cooper L, Maneta M, Kimball J and Watts J 2017 The sensitivity of soil respiration to soil temperature, moisture, and carbon supply at the global scale </w:t>
       </w:r>
@@ -14304,8 +14532,8 @@
       <w:pPr>
         <w:pStyle w:val="Bibliography"/>
       </w:pPr>
-      <w:bookmarkStart w:id="362" w:name="ref-ipcc_2019_2019"/>
-      <w:bookmarkEnd w:id="361"/>
+      <w:bookmarkStart w:id="394" w:name="ref-ipcc_2019_2019"/>
+      <w:bookmarkEnd w:id="393"/>
       <w:r>
         <w:t xml:space="preserve">IPCC 2019 </w:t>
       </w:r>
@@ -14320,8 +14548,8 @@
       <w:pPr>
         <w:pStyle w:val="Bibliography"/>
       </w:pPr>
-      <w:bookmarkStart w:id="363" w:name="ref-ipcc_global_2018"/>
-      <w:bookmarkEnd w:id="362"/>
+      <w:bookmarkStart w:id="395" w:name="ref-ipcc_global_2018"/>
+      <w:bookmarkEnd w:id="394"/>
       <w:r>
         <w:t xml:space="preserve">IPCC 2018 </w:t>
       </w:r>
@@ -14336,8 +14564,8 @@
       <w:pPr>
         <w:pStyle w:val="Bibliography"/>
       </w:pPr>
-      <w:bookmarkStart w:id="364" w:name="ref-jian_restructured_2020"/>
-      <w:bookmarkEnd w:id="363"/>
+      <w:bookmarkStart w:id="396" w:name="ref-jian_restructured_2020"/>
+      <w:bookmarkEnd w:id="395"/>
       <w:r>
         <w:t xml:space="preserve">Jian J, Vargas R, Anderson-Teixeira K, Stell E, Herrmann V, Horn M, Kholod N, Manzon J, Marchesi R, Paredes D and Bond-Lamberty B 2020 </w:t>
       </w:r>
@@ -14355,8 +14583,8 @@
       <w:pPr>
         <w:pStyle w:val="Bibliography"/>
       </w:pPr>
-      <w:bookmarkStart w:id="365" w:name="ref-johnson_climate_2018"/>
-      <w:bookmarkEnd w:id="364"/>
+      <w:bookmarkStart w:id="397" w:name="ref-johnson_climate_2018"/>
+      <w:bookmarkEnd w:id="396"/>
       <w:r>
         <w:t xml:space="preserve">Johnson D J, Needham J, Xu C, Massoud E C, Davies S J, Anderson-Teixeira K J, Bunyavejchewin S, Chambers J Q, Chang-Yang C-H, Chiang J-M, Chuyong G B, Condit R, Cordell S, Fletcher C, Giardina C P, Giambelluca T W, Gunatilleke N, Gunatilleke S, Hsieh C-F, Hubbell S, Inman-Narahari F, Kassim A R, Katabuchi M, Kenfack D, Litton C M, Lum S, Mohamad M, Nasardin M, Ong P S, Ostertag R, Sack L, Swenson N G, Sun I F, Tan S, Thomas D W, Thompson J, Umaña M N, Uriarte M, Valencia R, Yap S, Zimmerman J, McDowell N G and McMahon S M 2018 Climate sensitive size-dependent survival in tropical trees </w:t>
       </w:r>
@@ -14374,8 +14602,8 @@
       <w:pPr>
         <w:pStyle w:val="Bibliography"/>
       </w:pPr>
-      <w:bookmarkStart w:id="366" w:name="ref-jung_exploiting_2006"/>
-      <w:bookmarkEnd w:id="365"/>
+      <w:bookmarkStart w:id="398" w:name="ref-jung_exploiting_2006"/>
+      <w:bookmarkEnd w:id="397"/>
       <w:r>
         <w:t xml:space="preserve">Jung M, Henkel K, Herold M and Churkina G 2006 Exploiting synergies of global land cover products for carbon cycle modeling </w:t>
       </w:r>
@@ -14402,8 +14630,8 @@
       <w:pPr>
         <w:pStyle w:val="Bibliography"/>
       </w:pPr>
-      <w:bookmarkStart w:id="367" w:name="ref-keith_re-evaluation_2009"/>
-      <w:bookmarkEnd w:id="366"/>
+      <w:bookmarkStart w:id="399" w:name="ref-keith_re-evaluation_2009"/>
+      <w:bookmarkEnd w:id="398"/>
       <w:r>
         <w:lastRenderedPageBreak/>
         <w:t xml:space="preserve">Keith H, Mackey B G and Lindenmayer D B 2009 Re-evaluation of forest biomass carbon stocks and lessons from the world’s most carbon-dense forests </w:t>
@@ -14431,8 +14659,8 @@
       <w:pPr>
         <w:pStyle w:val="Bibliography"/>
       </w:pPr>
-      <w:bookmarkStart w:id="368" w:name="ref-konings_global_2019"/>
-      <w:bookmarkEnd w:id="367"/>
+      <w:bookmarkStart w:id="400" w:name="ref-konings_global_2019"/>
+      <w:bookmarkEnd w:id="399"/>
       <w:r>
         <w:t xml:space="preserve">Konings A G, Bloom A A, Liu J, Parazoo N C, Schimel D S and Bowman K W 2019 Global satellite-driven estimates of heterotrophic respiration </w:t>
       </w:r>
@@ -14459,8 +14687,8 @@
       <w:pPr>
         <w:pStyle w:val="Bibliography"/>
       </w:pPr>
-      <w:bookmarkStart w:id="369" w:name="ref-kochy_global_2015"/>
-      <w:bookmarkEnd w:id="368"/>
+      <w:bookmarkStart w:id="401" w:name="ref-kochy_global_2015"/>
+      <w:bookmarkEnd w:id="400"/>
       <w:r>
         <w:t xml:space="preserve">Köchy M, Hiederer R and Freibauer A 2015 Global distribution of soil organic carbon Part 1: Masses and frequency distributions of SOC stocks for the tropics, permafrost regions, wetlands, and the world </w:t>
       </w:r>
@@ -14487,8 +14715,8 @@
       <w:pPr>
         <w:pStyle w:val="Bibliography"/>
       </w:pPr>
-      <w:bookmarkStart w:id="370" w:name="ref-krause_large_2018"/>
-      <w:bookmarkEnd w:id="369"/>
+      <w:bookmarkStart w:id="402" w:name="ref-krause_large_2018"/>
+      <w:bookmarkEnd w:id="401"/>
       <w:r>
         <w:t xml:space="preserve">Krause A, Pugh T A M, Bayer A D, Li W, Leung F, Bondeau A, Doelman J C, Humpenöder F, Anthoni P, Bodirsky B L, Ciais P, Müller C, Murray-Tortarolo G, Olin S, Popp A, Sitch S, Stehfest E and Arneth A 2018 Large uncertainty in carbon uptake potential of land-based climate-change mitigation efforts </w:t>
       </w:r>
@@ -14515,8 +14743,8 @@
       <w:pPr>
         <w:pStyle w:val="Bibliography"/>
       </w:pPr>
-      <w:bookmarkStart w:id="371" w:name="ref-kuzyakov_sources_2006"/>
-      <w:bookmarkEnd w:id="370"/>
+      <w:bookmarkStart w:id="403" w:name="ref-kuzyakov_sources_2006"/>
+      <w:bookmarkEnd w:id="402"/>
       <w:r>
         <w:t xml:space="preserve">Kuzyakov Y 2006 Sources of CO2 efflux from soil and review of partitioning methods </w:t>
       </w:r>
@@ -14543,8 +14771,8 @@
       <w:pPr>
         <w:pStyle w:val="Bibliography"/>
       </w:pPr>
-      <w:bookmarkStart w:id="372" w:name="ref-li_mapping_2019"/>
-      <w:bookmarkEnd w:id="371"/>
+      <w:bookmarkStart w:id="404" w:name="ref-li_mapping_2019"/>
+      <w:bookmarkEnd w:id="403"/>
       <w:r>
         <w:t xml:space="preserve">Li X and Xiao J 2019 Mapping Photosynthesis Solely from Solar-Induced Chlorophyll Fluorescence: A Global, Fine-Resolution Dataset of Gross Primary Production Derived from OCO-2 </w:t>
       </w:r>
@@ -14571,8 +14799,8 @@
       <w:pPr>
         <w:pStyle w:val="Bibliography"/>
       </w:pPr>
-      <w:bookmarkStart w:id="373" w:name="ref-lichstein_biomass_2009"/>
-      <w:bookmarkEnd w:id="372"/>
+      <w:bookmarkStart w:id="405" w:name="ref-lichstein_biomass_2009"/>
+      <w:bookmarkEnd w:id="404"/>
       <w:r>
         <w:t xml:space="preserve">Lichstein J W, Wirth C, Horn H S and Pacala S W 2009 Biomass Chronosequences of United States Forests: Implications for Carbon Storage and Forest Management </w:t>
       </w:r>
@@ -14590,8 +14818,8 @@
       <w:pPr>
         <w:pStyle w:val="Bibliography"/>
       </w:pPr>
-      <w:bookmarkStart w:id="374" w:name="ref-lieth_primary_1973"/>
-      <w:bookmarkEnd w:id="373"/>
+      <w:bookmarkStart w:id="406" w:name="ref-lieth_primary_1973"/>
+      <w:bookmarkEnd w:id="405"/>
       <w:r>
         <w:t xml:space="preserve">Lieth H 1973 Primary production: Terrestrial ecosystems </w:t>
       </w:r>
@@ -14618,8 +14846,8 @@
       <w:pPr>
         <w:pStyle w:val="Bibliography"/>
       </w:pPr>
-      <w:bookmarkStart w:id="375" w:name="ref-liu_detecting_2018"/>
-      <w:bookmarkEnd w:id="374"/>
+      <w:bookmarkStart w:id="407" w:name="ref-liu_detecting_2018"/>
+      <w:bookmarkEnd w:id="406"/>
       <w:r>
         <w:t xml:space="preserve">Liu J, Bowman K, Parazoo N C, Bloom A A, Wunch D, Jiang Z, Gurney K R and Schimel D 2018 Detecting drought impact on terrestrial biosphere carbon fluxes over contiguous US with satellite observations </w:t>
       </w:r>
@@ -14646,8 +14874,8 @@
       <w:pPr>
         <w:pStyle w:val="Bibliography"/>
       </w:pPr>
-      <w:bookmarkStart w:id="376" w:name="ref-lutz_global_2018"/>
-      <w:bookmarkEnd w:id="375"/>
+      <w:bookmarkStart w:id="408" w:name="ref-lutz_global_2018"/>
+      <w:bookmarkEnd w:id="407"/>
       <w:r>
         <w:t xml:space="preserve">Lutz J A, Furniss T J, Johnson D J, Davies S J, Allen D, Alonso A, Anderson-Teixeira K J, Andrade A, Baltzer J, Becker K M L, Blomdahl E M, Bourg N A, Bunyavejchewin S, Burslem D F R P, Cansler C A, Cao K, Cao M, Cárdenas D, Chang L-W, Chao K-J, Chao W-C, Chiang J-M, Chu C, Chuyong G B, Clay K, Condit R, Cordell S, Dattaraja H S, Duque A, Ewango C E N, Fischer G A, Fletcher C, Freund J A, Giardina C, Germain S J, Gilbert G S, Hao Z, Hart T, Hau B C H, He F, Hector A, Howe R W, Hsieh C-F, Hu Y-H, Hubbell S P, Inman-Narahari F M, Itoh A, Janík D, Kassim A R, Kenfack D, Korte L, Král K, Larson A J, Li Y, Lin Y, Liu S, Lum S, Ma K, Makana J-R, Malhi Y, McMahon S M, McShea W J, Memiaghe H R, Mi X, Morecroft M, Musili P M, Myers J A, Novotny V, Oliveira A de, Ong P, Orwig D A, Ostertag R, Parker G G, Patankar R, Phillips R P, Reynolds G, Sack L, Song G-Z M, Su S-H, Sukumar R, Sun I-F, Suresh H S, Swanson M E, Tan S, Thomas D W, Thompson J, Uriarte M, Valencia R, Vicentini A, Vrška T, Wang X, Weiblen G D, Wolf A, Wu S-H, Xu H, Yamakura T, Yap S and Zimmerman J K 2018 Global importance of large-diameter trees </w:t>
       </w:r>
@@ -14674,8 +14902,8 @@
       <w:pPr>
         <w:pStyle w:val="Bibliography"/>
       </w:pPr>
-      <w:bookmarkStart w:id="377" w:name="ref-luyssaert_co2_2007"/>
-      <w:bookmarkEnd w:id="376"/>
+      <w:bookmarkStart w:id="409" w:name="ref-luyssaert_co2_2007"/>
+      <w:bookmarkEnd w:id="408"/>
       <w:r>
         <w:lastRenderedPageBreak/>
         <w:t xml:space="preserve">Luyssaert S, Inglima I, Jung M, Richardson A D, Reichstein M, Papale D, Piao S L, Schulze E-D, Wingate L, Matteucci G, Aragao L, Aubinet M, Beer C, Bernhofer C, Black K G, Bonal D, Bonnefond J-M, Chambers J, Ciais P, Cook B, Davis K J, Dolman A J, Gielen B, Goulden M, Grace J, Granier A, Grelle A, Griffis T, Grünwald T, Guidolotti G, Hanson P J, Harding R, Hollinger D Y, Hutyra L R, Kolari P, Kruijt B, Kutsch W, Lagergren F, Laurila T, Law B E, Maire G L, Lindroth A, Loustau D, Malhi Y, Mateus J, Migliavacca M, Misson L, Montagnani L, Moncrieff J, Moors E, Munger J W, Nikinmaa E, Ollinger S V, Pita G, Rebmann C, Roupsard O, Saigusa N, Sanz M J, Seufert G, Sierra C, Smith M-L, Tang J, Valentini R, Vesala T and Janssens I A 2007 CO2 balance of boreal, temperate, and tropical forests derived from a global database </w:t>
@@ -14703,8 +14931,8 @@
       <w:pPr>
         <w:pStyle w:val="Bibliography"/>
       </w:pPr>
-      <w:bookmarkStart w:id="378" w:name="ref-luyssaert_old-growth_2008"/>
-      <w:bookmarkEnd w:id="377"/>
+      <w:bookmarkStart w:id="410" w:name="ref-luyssaert_old-growth_2008"/>
+      <w:bookmarkEnd w:id="409"/>
       <w:r>
         <w:t xml:space="preserve">Luyssaert S, Schulze E D, Borner A, Knohl A, Hessenmoller D, Law B E, Ciais P and Grace J 2008 Old-growth forests as global carbon sinks </w:t>
       </w:r>
@@ -14731,8 +14959,8 @@
       <w:pPr>
         <w:pStyle w:val="Bibliography"/>
       </w:pPr>
-      <w:bookmarkStart w:id="379" w:name="ref-magnani_human_2007"/>
-      <w:bookmarkEnd w:id="378"/>
+      <w:bookmarkStart w:id="411" w:name="ref-magnani_human_2007"/>
+      <w:bookmarkEnd w:id="410"/>
       <w:r>
         <w:t xml:space="preserve">Magnani F, Mencuccini M, Borghetti M, Berbigier P, Berninger F, Delzon S, Grelle A, Hari P, Jarvis P G, Kolari P, Kowalski A S, Lankreijer H, Law B E, Lindroth A, Loustau D, Manca G, Moncrieff J B, Rayment M, Tedeschi V, Valentini R and Grace J 2007 The human footprint in the carbon cycle of temperate and boreal forests </w:t>
       </w:r>
@@ -14759,8 +14987,8 @@
       <w:pPr>
         <w:pStyle w:val="Bibliography"/>
       </w:pPr>
-      <w:bookmarkStart w:id="380" w:name="ref-martin_carbon_2013"/>
-      <w:bookmarkEnd w:id="379"/>
+      <w:bookmarkStart w:id="412" w:name="ref-martin_carbon_2013"/>
+      <w:bookmarkEnd w:id="411"/>
       <w:r>
         <w:t xml:space="preserve">Martin P A, Newton A C and Bullock J M 2013 Carbon pools recover more quickly than plant biodiversity in tropical secondary forests </w:t>
       </w:r>
@@ -14787,8 +15015,8 @@
       <w:pPr>
         <w:pStyle w:val="Bibliography"/>
       </w:pPr>
-      <w:bookmarkStart w:id="381" w:name="ref-maurer_carbon_2016"/>
-      <w:bookmarkEnd w:id="380"/>
+      <w:bookmarkStart w:id="413" w:name="ref-maurer_carbon_2016"/>
+      <w:bookmarkEnd w:id="412"/>
       <w:r>
         <w:t xml:space="preserve">Maurer G E, Chan A M, Trahan N A, Moore D J P and Bowling D R 2016 Carbon isotopic composition of forest soil respiration in the decade following bark beetle and stem girdling disturbances in the Rocky Mountains </w:t>
       </w:r>
@@ -14815,8 +15043,8 @@
       <w:pPr>
         <w:pStyle w:val="Bibliography"/>
       </w:pPr>
-      <w:bookmarkStart w:id="382" w:name="ref-mcdowell_pervasive_2020"/>
-      <w:bookmarkEnd w:id="381"/>
+      <w:bookmarkStart w:id="414" w:name="ref-mcdowell_pervasive_2020"/>
+      <w:bookmarkEnd w:id="413"/>
       <w:r>
         <w:t xml:space="preserve">McDowell N G, Allen C D, Anderson-Teixeira K, Aukema B H, Bond-Lamberty B, Chini L, Clark J S, Dietze M, Grossiord C, Hanbury-Brown A, Hurtt G C, Jackson R B, Johnson D J, Kueppers L, Lichstein J W, Ogle K, Poulter B, Pugh T A M, Seidl R, Turner M G, Uriarte M, Walker A P and Xu C 2020 Pervasive shifts in forest dynamics in a changing world </w:t>
       </w:r>
@@ -14840,8 +15068,8 @@
       <w:pPr>
         <w:pStyle w:val="Bibliography"/>
       </w:pPr>
-      <w:bookmarkStart w:id="383" w:name="ref-mcdowell_predicting_2018"/>
-      <w:bookmarkEnd w:id="382"/>
+      <w:bookmarkStart w:id="415" w:name="ref-mcdowell_predicting_2018"/>
+      <w:bookmarkEnd w:id="414"/>
       <w:r>
         <w:t xml:space="preserve">McDowell N G, Michaletz S T, Bennett K E, Solander K C, Xu C, Maxwell R M and Middleton R S 2018 Predicting Chronic Climate-Driven Disturbances and Their Mitigation </w:t>
       </w:r>
@@ -14868,8 +15096,8 @@
       <w:pPr>
         <w:pStyle w:val="Bibliography"/>
       </w:pPr>
-      <w:bookmarkStart w:id="384" w:name="ref-mcgarvey_carbon_2014"/>
-      <w:bookmarkEnd w:id="383"/>
+      <w:bookmarkStart w:id="416" w:name="ref-mcgarvey_carbon_2014"/>
+      <w:bookmarkEnd w:id="415"/>
       <w:r>
         <w:t xml:space="preserve">McGarvey J C, Thompson J R, Epstein H E and Shugart H H 2014 Carbon storage in old-growth forests of the Mid-Atlantic: Toward better understanding the eastern forest carbon sink </w:t>
       </w:r>
@@ -14896,8 +15124,8 @@
       <w:pPr>
         <w:pStyle w:val="Bibliography"/>
       </w:pPr>
-      <w:bookmarkStart w:id="385" w:name="ref-novick_ameriflux_2018"/>
-      <w:bookmarkEnd w:id="384"/>
+      <w:bookmarkStart w:id="417" w:name="ref-novick_ameriflux_2018"/>
+      <w:bookmarkEnd w:id="416"/>
       <w:r>
         <w:t xml:space="preserve">Novick K A, Biederman J A, Desai A R, Litvak M E, Moore D J P, Scott R L and Torn M S 2018 The AmeriFlux network: A coalition of the willing </w:t>
       </w:r>
@@ -14924,8 +15152,8 @@
       <w:pPr>
         <w:pStyle w:val="Bibliography"/>
       </w:pPr>
-      <w:bookmarkStart w:id="386" w:name="ref-odum_strategy_1969"/>
-      <w:bookmarkEnd w:id="385"/>
+      <w:bookmarkStart w:id="418" w:name="ref-odum_strategy_1969"/>
+      <w:bookmarkEnd w:id="417"/>
       <w:r>
         <w:t xml:space="preserve">Odum E 1969 The strategy of ecosystem development </w:t>
       </w:r>
@@ -14952,8 +15180,8 @@
       <w:pPr>
         <w:pStyle w:val="Bibliography"/>
       </w:pPr>
-      <w:bookmarkStart w:id="387" w:name="ref-pan_large_2011"/>
-      <w:bookmarkEnd w:id="386"/>
+      <w:bookmarkStart w:id="419" w:name="ref-pan_large_2011"/>
+      <w:bookmarkEnd w:id="418"/>
       <w:r>
         <w:lastRenderedPageBreak/>
         <w:t xml:space="preserve">Pan Y, Birdsey R A, Fang J, Houghton R, Kauppi P E, Kurz W A, Phillips O L, Shvidenko A, Lewis S L, Canadell J G, Ciais P, Jackson R B, Pacala S, McGuire A D, Piao S, Rautiainen A, Sitch S and Hayes D 2011 A Large and Persistent Carbon Sink in the World’s Forests </w:t>
@@ -14981,8 +15209,8 @@
       <w:pPr>
         <w:pStyle w:val="Bibliography"/>
       </w:pPr>
-      <w:bookmarkStart w:id="388" w:name="ref-pastorello_fluxnet2015_2020"/>
-      <w:bookmarkEnd w:id="387"/>
+      <w:bookmarkStart w:id="420" w:name="ref-pastorello_fluxnet2015_2020"/>
+      <w:bookmarkEnd w:id="419"/>
       <w:r>
         <w:t xml:space="preserve">Pastorello G, Trotta C, Canfora E, Chu H, Christianson D, Cheah Y-W, Poindexter C, Chen J, Elbashandy A, Humphrey M, Isaac P, Polidori D, Ribeca A, van Ingen C, Zhang L, Amiro B, Ammann C, Arain M A, Ardö J, Arkebauer T, Arndt S K, Arriga N, Aubinet M, Aurela M, Baldocchi D, Barr A, Beamesderfer E, Marchesini L B, Bergeron O, Beringer J, Bernhofer C, Berveiller D, Billesbach D, Black T A, Blanken P D, Bohrer G, Boike J, Bolstad P V, Bonal D, Bonnefond J-M, Bowling D R, Bracho R, Brodeur J, Brümmer C, Buchmann N, Burban B, Burns S P, Buysse P, Cale P, Cavagna M, Cellier P, Chen S, Chini I, Christensen T R, Cleverly J, Collalti A, Consalvo C, Cook B D, Cook D, Coursolle C, Cremonese E, Curtis P S, D’Andrea E, da Rocha H, Dai X, Davis K J, De Cinti B, de Grandcourt A, De Ligne A, De Oliveira R C, Delpierre N, Desai A R, Di Bella C M, di Tommasi P, Dolman H, Domingo F, Dong G, Dore S, Duce P, Dufrêne E, Dunn A, Dušek J, Eamus D, Eichelmann U, ElKhidir H A M, Eugster W, Ewenz C M, Ewers B, Famulari D, Fares S, Feigenwinter I, Feitz A, Fensholt R, Filippa G, Fischer M, Frank J, Galvagno M, Gharun M, et al 2020 The FLUXNET2015 dataset and the ONEFlux processing pipeline for eddy covariance data </w:t>
       </w:r>
@@ -15009,8 +15237,8 @@
       <w:pPr>
         <w:pStyle w:val="Bibliography"/>
       </w:pPr>
-      <w:bookmarkStart w:id="389" w:name="ref-phillips_value_2017"/>
-      <w:bookmarkEnd w:id="388"/>
+      <w:bookmarkStart w:id="421" w:name="ref-phillips_value_2017"/>
+      <w:bookmarkEnd w:id="420"/>
       <w:r>
         <w:t xml:space="preserve">Phillips C L, Bond-Lamberty B, Desai A R, Lavoie M, Risk D, Tang J, Todd-Brown K and Vargas R 2017 The value of soil respiration measurements for interpreting and modeling terrestrial carbon cycling </w:t>
       </w:r>
@@ -15037,8 +15265,8 @@
       <w:pPr>
         <w:pStyle w:val="Bibliography"/>
       </w:pPr>
-      <w:bookmarkStart w:id="390" w:name="ref-pregitzer_carbon_2004"/>
-      <w:bookmarkEnd w:id="389"/>
+      <w:bookmarkStart w:id="422" w:name="ref-pregitzer_carbon_2004"/>
+      <w:bookmarkEnd w:id="421"/>
       <w:r>
         <w:t xml:space="preserve">Pregitzer K S and Euskirchen E S 2004 Carbon cycling and storage in world forests: Biome patterns related to forest age </w:t>
       </w:r>
@@ -15065,8 +15293,8 @@
       <w:pPr>
         <w:pStyle w:val="Bibliography"/>
       </w:pPr>
-      <w:bookmarkStart w:id="391" w:name="ref-pugh_role_2019"/>
-      <w:bookmarkEnd w:id="390"/>
+      <w:bookmarkStart w:id="423" w:name="ref-pugh_role_2019"/>
+      <w:bookmarkEnd w:id="422"/>
       <w:r>
         <w:t xml:space="preserve">Pugh T A M, Lindeskog M, Smith B, Poulter B, Arneth A, Haverd V and Calle L 2019 Role of forest regrowth in global carbon sink dynamics </w:t>
       </w:r>
@@ -15093,8 +15321,8 @@
       <w:pPr>
         <w:pStyle w:val="Bibliography"/>
       </w:pPr>
-      <w:bookmarkStart w:id="392" w:name="ref-requena_suarez_estimating_2019"/>
-      <w:bookmarkEnd w:id="391"/>
+      <w:bookmarkStart w:id="424" w:name="ref-requena_suarez_estimating_2019"/>
+      <w:bookmarkEnd w:id="423"/>
       <w:r>
         <w:t xml:space="preserve">Requena Suarez D, Rozendaal D M A, Sy V D, Phillips O L, Alvarez-Dávila E, Anderson-Teixeira K, Araujo-Murakami A, Arroyo L, Baker T R, Bongers F, Brienen R J W, Carter S, Cook-Patton S C, Feldpausch T R, Griscom B W, Harris N, Hérault B, Coronado E N H, Leavitt S M, Lewis S L, Marimon B S, Mendoza A M, N’dja J K, N’Guessan A E, Poorter L, Qie L, Rutishauser E, Sist P, Sonké B, Sullivan M J P, Vilanova E, Wang M M H, Martius C and Herold M 2019 Estimating aboveground net biomass change for tropical and subtropical forests: Refinement of IPCC default rates using forest plot data </w:t>
       </w:r>
@@ -15121,8 +15349,8 @@
       <w:pPr>
         <w:pStyle w:val="Bibliography"/>
       </w:pPr>
-      <w:bookmarkStart w:id="393" w:name="ref-ribeiro-kumara_how_2020"/>
-      <w:bookmarkEnd w:id="392"/>
+      <w:bookmarkStart w:id="425" w:name="ref-ribeiro-kumara_how_2020"/>
+      <w:bookmarkEnd w:id="424"/>
       <w:r>
         <w:t xml:space="preserve">Ribeiro-Kumara C, Köster E, Aaltonen H and Köster K 2020 How do forest fires affect soil greenhouse gas emissions in upland boreal forests? A review </w:t>
       </w:r>
@@ -15149,8 +15377,8 @@
       <w:pPr>
         <w:pStyle w:val="Bibliography"/>
       </w:pPr>
-      <w:bookmarkStart w:id="394" w:name="ref-saatchi_benchmark_2011"/>
-      <w:bookmarkEnd w:id="393"/>
+      <w:bookmarkStart w:id="426" w:name="ref-saatchi_benchmark_2011"/>
+      <w:bookmarkEnd w:id="425"/>
       <w:r>
         <w:t xml:space="preserve">Saatchi S S, Harris N L, Brown S, Lefsky M, Mitchard E T A, Salas W, Zutta B R, Buermann W, Lewis S L, Hagen S, Petrova S, White L, Silman M and Morel A 2011 Benchmark map of forest carbon stocks in tropical regions across three continents </w:t>
       </w:r>
@@ -15177,8 +15405,8 @@
       <w:pPr>
         <w:pStyle w:val="Bibliography"/>
       </w:pPr>
-      <w:bookmarkStart w:id="395" w:name="ref-schepaschenko_forest_2019"/>
-      <w:bookmarkEnd w:id="394"/>
+      <w:bookmarkStart w:id="427" w:name="ref-schepaschenko_forest_2019"/>
+      <w:bookmarkEnd w:id="426"/>
       <w:r>
         <w:lastRenderedPageBreak/>
         <w:t xml:space="preserve">Schepaschenko D, Chave J, Phillips O L, Lewis S L, Davies S J, Réjou-Méchain M, Sist P, Scipal K, Perger C, Herault B, Labrière N, Hofhansl F, Affum-Baffoe K, Aleinikov A, Alonso A, Amani C, Araujo-Murakami A, Armston J, Arroyo L, Ascarrunz N, Azevedo C, Baker T, Bałazy R, Bedeau C, Berry N, Bilous A M, Bilous S Y, Bissiengou P, Blanc L, Bobkova K S, Braslavskaya T, Brienen R, Burslem D F R P, Condit R, Cuni-Sanchez A, Danilina D, Torres D del C, Derroire G, Descroix L, Sotta E D, d’Oliveira M V N, Dresel C, Erwin T, Evdokimenko M D, Falck J, Feldpausch T R, Foli E G, Foster R, Fritz S, Garcia-Abril A D, Gornov A, Gornova M, Gothard-Bassébé E, Gourlet-Fleury S, Guedes M, Hamer K C, Susanty F H, Higuchi N, Coronado E N H, Hubau W, Hubbell S, Ilstedt U, Ivanov V V, Kanashiro M, Karlsson A, Karminov V N, Killeen T, Koffi J-C K, Konovalova M, Kraxner F, Krejza J, Krisnawati H, Krivobokov L V, Kuznetsov M A, Lakyda I, Lakyda P I, Licona J C, Lucas R M, Lukina N, Lussetti D, Malhi Y, Manzanera J A, Marimon B, Junior B H M, Martinez R V, Martynenko O V, Matsala M, Matyashuk R K, Mazzei L, Memiaghe H, Mendoza C, Mendoza A M, Moroziuk O V, Mukhortova L, Musa S, Nazimova D I, Okuda T, Oliveira L C, et al 2019 The Forest Observation System, building a global reference dataset for remote sensing of forest biomass </w:t>
@@ -15206,8 +15434,8 @@
       <w:pPr>
         <w:pStyle w:val="Bibliography"/>
       </w:pPr>
-      <w:bookmarkStart w:id="396" w:name="ref-schimel_neon_2007"/>
-      <w:bookmarkEnd w:id="395"/>
+      <w:bookmarkStart w:id="428" w:name="ref-schimel_neon_2007"/>
+      <w:bookmarkEnd w:id="427"/>
       <w:r>
         <w:t xml:space="preserve">Schimel D, Hargrove W, Hoffman F and MacMahon J 2007 NEON: A hierarchically designed national ecological network </w:t>
       </w:r>
@@ -15234,8 +15462,8 @@
       <w:pPr>
         <w:pStyle w:val="Bibliography"/>
       </w:pPr>
-      <w:bookmarkStart w:id="397" w:name="ref-schimel_effect_2015"/>
-      <w:bookmarkEnd w:id="396"/>
+      <w:bookmarkStart w:id="429" w:name="ref-schimel_effect_2015"/>
+      <w:bookmarkEnd w:id="428"/>
       <w:r>
         <w:t xml:space="preserve">Schimel D, Stephens B B and Fisher J B 2015 Effect of increasing CO </w:t>
       </w:r>
@@ -15271,8 +15499,8 @@
       <w:pPr>
         <w:pStyle w:val="Bibliography"/>
       </w:pPr>
-      <w:bookmarkStart w:id="398" w:name="ref-smithwick_potential_2002"/>
-      <w:bookmarkEnd w:id="397"/>
+      <w:bookmarkStart w:id="430" w:name="ref-smithwick_potential_2002"/>
+      <w:bookmarkEnd w:id="429"/>
       <w:r>
         <w:t xml:space="preserve">Smithwick E A H, Harmon M E, Remillard S M, Acker S A and Franklin J F 2002 Potential upper bounds of carbon stores in forests of the Pacific Northwest </w:t>
       </w:r>
@@ -15299,8 +15527,8 @@
       <w:pPr>
         <w:pStyle w:val="Bibliography"/>
       </w:pPr>
-      <w:bookmarkStart w:id="399" w:name="ref-song_meta-analysis_2019"/>
-      <w:bookmarkEnd w:id="398"/>
+      <w:bookmarkStart w:id="431" w:name="ref-song_meta-analysis_2019"/>
+      <w:bookmarkEnd w:id="430"/>
       <w:r>
         <w:t xml:space="preserve">Song J, Wan S, Piao S, Knapp A K, Classen A T, Vicca S, Ciais P, Hovenden M J, Leuzinger S, Beier C, Kardol P, Xia J, Liu Q, Ru J, Zhou Z, Luo Y, Guo D, Adam Langley J, Zscheischler J, Dukes J S, Tang J, Chen J, Hofmockel K S, Kueppers L M, Rustad L, Liu L, Smith M D, Templer P H, Quinn Thomas R, Norby R J, Phillips R P, Niu S, Fatichi S, Wang Y, Shao P, Han H, Wang D, Lei L, Wang J, Li X, Zhang Q, Li X, Su F, Liu B, Yang F, Ma G, Li G, Liu Y, Liu Y, Yang Z, Zhang K, Miao Y, Hu M, Yan C, Zhang A, Zhong M, Hui Y, Li Y and Zheng M 2019 A meta-analysis of 1,119 manipulative experiments on terrestrial carbon-cycling responses to global change </w:t>
       </w:r>
@@ -15327,8 +15555,8 @@
       <w:pPr>
         <w:pStyle w:val="Bibliography"/>
       </w:pPr>
-      <w:bookmarkStart w:id="400" w:name="ref-song_global_2018"/>
-      <w:bookmarkEnd w:id="399"/>
+      <w:bookmarkStart w:id="432" w:name="ref-song_global_2018"/>
+      <w:bookmarkEnd w:id="431"/>
       <w:r>
         <w:t xml:space="preserve">Song X-P, Hansen M C, Stehman S V, Potapov P V, Tyukavina A, Vermote E F and Townshend J R 2018 Global land change from 1982 to 2016 </w:t>
       </w:r>
@@ -15355,8 +15583,8 @@
       <w:pPr>
         <w:pStyle w:val="Bibliography"/>
       </w:pPr>
-      <w:bookmarkStart w:id="401" w:name="ref-spawn_harmonized_2020"/>
-      <w:bookmarkEnd w:id="400"/>
+      <w:bookmarkStart w:id="433" w:name="ref-spawn_harmonized_2020"/>
+      <w:bookmarkEnd w:id="432"/>
       <w:r>
         <w:t xml:space="preserve">Spawn S A, Sullivan C C, Lark T J and Gibbs H K 2020 Harmonized global maps of above and belowground biomass carbon density in the year 2010 </w:t>
       </w:r>
@@ -15383,8 +15611,8 @@
       <w:pPr>
         <w:pStyle w:val="Bibliography"/>
       </w:pPr>
-      <w:bookmarkStart w:id="402" w:name="ref-stoy_data-driven_2013"/>
-      <w:bookmarkEnd w:id="401"/>
+      <w:bookmarkStart w:id="434" w:name="ref-stoy_data-driven_2013"/>
+      <w:bookmarkEnd w:id="433"/>
       <w:r>
         <w:t xml:space="preserve">Stoy P C, Mauder M, Foken T, Marcolla B, Boegh E, Ibrom A, Arain M A, Arneth A, Aurela M, Bernhofer C, Cescatti A, Dellwik E, Duce P, Gianelle D, van Gorsel E, Kiely G, Knohl A, Margolis H, McCaughey H, Merbold L, Montagnani L, Papale D, Reichstein M, Saunders M, Serrano-Ortiz P, Sottocornola M, Spano D, Vaccari F and Varlagin A 2013 A data-driven analysis of energy balance closure across FLUXNET research sites: The role of landscape scale heterogeneity </w:t>
       </w:r>
@@ -15411,8 +15639,8 @@
       <w:pPr>
         <w:pStyle w:val="Bibliography"/>
       </w:pPr>
-      <w:bookmarkStart w:id="403" w:name="ref-sulman_multiple_2018"/>
-      <w:bookmarkEnd w:id="402"/>
+      <w:bookmarkStart w:id="435" w:name="ref-sulman_multiple_2018"/>
+      <w:bookmarkEnd w:id="434"/>
       <w:r>
         <w:lastRenderedPageBreak/>
         <w:t xml:space="preserve">Sulman B N, Moore J A M, Abramoff R, Averill C, Kivlin S, Georgiou K, Sridhar B, Hartman M D, Wang G, Wieder W R, Bradford M A, Luo Y, Mayes M A, Morrison E, Riley W J, Salazar A, Schimel J P, Tang J and Classen A T 2018 Multiple models and experiments underscore large uncertainty in soil carbon dynamics </w:t>
@@ -15440,8 +15668,8 @@
       <w:pPr>
         <w:pStyle w:val="Bibliography"/>
       </w:pPr>
-      <w:bookmarkStart w:id="404" w:name="ref-taylor_temperature_2017"/>
-      <w:bookmarkEnd w:id="403"/>
+      <w:bookmarkStart w:id="436" w:name="ref-taylor_temperature_2017"/>
+      <w:bookmarkEnd w:id="435"/>
       <w:r>
         <w:t xml:space="preserve">Taylor P G, Cleveland C C, Wieder W R, Sullivan B W, Doughty C E, Dobrowski S Z and Townsend A R 2017 Temperature and rainfall interact to control carbon cycling in tropical forests ed L Liu </w:t>
       </w:r>
@@ -15468,8 +15696,8 @@
       <w:pPr>
         <w:pStyle w:val="Bibliography"/>
       </w:pPr>
-      <w:bookmarkStart w:id="405" w:name="ref-r_core_team_r_2020"/>
-      <w:bookmarkEnd w:id="404"/>
+      <w:bookmarkStart w:id="437" w:name="ref-r_core_team_r_2020"/>
+      <w:bookmarkEnd w:id="436"/>
       <w:r>
         <w:t>Team R C 2020 R : A language and environment for statistical computing. R Foundation for Statistical Computing, Vienna, Austria. URL http://www.R-project.org/.</w:t>
       </w:r>
@@ -15478,8 +15706,8 @@
       <w:pPr>
         <w:pStyle w:val="Bibliography"/>
       </w:pPr>
-      <w:bookmarkStart w:id="406" w:name="ref-tubiello_carbon_2020"/>
-      <w:bookmarkEnd w:id="405"/>
+      <w:bookmarkStart w:id="438" w:name="ref-tubiello_carbon_2020"/>
+      <w:bookmarkEnd w:id="437"/>
       <w:r>
         <w:t xml:space="preserve">Tubiello F N, Pekkarinen A, Marklund L, Wanner N, Conchedda G, Federici S, Rossi S and Grassi G 2020 Carbon Emissions and Removals by Forests: New Estimates 1990&amp;ndash;2020 </w:t>
       </w:r>
@@ -15497,8 +15725,8 @@
       <w:pPr>
         <w:pStyle w:val="Bibliography"/>
       </w:pPr>
-      <w:bookmarkStart w:id="407" w:name="ref-van_der_werf_global_2017"/>
-      <w:bookmarkEnd w:id="406"/>
+      <w:bookmarkStart w:id="439" w:name="ref-van_der_werf_global_2017"/>
+      <w:bookmarkEnd w:id="438"/>
       <w:r>
         <w:t xml:space="preserve">van der Werf G R, Randerson J T, Giglio L, van Leeuwen T T, Chen Y, Rogers B M, Mu M, van Marle M J E, Morton D C, Collatz G J, Yokelson R J and Kasibhatla P S 2017 Global fire emissions estimates during 1997 </w:t>
       </w:r>
@@ -15525,8 +15753,8 @@
       <w:pPr>
         <w:pStyle w:val="Bibliography"/>
       </w:pPr>
-      <w:bookmarkStart w:id="408" w:name="ref-vargas_biomass_2008"/>
-      <w:bookmarkEnd w:id="407"/>
+      <w:bookmarkStart w:id="440" w:name="ref-vargas_biomass_2008"/>
+      <w:bookmarkEnd w:id="439"/>
       <w:r>
         <w:t xml:space="preserve">Vargas R, Allen M F and Allen E B 2008 Biomass and carbon accumulation in a fire chronosequence of a seasonally dry tropical forest </w:t>
       </w:r>
@@ -15553,8 +15781,8 @@
       <w:pPr>
         <w:pStyle w:val="Bibliography"/>
       </w:pPr>
-      <w:bookmarkStart w:id="409" w:name="ref-wang_golum-cnp_2018"/>
-      <w:bookmarkEnd w:id="408"/>
+      <w:bookmarkStart w:id="441" w:name="ref-wang_golum-cnp_2018"/>
+      <w:bookmarkEnd w:id="440"/>
       <w:r>
         <w:t xml:space="preserve">Wang Y, Ciais P, Goll D, Huang Y, Luo Y, Wang Y-P, Bloom A A, Broquet G, Hartmann J, Peng S, Penuelas J, Piao S, Sardans J, Stocker B D, Wang R, Zaehle S and Zechmeister-Boltenstern S 2018 GOLUM-CNP v1.0: A data-driven modeling of carbon, nitrogen and phosphorus cycles in major terrestrial biomes </w:t>
       </w:r>
@@ -15581,8 +15809,8 @@
       <w:pPr>
         <w:pStyle w:val="Bibliography"/>
       </w:pPr>
-      <w:bookmarkStart w:id="410" w:name="ref-warner_spatial_2019"/>
-      <w:bookmarkEnd w:id="409"/>
+      <w:bookmarkStart w:id="442" w:name="ref-warner_spatial_2019"/>
+      <w:bookmarkEnd w:id="441"/>
       <w:r>
         <w:t xml:space="preserve">Warner D L, Bond-Lamberty B, Jian J, Stell E and Vargas R 2019 Spatial Predictions and Associated Uncertainty of Annual Soil Respiration at the Global Scale </w:t>
       </w:r>
@@ -15609,8 +15837,8 @@
       <w:pPr>
         <w:pStyle w:val="Bibliography"/>
       </w:pPr>
-      <w:bookmarkStart w:id="411" w:name="ref-williams_impacts_2014"/>
-      <w:bookmarkEnd w:id="410"/>
+      <w:bookmarkStart w:id="443" w:name="ref-williams_impacts_2014"/>
+      <w:bookmarkEnd w:id="442"/>
       <w:r>
         <w:t xml:space="preserve">Williams C A, Collatz G J, Masek J, Huang C and Goward S N 2014 Impacts of disturbance history on forest carbon stocks and fluxes: Merging satellite disturbance mapping with forest inventory data in a carbon cycle model framework </w:t>
       </w:r>
@@ -15637,8 +15865,8 @@
       <w:pPr>
         <w:pStyle w:val="Bibliography"/>
       </w:pPr>
-      <w:bookmarkStart w:id="412" w:name="ref-wilson_stability_2016"/>
-      <w:bookmarkEnd w:id="411"/>
+      <w:bookmarkStart w:id="444" w:name="ref-wilson_stability_2016"/>
+      <w:bookmarkEnd w:id="443"/>
       <w:r>
         <w:t xml:space="preserve">Wilson R M, Hopple A M, Tfaily M M, Sebestyen S D, Schadt C W, Pfeifer-Meister L, Medvedeff C, McFarlane K J, Kostka J E, Kolton M, Kolka R K, Kluber L A, Keller J K, Guilderson T P, Griffiths N A, Chanton J P, Bridgham S D and Hanson P J 2016 Stability of peatland carbon to rising temperatures </w:t>
       </w:r>
@@ -15665,8 +15893,8 @@
       <w:pPr>
         <w:pStyle w:val="Bibliography"/>
       </w:pPr>
-      <w:bookmarkStart w:id="413" w:name="ref-xu_contribution_2016"/>
-      <w:bookmarkEnd w:id="412"/>
+      <w:bookmarkStart w:id="445" w:name="ref-xu_contribution_2016"/>
+      <w:bookmarkEnd w:id="444"/>
       <w:r>
         <w:t xml:space="preserve">Xu M and Shang H 2016 Contribution of soil respiration to the global carbon equation </w:t>
       </w:r>
@@ -15693,8 +15921,8 @@
       <w:pPr>
         <w:pStyle w:val="Bibliography"/>
       </w:pPr>
-      <w:bookmarkStart w:id="414" w:name="ref-yang_carbon_2011"/>
-      <w:bookmarkEnd w:id="413"/>
+      <w:bookmarkStart w:id="446" w:name="ref-yang_carbon_2011"/>
+      <w:bookmarkEnd w:id="445"/>
       <w:r>
         <w:t xml:space="preserve">Yang Y, Luo Y and Finzi A C 2011 Carbon and nitrogen dynamics during forest stand development: A global synthesis </w:t>
       </w:r>
@@ -15716,9 +15944,9 @@
       <w:r>
         <w:t xml:space="preserve"> 977</w:t>
       </w:r>
-      <w:bookmarkEnd w:id="301"/>
-      <w:bookmarkEnd w:id="303"/>
-      <w:bookmarkEnd w:id="414"/>
+      <w:bookmarkEnd w:id="333"/>
+      <w:bookmarkEnd w:id="335"/>
+      <w:bookmarkEnd w:id="446"/>
     </w:p>
     <w:sectPr>
       <w:pgSz w:w="12240" w:h="15840"/>
@@ -16542,7 +16770,7 @@
       </w:r>
     </w:p>
   </w:comment>
-  <w:comment w:id="259" w:author="Muller-Landau, Helene" w:date="2021-01-22T14:40:00Z" w:initials="MH">
+  <w:comment w:id="283" w:author="Muller-Landau, Helene" w:date="2021-01-22T14:40:00Z" w:initials="MH">
     <w:p>
       <w:pPr>
         <w:pStyle w:val="CommentText"/>
@@ -16554,7 +16782,13 @@
         <w:annotationRef/>
       </w:r>
       <w:r>
-        <w:t xml:space="preserve">Need to add legend or label explaining which color is which forest type. </w:t>
+        <w:rPr>
+          <w:highlight w:val="yellow"/>
+        </w:rPr>
+        <w:t>Need to add legend or label explaining which color is which forest type.</w:t>
+      </w:r>
+      <w:r>
+        <w:t xml:space="preserve"> </w:t>
       </w:r>
     </w:p>
     <w:p>
@@ -16571,7 +16805,7 @@
       </w:r>
     </w:p>
   </w:comment>
-  <w:comment w:id="260" w:author="Muller-Landau, Helene" w:date="2021-01-22T14:41:00Z" w:initials="MH">
+  <w:comment w:id="284" w:author="Teixeira, Kristina A." w:date="2021-01-23T08:22:00Z" w:initials="TKA">
     <w:p>
       <w:pPr>
         <w:pStyle w:val="CommentText"/>
@@ -16583,11 +16817,30 @@
         <w:annotationRef/>
       </w:r>
       <w:r>
+        <w:t>Log-log looks bad</w:t>
+      </w:r>
+    </w:p>
+  </w:comment>
+  <w:comment w:id="285" w:author="Muller-Landau, Helene" w:date="2021-01-22T14:41:00Z" w:initials="MH">
+    <w:p>
+      <w:pPr>
+        <w:pStyle w:val="CommentText"/>
+      </w:pPr>
+      <w:r>
+        <w:rPr>
+          <w:rStyle w:val="CommentReference"/>
+        </w:rPr>
+        <w:annotationRef/>
+      </w:r>
+      <w:r>
+        <w:rPr>
+          <w:highlight w:val="yellow"/>
+        </w:rPr>
         <w:t>?  there isn’t a map</w:t>
       </w:r>
     </w:p>
   </w:comment>
-  <w:comment w:id="264" w:author="Muller-Landau, Helene" w:date="2021-01-22T14:43:00Z" w:initials="MH">
+  <w:comment w:id="289" w:author="Muller-Landau, Helene" w:date="2021-01-22T14:43:00Z" w:initials="MH">
     <w:p>
       <w:pPr>
         <w:pStyle w:val="CommentText"/>
@@ -16603,7 +16856,7 @@
       </w:r>
     </w:p>
   </w:comment>
-  <w:comment w:id="265" w:author="Muller-Landau, Helene" w:date="2021-01-22T14:46:00Z" w:initials="MH">
+  <w:comment w:id="290" w:author="Muller-Landau, Helene" w:date="2021-01-22T14:46:00Z" w:initials="MH">
     <w:p>
       <w:pPr>
         <w:pStyle w:val="CommentText"/>
@@ -16615,11 +16868,17 @@
         <w:annotationRef/>
       </w:r>
       <w:r>
-        <w:t xml:space="preserve">I recommend combining figures 9-12 into one multi-part figure.  </w:t>
+        <w:rPr>
+          <w:highlight w:val="yellow"/>
+        </w:rPr>
+        <w:t>I recommend combining figures 9-12 into one multi-part figure.</w:t>
+      </w:r>
+      <w:r>
+        <w:t xml:space="preserve">  </w:t>
       </w:r>
     </w:p>
   </w:comment>
-  <w:comment w:id="271" w:author="Muller-Landau, Helene" w:date="2021-01-22T14:49:00Z" w:initials="MH">
+  <w:comment w:id="300" w:author="Muller-Landau, Helene" w:date="2021-01-22T14:49:00Z" w:initials="MH">
     <w:p>
       <w:pPr>
         <w:pStyle w:val="CommentText"/>
@@ -16635,7 +16894,7 @@
       </w:r>
     </w:p>
   </w:comment>
-  <w:comment w:id="273" w:author="Muller-Landau, Helene" w:date="2021-01-22T14:50:00Z" w:initials="MH">
+  <w:comment w:id="302" w:author="Muller-Landau, Helene" w:date="2021-01-22T14:50:00Z" w:initials="MH">
     <w:p>
       <w:pPr>
         <w:pStyle w:val="CommentText"/>
@@ -16651,7 +16910,7 @@
       </w:r>
     </w:p>
   </w:comment>
-  <w:comment w:id="276" w:author="Muller-Landau, Helene" w:date="2021-01-22T14:52:00Z" w:initials="MH">
+  <w:comment w:id="308" w:author="Muller-Landau, Helene" w:date="2021-01-22T14:52:00Z" w:initials="MH">
     <w:p>
       <w:pPr>
         <w:pStyle w:val="CommentText"/>
@@ -16667,7 +16926,7 @@
       </w:r>
     </w:p>
   </w:comment>
-  <w:comment w:id="277" w:author="Muller-Landau, Helene" w:date="2021-01-22T14:52:00Z" w:initials="MH">
+  <w:comment w:id="309" w:author="Muller-Landau, Helene" w:date="2021-01-22T14:52:00Z" w:initials="MH">
     <w:p>
       <w:pPr>
         <w:pStyle w:val="CommentText"/>
@@ -16683,7 +16942,7 @@
       </w:r>
     </w:p>
   </w:comment>
-  <w:comment w:id="296" w:author="Muller-Landau, Helene" w:date="2021-01-22T15:00:00Z" w:initials="MH">
+  <w:comment w:id="328" w:author="Muller-Landau, Helene" w:date="2021-01-22T15:00:00Z" w:initials="MH">
     <w:p>
       <w:pPr>
         <w:autoSpaceDE w:val="0"/>
@@ -16938,6 +17197,7 @@
   <w15:commentEx w15:paraId="38514613" w15:paraIdParent="114BDD5D" w15:done="0"/>
   <w15:commentEx w15:paraId="2677FE52" w15:done="0"/>
   <w15:commentEx w15:paraId="4129B1C7" w15:done="0"/>
+  <w15:commentEx w15:paraId="0D18A8A8" w15:paraIdParent="4129B1C7" w15:done="0"/>
   <w15:commentEx w15:paraId="7795E666" w15:done="0"/>
   <w15:commentEx w15:paraId="4CB4BF5B" w15:done="0"/>
   <w15:commentEx w15:paraId="4D1DD9E7" w15:done="0"/>
@@ -16952,6 +17212,7 @@
 <file path=word/commentsExtensible.xml><?xml version="1.0" encoding="utf-8"?>
 <w16cex:commentsExtensible xmlns:wpc="http://schemas.microsoft.com/office/word/2010/wordprocessingCanvas" xmlns:cx="http://schemas.microsoft.com/office/drawing/2014/chartex" xmlns:cx1="http://schemas.microsoft.com/office/drawing/2015/9/8/chartex" xmlns:cx2="http://schemas.microsoft.com/office/drawing/2015/10/21/chartex" xmlns:cx3="http://schemas.microsoft.com/office/drawing/2016/5/9/chartex" xmlns:cx4="http://schemas.microsoft.com/office/drawing/2016/5/10/chartex" xmlns:cx5="http://schemas.microsoft.com/office/drawing/2016/5/11/chartex" xmlns:cx6="http://schemas.microsoft.com/office/drawing/2016/5/12/chartex" xmlns:cx7="http://schemas.microsoft.com/office/drawing/2016/5/13/chartex" xmlns:cx8="http://schemas.microsoft.com/office/drawing/2016/5/14/chartex" xmlns:mc="http://schemas.openxmlformats.org/markup-compatibility/2006" xmlns:aink="http://schemas.microsoft.com/office/drawing/2016/ink" xmlns:am3d="http://schemas.microsoft.com/office/drawing/2017/model3d" xmlns:o="urn:schemas-microsoft-com:office:office" xmlns:r="http://schemas.openxmlformats.org/officeDocument/2006/relationships" xmlns:m="http://schemas.openxmlformats.org/officeDocument/2006/math" xmlns:v="urn:schemas-microsoft-com:vml" xmlns:wp14="http://schemas.microsoft.com/office/word/2010/wordprocessingDrawing" xmlns:wp="http://schemas.openxmlformats.org/drawingml/2006/wordprocessingDrawing" xmlns:w10="urn:schemas-microsoft-com:office:word" xmlns:w="http://schemas.openxmlformats.org/wordprocessingml/2006/main" xmlns:w14="http://schemas.microsoft.com/office/word/2010/wordml" xmlns:w15="http://schemas.microsoft.com/office/word/2012/wordml" xmlns:w16cex="http://schemas.microsoft.com/office/word/2018/wordml/cex" xmlns:w16cid="http://schemas.microsoft.com/office/word/2016/wordml/cid" xmlns:w16="http://schemas.microsoft.com/office/word/2018/wordml" xmlns:w16se="http://schemas.microsoft.com/office/word/2015/wordml/symex" xmlns:wpg="http://schemas.microsoft.com/office/word/2010/wordprocessingGroup" xmlns:wpi="http://schemas.microsoft.com/office/word/2010/wordprocessingInk" xmlns:wne="http://schemas.microsoft.com/office/word/2006/wordml" xmlns:wps="http://schemas.microsoft.com/office/word/2010/wordprocessingShape" mc:Ignorable="w14 w15 w16se w16cid w16 w16cex wp14">
   <w16cex:commentExtensible w16cex:durableId="23B57F84" w16cex:dateUtc="2021-01-22T21:44:00Z"/>
+  <w16cex:commentExtensible w16cex:durableId="23B65B38" w16cex:dateUtc="2021-01-23T13:22:00Z"/>
 </w16cex:commentsExtensible>
 </file>
 
@@ -16971,6 +17232,7 @@
   <w16cid:commentId w16cid:paraId="38514613" w16cid:durableId="23B57F84"/>
   <w16cid:commentId w16cid:paraId="2677FE52" w16cid:durableId="23B5576B"/>
   <w16cid:commentId w16cid:paraId="4129B1C7" w16cid:durableId="23B56278"/>
+  <w16cid:commentId w16cid:paraId="0D18A8A8" w16cid:durableId="23B65B38"/>
   <w16cid:commentId w16cid:paraId="7795E666" w16cid:durableId="23B5629B"/>
   <w16cid:commentId w16cid:paraId="4CB4BF5B" w16cid:durableId="23B56322"/>
   <w16cid:commentId w16cid:paraId="4D1DD9E7" w16cid:durableId="23B563D7"/>

</xml_diff>

<commit_message>
finish (mostly) HM comments
all comments are either taken care of or transferred to issues/ notes in manuscript
</commit_message>
<xml_diff>
--- a/manuscript/coauthor_feedback_2021_01/ERL_global_C_review_1pm_HM.docx
+++ b/manuscript/coauthor_feedback_2021_01/ERL_global_C_review_1pm_HM.docx
@@ -10451,29 +10451,74 @@
           <w:rPr>
             <w:rFonts w:ascii="Cambria Math" w:hAnsi="Cambria Math"/>
           </w:rPr>
-          <m:t>log10[stand.age]</m:t>
-        </m:r>
-      </m:oMath>
-      <w:r>
+          <m:t>log10[stand.age</m:t>
+        </m:r>
+        <m:r>
+          <w:rPr>
+            <w:rFonts w:ascii="Cambria Math" w:hAnsi="Cambria Math"/>
+            <w:highlight w:val="yellow"/>
+            <w:rPrChange w:id="297" w:author="Teixeira, Kristina A." w:date="2021-01-23T11:35:00Z">
+              <w:rPr>
+                <w:rFonts w:ascii="Cambria Math" w:hAnsi="Cambria Math"/>
+              </w:rPr>
+            </w:rPrChange>
+          </w:rPr>
+          <m:t>]</m:t>
+        </m:r>
+      </m:oMath>
+      <w:r>
+        <w:rPr>
+          <w:highlight w:val="yellow"/>
+          <w:rPrChange w:id="298" w:author="Teixeira, Kristina A." w:date="2021-01-23T11:35:00Z">
+            <w:rPr/>
+          </w:rPrChange>
+        </w:rPr>
         <w:t xml:space="preserve">. </w:t>
       </w:r>
-      <w:del w:id="297" w:author="Muller-Landau, Helene" w:date="2021-01-22T14:49:00Z">
+      <w:del w:id="299" w:author="Muller-Landau, Helene" w:date="2021-01-22T14:49:00Z">
         <w:r>
+          <w:rPr>
+            <w:highlight w:val="yellow"/>
+            <w:rPrChange w:id="300" w:author="Teixeira, Kristina A." w:date="2021-01-23T11:35:00Z">
+              <w:rPr/>
+            </w:rPrChange>
+          </w:rPr>
           <w:delText xml:space="preserve">There were sufficient data to model </w:delText>
         </w:r>
       </w:del>
-      <w:ins w:id="298" w:author="Muller-Landau, Helene" w:date="2021-01-22T14:49:00Z">
+      <w:ins w:id="301" w:author="Muller-Landau, Helene" w:date="2021-01-22T14:49:00Z">
         <w:r>
+          <w:rPr>
+            <w:highlight w:val="yellow"/>
+            <w:rPrChange w:id="302" w:author="Teixeira, Kristina A." w:date="2021-01-23T11:35:00Z">
+              <w:rPr/>
+            </w:rPrChange>
+          </w:rPr>
           <w:t>A</w:t>
         </w:r>
       </w:ins>
-      <w:del w:id="299" w:author="Muller-Landau, Helene" w:date="2021-01-22T14:49:00Z">
+      <w:del w:id="303" w:author="Muller-Landau, Helene" w:date="2021-01-22T14:49:00Z">
         <w:r>
+          <w:rPr>
+            <w:highlight w:val="yellow"/>
+            <w:rPrChange w:id="304" w:author="Teixeira, Kristina A." w:date="2021-01-23T11:35:00Z">
+              <w:rPr/>
+            </w:rPrChange>
+          </w:rPr>
           <w:delText>a</w:delText>
         </w:r>
       </w:del>
       <w:r>
-        <w:t xml:space="preserve">ge </w:t>
+        <w:rPr>
+          <w:highlight w:val="yellow"/>
+          <w:rPrChange w:id="305" w:author="Teixeira, Kristina A." w:date="2021-01-23T11:35:00Z">
+            <w:rPr/>
+          </w:rPrChange>
+        </w:rPr>
+        <w:t>ge</w:t>
+      </w:r>
+      <w:r>
+        <w:t xml:space="preserve"> </w:t>
       </w:r>
       <m:oMath>
         <m:r>
@@ -10486,7 +10531,7 @@
       <w:r>
         <w:t xml:space="preserve"> biome interactions were also significant for all ten of these C stock variables (Table S2), with living C stocks tending to accumulate more rapidly during the early stages of forest regrowth in tropical forests (Figs. 8, S20-S30</w:t>
       </w:r>
-      <w:commentRangeStart w:id="300"/>
+      <w:commentRangeStart w:id="306"/>
       <w:r>
         <w:t>). In the case of two non-living C stocks (</w:t>
       </w:r>
@@ -10548,12 +10593,12 @@
       <w:r>
         <w:t xml:space="preserve"> biome interactions were such that </w:t>
       </w:r>
-      <w:commentRangeEnd w:id="300"/>
+      <w:commentRangeEnd w:id="306"/>
       <w:r>
         <w:rPr>
           <w:rStyle w:val="CommentReference"/>
         </w:rPr>
-        <w:commentReference w:id="300"/>
+        <w:commentReference w:id="306"/>
       </w:r>
       <w:r>
         <w:t xml:space="preserve">Specifically, </w:t>
@@ -10624,7 +10669,7 @@
       <w:pPr>
         <w:pStyle w:val="Heading2"/>
       </w:pPr>
-      <w:bookmarkStart w:id="301" w:name="discussion"/>
+      <w:bookmarkStart w:id="307" w:name="discussion"/>
       <w:bookmarkEnd w:id="243"/>
       <w:bookmarkEnd w:id="288"/>
       <w:r>
@@ -10656,16 +10701,16 @@
       <w:r>
         <w:t xml:space="preserve"> of mature </w:t>
       </w:r>
-      <w:commentRangeStart w:id="302"/>
+      <w:commentRangeStart w:id="308"/>
       <w:r>
         <w:t>forests are correlated with a different set of factors</w:t>
       </w:r>
-      <w:commentRangeEnd w:id="302"/>
+      <w:commentRangeEnd w:id="308"/>
       <w:r>
         <w:rPr>
           <w:rStyle w:val="CommentReference"/>
         </w:rPr>
-        <w:commentReference w:id="302"/>
+        <w:commentReference w:id="308"/>
       </w:r>
       <w:r>
         <w:t xml:space="preserve">. Together, these results refine and expand out understanding of C cycling in mature forests, while providing the first global-scale analysis of age trends in multiple </w:t>
@@ -10673,17 +10718,17 @@
       <w:r>
         <w:rPr>
           <w:highlight w:val="yellow"/>
-          <w:rPrChange w:id="303" w:author="Teixeira, Kristina A." w:date="2021-01-23T08:47:00Z">
+          <w:rPrChange w:id="309" w:author="Teixeira, Kristina A." w:date="2021-01-23T08:47:00Z">
             <w:rPr/>
           </w:rPrChange>
         </w:rPr>
         <w:t xml:space="preserve">forest C </w:t>
       </w:r>
-      <w:del w:id="304" w:author="Muller-Landau, Helene" w:date="2021-01-22T14:51:00Z">
+      <w:del w:id="310" w:author="Muller-Landau, Helene" w:date="2021-01-22T14:51:00Z">
         <w:r>
           <w:rPr>
             <w:highlight w:val="yellow"/>
-            <w:rPrChange w:id="305" w:author="Teixeira, Kristina A." w:date="2021-01-23T08:47:00Z">
+            <w:rPrChange w:id="311" w:author="Teixeira, Kristina A." w:date="2021-01-23T08:47:00Z">
               <w:rPr/>
             </w:rPrChange>
           </w:rPr>
@@ -10693,7 +10738,7 @@
       <w:r>
         <w:rPr>
           <w:highlight w:val="yellow"/>
-          <w:rPrChange w:id="306" w:author="Teixeira, Kristina A." w:date="2021-01-23T08:47:00Z">
+          <w:rPrChange w:id="312" w:author="Teixeira, Kristina A." w:date="2021-01-23T08:47:00Z">
             <w:rPr/>
           </w:rPrChange>
         </w:rPr>
@@ -10707,12 +10752,12 @@
       <w:pPr>
         <w:pStyle w:val="Heading3"/>
       </w:pPr>
-      <w:bookmarkStart w:id="307" w:name="c-variable-coverage-and-budget-closure"/>
-      <w:commentRangeStart w:id="308"/>
+      <w:bookmarkStart w:id="313" w:name="c-variable-coverage-and-budget-closure"/>
+      <w:commentRangeStart w:id="314"/>
       <w:r>
         <w:t>C variable coverage and budget closure</w:t>
       </w:r>
-      <w:commentRangeEnd w:id="308"/>
+      <w:commentRangeEnd w:id="314"/>
       <w:r>
         <w:rPr>
           <w:rStyle w:val="CommentReference"/>
@@ -10721,7 +10766,7 @@
           <w:bCs w:val="0"/>
           <w:color w:val="auto"/>
         </w:rPr>
-        <w:commentReference w:id="308"/>
+        <w:commentReference w:id="314"/>
       </w:r>
     </w:p>
     <w:p>
@@ -10745,16 +10790,16 @@
       <w:pPr>
         <w:pStyle w:val="BodyText"/>
       </w:pPr>
-      <w:commentRangeStart w:id="309"/>
+      <w:commentRangeStart w:id="315"/>
       <w:r>
         <w:t xml:space="preserve">There are of course notable holes </w:t>
       </w:r>
-      <w:commentRangeEnd w:id="309"/>
+      <w:commentRangeEnd w:id="315"/>
       <w:r>
         <w:rPr>
           <w:rStyle w:val="CommentReference"/>
         </w:rPr>
-        <w:commentReference w:id="309"/>
+        <w:commentReference w:id="315"/>
       </w:r>
       <w:r>
         <w:t xml:space="preserve">in the ForC variable coverage (Fig. 2) that limit the scope of our inferences here. Notably, </w:t>
@@ -10905,69 +10950,156 @@
       <w:r>
         <w:t xml:space="preserve"> Houghton 2020). </w:t>
       </w:r>
-      <w:del w:id="310" w:author="Muller-Landau, Helene" w:date="2021-01-22T14:53:00Z">
+      <w:del w:id="316" w:author="Muller-Landau, Helene" w:date="2021-01-22T14:53:00Z">
         <w:r>
+          <w:rPr>
+            <w:highlight w:val="yellow"/>
+            <w:rPrChange w:id="317" w:author="Teixeira, Kristina A." w:date="2021-01-23T11:56:00Z">
+              <w:rPr/>
+            </w:rPrChange>
+          </w:rPr>
           <w:delText>Nonetheless, the lack of closure, i</w:delText>
         </w:r>
       </w:del>
-      <w:del w:id="311" w:author="Muller-Landau, Helene" w:date="2021-01-22T14:54:00Z">
+      <w:del w:id="318" w:author="Muller-Landau, Helene" w:date="2021-01-22T14:54:00Z">
         <w:r>
+          <w:rPr>
+            <w:highlight w:val="yellow"/>
+            <w:rPrChange w:id="319" w:author="Teixeira, Kristina A." w:date="2021-01-23T11:56:00Z">
+              <w:rPr/>
+            </w:rPrChange>
+          </w:rPr>
           <w:delText>n t</w:delText>
         </w:r>
       </w:del>
-      <w:ins w:id="312" w:author="Muller-Landau, Helene" w:date="2021-01-22T14:54:00Z">
+      <w:ins w:id="320" w:author="Muller-Landau, Helene" w:date="2021-01-22T14:54:00Z">
         <w:r>
+          <w:rPr>
+            <w:highlight w:val="yellow"/>
+            <w:rPrChange w:id="321" w:author="Teixeira, Kristina A." w:date="2021-01-23T11:56:00Z">
+              <w:rPr/>
+            </w:rPrChange>
+          </w:rPr>
           <w:t>T</w:t>
         </w:r>
       </w:ins>
       <w:r>
+        <w:rPr>
+          <w:highlight w:val="yellow"/>
+          <w:rPrChange w:id="322" w:author="Teixeira, Kristina A." w:date="2021-01-23T11:56:00Z">
+            <w:rPr/>
+          </w:rPrChange>
+        </w:rPr>
         <w:t xml:space="preserve">he one instance where </w:t>
       </w:r>
-      <w:del w:id="313" w:author="Muller-Landau, Helene" w:date="2021-01-22T14:53:00Z">
+      <w:del w:id="323" w:author="Muller-Landau, Helene" w:date="2021-01-22T14:53:00Z">
         <w:r>
+          <w:rPr>
+            <w:highlight w:val="yellow"/>
+            <w:rPrChange w:id="324" w:author="Teixeira, Kristina A." w:date="2021-01-23T11:56:00Z">
+              <w:rPr/>
+            </w:rPrChange>
+          </w:rPr>
           <w:delText xml:space="preserve">it </w:delText>
         </w:r>
       </w:del>
-      <w:ins w:id="314" w:author="Muller-Landau, Helene" w:date="2021-01-22T14:53:00Z">
+      <w:ins w:id="325" w:author="Muller-Landau, Helene" w:date="2021-01-22T14:53:00Z">
         <w:r>
+          <w:rPr>
+            <w:highlight w:val="yellow"/>
+            <w:rPrChange w:id="326" w:author="Teixeira, Kristina A." w:date="2021-01-23T11:56:00Z">
+              <w:rPr/>
+            </w:rPrChange>
+          </w:rPr>
           <w:t>the C budge</w:t>
         </w:r>
       </w:ins>
-      <w:ins w:id="315" w:author="Muller-Landau, Helene" w:date="2021-01-22T14:54:00Z">
+      <w:ins w:id="327" w:author="Muller-Landau, Helene" w:date="2021-01-22T14:54:00Z">
         <w:r>
+          <w:rPr>
+            <w:highlight w:val="yellow"/>
+            <w:rPrChange w:id="328" w:author="Teixeira, Kristina A." w:date="2021-01-23T11:56:00Z">
+              <w:rPr/>
+            </w:rPrChange>
+          </w:rPr>
           <w:t>ts doesn’t close</w:t>
         </w:r>
       </w:ins>
-      <w:ins w:id="316" w:author="Muller-Landau, Helene" w:date="2021-01-22T14:53:00Z">
+      <w:ins w:id="329" w:author="Muller-Landau, Helene" w:date="2021-01-22T14:53:00Z">
         <w:r>
+          <w:rPr>
+            <w:highlight w:val="yellow"/>
+            <w:rPrChange w:id="330" w:author="Teixeira, Kristina A." w:date="2021-01-23T11:56:00Z">
+              <w:rPr/>
+            </w:rPrChange>
+          </w:rPr>
           <w:t xml:space="preserve"> </w:t>
         </w:r>
       </w:ins>
-      <w:del w:id="317" w:author="Muller-Landau, Helene" w:date="2021-01-22T14:54:00Z">
+      <w:del w:id="331" w:author="Muller-Landau, Helene" w:date="2021-01-22T14:54:00Z">
         <w:r>
+          <w:rPr>
+            <w:highlight w:val="yellow"/>
+            <w:rPrChange w:id="332" w:author="Teixeira, Kristina A." w:date="2021-01-23T11:56:00Z">
+              <w:rPr/>
+            </w:rPrChange>
+          </w:rPr>
           <w:delText xml:space="preserve">occurs, </w:delText>
         </w:r>
       </w:del>
       <w:r>
+        <w:rPr>
+          <w:highlight w:val="yellow"/>
+          <w:rPrChange w:id="333" w:author="Teixeira, Kristina A." w:date="2021-01-23T11:56:00Z">
+            <w:rPr/>
+          </w:rPrChange>
+        </w:rPr>
         <w:t xml:space="preserve">is </w:t>
       </w:r>
-      <w:del w:id="318" w:author="Muller-Landau, Helene" w:date="2021-01-22T14:54:00Z">
+      <w:del w:id="334" w:author="Muller-Landau, Helene" w:date="2021-01-22T14:54:00Z">
         <w:r>
+          <w:rPr>
+            <w:highlight w:val="yellow"/>
+            <w:rPrChange w:id="335" w:author="Teixeira, Kristina A." w:date="2021-01-23T11:56:00Z">
+              <w:rPr/>
+            </w:rPrChange>
+          </w:rPr>
           <w:delText>probably more reflective</w:delText>
         </w:r>
       </w:del>
-      <w:ins w:id="319" w:author="Muller-Landau, Helene" w:date="2021-01-22T14:54:00Z">
+      <w:ins w:id="336" w:author="Muller-Landau, Helene" w:date="2021-01-22T14:54:00Z">
         <w:r>
+          <w:rPr>
+            <w:highlight w:val="yellow"/>
+            <w:rPrChange w:id="337" w:author="Teixeira, Kristina A." w:date="2021-01-23T11:56:00Z">
+              <w:rPr/>
+            </w:rPrChange>
+          </w:rPr>
           <w:t>likely due to</w:t>
         </w:r>
       </w:ins>
-      <w:del w:id="320" w:author="Muller-Landau, Helene" w:date="2021-01-22T14:54:00Z">
+      <w:del w:id="338" w:author="Muller-Landau, Helene" w:date="2021-01-22T14:54:00Z">
         <w:r>
+          <w:rPr>
+            <w:highlight w:val="yellow"/>
+            <w:rPrChange w:id="339" w:author="Teixeira, Kristina A." w:date="2021-01-23T11:56:00Z">
+              <w:rPr/>
+            </w:rPrChange>
+          </w:rPr>
           <w:delText xml:space="preserve"> of</w:delText>
         </w:r>
       </w:del>
       <w:r>
-        <w:t xml:space="preserve"> differences in the representation of forest types (</w:t>
+        <w:rPr>
+          <w:highlight w:val="yellow"/>
+          <w:rPrChange w:id="340" w:author="Teixeira, Kristina A." w:date="2021-01-23T11:56:00Z">
+            <w:rPr/>
+          </w:rPrChange>
+        </w:rPr>
+        <w:t xml:space="preserve"> differences in the representation of forest types</w:t>
+      </w:r>
+      <w:r>
+        <w:t xml:space="preserve"> (</w:t>
       </w:r>
       <w:r>
         <w:rPr>
@@ -11038,26 +11170,59 @@
       <w:r>
         <w:t xml:space="preserve">; Fig. 5) </w:t>
       </w:r>
-      <w:ins w:id="321" w:author="Muller-Landau, Helene" w:date="2021-01-22T14:54:00Z">
+      <w:ins w:id="341" w:author="Muller-Landau, Helene" w:date="2021-01-22T14:54:00Z">
         <w:r>
+          <w:rPr>
+            <w:highlight w:val="yellow"/>
+            <w:rPrChange w:id="342" w:author="Teixeira, Kristina A." w:date="2021-01-23T11:56:00Z">
+              <w:rPr/>
+            </w:rPrChange>
+          </w:rPr>
           <w:t xml:space="preserve">rather </w:t>
         </w:r>
       </w:ins>
       <w:r>
+        <w:rPr>
+          <w:highlight w:val="yellow"/>
+          <w:rPrChange w:id="343" w:author="Teixeira, Kristina A." w:date="2021-01-23T11:56:00Z">
+            <w:rPr/>
+          </w:rPrChange>
+        </w:rPr>
         <w:t xml:space="preserve">than </w:t>
       </w:r>
-      <w:del w:id="322" w:author="Muller-Landau, Helene" w:date="2021-01-22T14:54:00Z">
+      <w:del w:id="344" w:author="Muller-Landau, Helene" w:date="2021-01-22T14:54:00Z">
         <w:r>
+          <w:rPr>
+            <w:highlight w:val="yellow"/>
+            <w:rPrChange w:id="345" w:author="Teixeira, Kristina A." w:date="2021-01-23T11:56:00Z">
+              <w:rPr/>
+            </w:rPrChange>
+          </w:rPr>
           <w:delText xml:space="preserve">of </w:delText>
         </w:r>
       </w:del>
-      <w:ins w:id="323" w:author="Muller-Landau, Helene" w:date="2021-01-22T14:54:00Z">
+      <w:ins w:id="346" w:author="Muller-Landau, Helene" w:date="2021-01-22T14:54:00Z">
         <w:r>
+          <w:rPr>
+            <w:highlight w:val="yellow"/>
+            <w:rPrChange w:id="347" w:author="Teixeira, Kristina A." w:date="2021-01-23T11:56:00Z">
+              <w:rPr/>
+            </w:rPrChange>
+          </w:rPr>
           <w:t xml:space="preserve">issues of </w:t>
         </w:r>
       </w:ins>
       <w:r>
-        <w:t xml:space="preserve">methodological accuracy. The overall high degree of closure implies that </w:t>
+        <w:rPr>
+          <w:highlight w:val="yellow"/>
+          <w:rPrChange w:id="348" w:author="Teixeira, Kristina A." w:date="2021-01-23T11:56:00Z">
+            <w:rPr/>
+          </w:rPrChange>
+        </w:rPr>
+        <w:t>methodological accuracy</w:t>
+      </w:r>
+      <w:r>
+        <w:t xml:space="preserve">. The overall high degree of closure implies that </w:t>
       </w:r>
       <w:r>
         <w:rPr>
@@ -11130,8 +11295,8 @@
       <w:pPr>
         <w:pStyle w:val="Heading3"/>
       </w:pPr>
-      <w:bookmarkStart w:id="324" w:name="c-cycling-across-biomes"/>
-      <w:bookmarkEnd w:id="307"/>
+      <w:bookmarkStart w:id="349" w:name="c-cycling-across-biomes"/>
+      <w:bookmarkEnd w:id="313"/>
       <w:r>
         <w:t>C cycling across biomes</w:t>
       </w:r>
@@ -11774,15 +11939,36 @@
         <w:pStyle w:val="BodyText"/>
       </w:pPr>
       <w:r>
+        <w:rPr>
+          <w:highlight w:val="yellow"/>
+          <w:rPrChange w:id="350" w:author="Teixeira, Kristina A." w:date="2021-01-23T11:39:00Z">
+            <w:rPr/>
+          </w:rPrChange>
+        </w:rPr>
         <w:t xml:space="preserve">Whereas </w:t>
       </w:r>
-      <w:ins w:id="325" w:author="Muller-Landau, Helene" w:date="2021-01-22T14:57:00Z">
+      <w:ins w:id="351" w:author="Muller-Landau, Helene" w:date="2021-01-22T14:57:00Z">
         <w:r>
+          <w:rPr>
+            <w:highlight w:val="yellow"/>
+            <w:rPrChange w:id="352" w:author="Teixeira, Kristina A." w:date="2021-01-23T11:39:00Z">
+              <w:rPr/>
+            </w:rPrChange>
+          </w:rPr>
           <w:t xml:space="preserve">aboveground </w:t>
         </w:r>
       </w:ins>
       <w:r>
-        <w:t>biomass can be remotely sensed and receives significant research attention, far less is known about geographical variation in deadwood and organic layer (</w:t>
+        <w:rPr>
+          <w:highlight w:val="yellow"/>
+          <w:rPrChange w:id="353" w:author="Teixeira, Kristina A." w:date="2021-01-23T11:39:00Z">
+            <w:rPr/>
+          </w:rPrChange>
+        </w:rPr>
+        <w:t>biomass</w:t>
+      </w:r>
+      <w:r>
+        <w:t xml:space="preserve"> can be remotely sensed and receives significant research attention, far less is known about geographical variation in deadwood and organic layer (</w:t>
       </w:r>
       <m:oMath>
         <m:r>
@@ -11876,8 +12062,8 @@
       <w:pPr>
         <w:pStyle w:val="Heading3"/>
       </w:pPr>
-      <w:bookmarkStart w:id="326" w:name="age-trends-in-c-cycling"/>
-      <w:bookmarkEnd w:id="324"/>
+      <w:bookmarkStart w:id="354" w:name="age-trends-in-c-cycling"/>
+      <w:bookmarkEnd w:id="349"/>
       <w:r>
         <w:t>Age trends in C cycling</w:t>
       </w:r>
@@ -12347,8 +12533,8 @@
       <w:pPr>
         <w:pStyle w:val="Heading3"/>
       </w:pPr>
-      <w:bookmarkStart w:id="327" w:name="Xe274d8bfc31d8f186374f5425705e4c8c528185"/>
-      <w:bookmarkEnd w:id="326"/>
+      <w:bookmarkStart w:id="355" w:name="Xe274d8bfc31d8f186374f5425705e4c8c528185"/>
+      <w:bookmarkEnd w:id="354"/>
       <w:r>
         <w:t>Relevance for climate change prediction and mitigation</w:t>
       </w:r>
@@ -12577,7 +12763,7 @@
       <w:r>
         <w:t xml:space="preserve"> 2018). Biomass is the largest C stock in most forests, and most of the emphasis has traditionally been on this variable. </w:t>
       </w:r>
-      <w:commentRangeStart w:id="328"/>
+      <w:commentRangeStart w:id="356"/>
       <w:r>
         <w:t xml:space="preserve">Remote-sensing driven biomass estimates (e.g., Saatchi </w:t>
       </w:r>
@@ -12608,12 +12794,12 @@
       <w:r>
         <w:t xml:space="preserve"> 2019), are well suited for this task. </w:t>
       </w:r>
-      <w:commentRangeEnd w:id="328"/>
+      <w:commentRangeEnd w:id="356"/>
       <w:r>
         <w:rPr>
           <w:rStyle w:val="CommentReference"/>
         </w:rPr>
-        <w:commentReference w:id="328"/>
+        <w:commentReference w:id="356"/>
       </w:r>
       <w:r>
         <w:t xml:space="preserve">Note, however, that factors such as stand age and disturbance history are difficult, if possible, to detect remotely, and can only be characterized for very recent decades (Hansen </w:t>
@@ -12748,8 +12934,8 @@
       <w:pPr>
         <w:pStyle w:val="Heading3"/>
       </w:pPr>
-      <w:bookmarkStart w:id="329" w:name="conclusions"/>
-      <w:bookmarkEnd w:id="327"/>
+      <w:bookmarkStart w:id="357" w:name="conclusions"/>
+      <w:bookmarkEnd w:id="355"/>
       <w:r>
         <w:t>Conclusions</w:t>
       </w:r>
@@ -12873,8 +13059,8 @@
       <w:pPr>
         <w:pStyle w:val="Heading3"/>
       </w:pPr>
-      <w:bookmarkStart w:id="330" w:name="citations-to-add"/>
-      <w:bookmarkEnd w:id="329"/>
+      <w:bookmarkStart w:id="358" w:name="citations-to-add"/>
+      <w:bookmarkEnd w:id="357"/>
       <w:r>
         <w:t>Citations to add</w:t>
       </w:r>
@@ -12900,9 +13086,9 @@
       <w:pPr>
         <w:pStyle w:val="Heading2"/>
       </w:pPr>
-      <w:bookmarkStart w:id="331" w:name="acknowledgements"/>
-      <w:bookmarkEnd w:id="301"/>
-      <w:bookmarkEnd w:id="330"/>
+      <w:bookmarkStart w:id="359" w:name="acknowledgements"/>
+      <w:bookmarkEnd w:id="307"/>
+      <w:bookmarkEnd w:id="358"/>
       <w:r>
         <w:t>Acknowledgements</w:t>
       </w:r>
@@ -12928,8 +13114,8 @@
       <w:pPr>
         <w:pStyle w:val="Heading2"/>
       </w:pPr>
-      <w:bookmarkStart w:id="332" w:name="data-availability-statement"/>
-      <w:bookmarkEnd w:id="331"/>
+      <w:bookmarkStart w:id="360" w:name="data-availability-statement"/>
+      <w:bookmarkEnd w:id="359"/>
       <w:r>
         <w:t>Data availability statement</w:t>
       </w:r>
@@ -12966,8 +13152,8 @@
       <w:pPr>
         <w:pStyle w:val="Heading2"/>
       </w:pPr>
-      <w:bookmarkStart w:id="333" w:name="references"/>
-      <w:bookmarkEnd w:id="332"/>
+      <w:bookmarkStart w:id="361" w:name="references"/>
+      <w:bookmarkEnd w:id="360"/>
       <w:r>
         <w:t>References</w:t>
       </w:r>
@@ -12976,8 +13162,8 @@
       <w:pPr>
         <w:pStyle w:val="Bibliography"/>
       </w:pPr>
-      <w:bookmarkStart w:id="334" w:name="ref-allen_global_2002"/>
-      <w:bookmarkStart w:id="335" w:name="refs"/>
+      <w:bookmarkStart w:id="362" w:name="ref-allen_global_2002"/>
+      <w:bookmarkStart w:id="363" w:name="refs"/>
       <w:r>
         <w:t xml:space="preserve">Allen A, Brown J and Gillooly J 2002 Global biodiversity, biochemical kinetics, and the energetic-equivalence rule </w:t>
       </w:r>
@@ -13004,8 +13190,8 @@
       <w:pPr>
         <w:pStyle w:val="Bibliography"/>
       </w:pPr>
-      <w:bookmarkStart w:id="336" w:name="ref-amiro_ecosystem_2010"/>
-      <w:bookmarkEnd w:id="334"/>
+      <w:bookmarkStart w:id="364" w:name="ref-amiro_ecosystem_2010"/>
+      <w:bookmarkEnd w:id="362"/>
       <w:r>
         <w:t xml:space="preserve">Amiro B D, Barr A G, Barr J G, Black T A, Bracho R, Brown M, Chen J, Clark K L, Davis K J, Desai A R, Dore S, Engel V, Fuentes J D, Goldstein A H, Goulden M L, Kolb T E, Lavigne M B, Law B E, Margolis H A, Martin T, McCaughey J H, Misson L, Montes-Helu M, Noormets A, Randerson J T, Starr G and Xiao J 2010 Ecosystem carbon dioxide fluxes after disturbance in forests of North America </w:t>
       </w:r>
@@ -13032,8 +13218,8 @@
       <w:pPr>
         <w:pStyle w:val="Bibliography"/>
       </w:pPr>
-      <w:bookmarkStart w:id="337" w:name="ref-anav_spatiotemporal_2015"/>
-      <w:bookmarkEnd w:id="336"/>
+      <w:bookmarkStart w:id="365" w:name="ref-anav_spatiotemporal_2015"/>
+      <w:bookmarkEnd w:id="364"/>
       <w:r>
         <w:t xml:space="preserve">Anav A, Friedlingstein P, Beer C, Ciais P, Harper A, Jones C, Murray-Tortarolo G, Papale D, Parazoo N C, Peylin P, Piao S, Sitch S, Viovy N, Wiltshire A and Zhao M 2015 Spatiotemporal patterns of terrestrial gross primary production: A review </w:t>
       </w:r>
@@ -13060,8 +13246,8 @@
       <w:pPr>
         <w:pStyle w:val="Bibliography"/>
       </w:pPr>
-      <w:bookmarkStart w:id="338" w:name="ref-andela_human-driven_2017"/>
-      <w:bookmarkEnd w:id="337"/>
+      <w:bookmarkStart w:id="366" w:name="ref-andela_human-driven_2017"/>
+      <w:bookmarkEnd w:id="365"/>
       <w:r>
         <w:t xml:space="preserve">Andela N, Morton D C, Giglio L, Chen Y, van der Werf G R, Kasibhatla P S, DeFries R S, Collatz G J, Hantson S, Kloster S, Bachelet D, Forrest M, Lasslop G, Li F, Mangeon S, Melton J R, Yue C and Randerson J T 2017 A human-driven decline in global burned area </w:t>
       </w:r>
@@ -13088,8 +13274,8 @@
       <w:pPr>
         <w:pStyle w:val="Bibliography"/>
       </w:pPr>
-      <w:bookmarkStart w:id="339" w:name="ref-anderson_temperature-dependence_2006"/>
-      <w:bookmarkEnd w:id="338"/>
+      <w:bookmarkStart w:id="367" w:name="ref-anderson_temperature-dependence_2006"/>
+      <w:bookmarkEnd w:id="366"/>
       <w:r>
         <w:lastRenderedPageBreak/>
         <w:t xml:space="preserve">Anderson K J, Allen A P, Gillooly J F and Brown J H 2006 Temperature-dependence of biomass accumulation rates during secondary succession </w:t>
@@ -13117,8 +13303,8 @@
       <w:pPr>
         <w:pStyle w:val="Bibliography"/>
       </w:pPr>
-      <w:bookmarkStart w:id="340" w:name="ref-anderson-teixeira_forc-dbgroa_2020"/>
-      <w:bookmarkEnd w:id="339"/>
+      <w:bookmarkStart w:id="368" w:name="ref-anderson-teixeira_forc-dbgroa_2020"/>
+      <w:bookmarkEnd w:id="367"/>
       <w:r>
         <w:t>Anderson-Teixeira K, Herrmann V, CookPatton, Ferson A and Lister K 2020 Forc-db/GROA: Release with Cook-Patton et al. 2020, Nature.</w:t>
       </w:r>
@@ -13127,8 +13313,8 @@
       <w:pPr>
         <w:pStyle w:val="Bibliography"/>
       </w:pPr>
-      <w:bookmarkStart w:id="341" w:name="X004b0b0adcb3b0fd197baeba21c22fc647d3498"/>
-      <w:bookmarkEnd w:id="340"/>
+      <w:bookmarkStart w:id="369" w:name="X004b0b0adcb3b0fd197baeba21c22fc647d3498"/>
+      <w:bookmarkEnd w:id="368"/>
       <w:r>
         <w:t xml:space="preserve">Anderson-Teixeira K J, Davies S J, Bennett A C, Gonzalez-Akre E B, Muller-Landau H C, Joseph Wright S, Abu Salim K, Almeyda Zambrano A M, Alonso A, Baltzer J L, Basset Y, Bourg N A, Broadbent E N, Brockelman W Y, Bunyavejchewin S, Burslem D F R P, Butt N, Cao M, Cardenas D, Chuyong G B, Clay K, Cordell S, Dattaraja H S, Deng X, Detto M, Du X, Duque A, Erikson D L, Ewango C E N, Fischer G A, Fletcher C, Foster R B, Giardina C P, Gilbert G S, Gunatilleke N, Gunatilleke S, Hao Z, Hargrove W W, Hart T B, Hau B C H, He F, Hoffman F M, Howe R W, Hubbell S P, Inman-Narahari F M, Jansen P A, Jiang M, Johnson D J, Kanzaki M, Kassim A R, Kenfack D, Kibet S, Kinnaird M F, Korte L, Kral K, Kumar J, Larson A J, Li Y, Li X, Liu S, Lum S K Y, Lutz J A, Ma K, Maddalena D M, Makana J-R, Malhi Y, Marthews T, Mat Serudin R, McMahon S M, McShea W J, Memiaghe H R, Mi X, Mizuno T, Morecroft M, Myers J A, Novotny V, de Oliveira A A, Ong P S, Orwig D A, Ostertag R, den Ouden J, Parker G G, Phillips R P, Sack L, Sainge M N, Sang W, Sri-ngernyuang K, Sukumar R, Sun I-F, Sungpalee W, Suresh H S, Tan S, Thomas S C, Thomas D W, Thompson J, Turner B L, Uriarte M, Valencia R, et al 2015 CTFS-ForestGEO : A worldwide network monitoring forests in an era of global change </w:t>
       </w:r>
@@ -13155,8 +13341,8 @@
       <w:pPr>
         <w:pStyle w:val="Bibliography"/>
       </w:pPr>
-      <w:bookmarkStart w:id="342" w:name="ref-andersonteixeira_differential_2011"/>
-      <w:bookmarkEnd w:id="341"/>
+      <w:bookmarkStart w:id="370" w:name="ref-andersonteixeira_differential_2011"/>
+      <w:bookmarkEnd w:id="369"/>
       <w:r>
         <w:t xml:space="preserve">Anderson-Teixeira K J, Delong J P, Fox A M, Brese D A and Litvak M E 2011 Differential responses of production and respiration to temperature and moisture drive the carbon balance across a climatic gradient in New Mexico </w:t>
       </w:r>
@@ -13183,8 +13369,8 @@
       <w:pPr>
         <w:pStyle w:val="Bibliography"/>
       </w:pPr>
-      <w:bookmarkStart w:id="343" w:name="ref-anderson-teixeira_greenhouse_2011"/>
-      <w:bookmarkEnd w:id="342"/>
+      <w:bookmarkStart w:id="371" w:name="ref-anderson-teixeira_greenhouse_2011"/>
+      <w:bookmarkEnd w:id="370"/>
       <w:r>
         <w:t xml:space="preserve">Anderson-Teixeira K J and DeLucia E H 2011 The greenhouse gas value of ecosystems </w:t>
       </w:r>
@@ -13211,8 +13397,8 @@
       <w:pPr>
         <w:pStyle w:val="Bibliography"/>
       </w:pPr>
-      <w:bookmarkStart w:id="344" w:name="ref-andersonteixeira_altered_2013"/>
-      <w:bookmarkEnd w:id="343"/>
+      <w:bookmarkStart w:id="372" w:name="ref-andersonteixeira_altered_2013"/>
+      <w:bookmarkEnd w:id="371"/>
       <w:r>
         <w:t xml:space="preserve">Anderson-Teixeira K J, Miller A D, Mohan J E, Hudiburg T W, Duval B D and DeLucia E H 2013 Altered dynamics of forest recovery under a changing climate </w:t>
       </w:r>
@@ -13239,8 +13425,8 @@
       <w:pPr>
         <w:pStyle w:val="Bibliography"/>
       </w:pPr>
-      <w:bookmarkStart w:id="345" w:name="ref-anderson-teixeira_forc_2018"/>
-      <w:bookmarkEnd w:id="344"/>
+      <w:bookmarkStart w:id="373" w:name="ref-anderson-teixeira_forc_2018"/>
+      <w:bookmarkEnd w:id="372"/>
       <w:r>
         <w:t xml:space="preserve">Anderson-Teixeira K J, Wang M M H, McGarvey J C, Herrmann V, Tepley A J, Bond-Lamberty B and LeBauer D S 2018 ForC : A global database of forest carbon stocks and fluxes </w:t>
       </w:r>
@@ -13267,8 +13453,8 @@
       <w:pPr>
         <w:pStyle w:val="Bibliography"/>
       </w:pPr>
-      <w:bookmarkStart w:id="346" w:name="ref-anderson-teixeira_carbon_2016"/>
-      <w:bookmarkEnd w:id="345"/>
+      <w:bookmarkStart w:id="374" w:name="ref-anderson-teixeira_carbon_2016"/>
+      <w:bookmarkEnd w:id="373"/>
       <w:r>
         <w:t xml:space="preserve">Anderson-Teixeira K J, Wang M M H, McGarvey J C and LeBauer D S 2016 Carbon dynamics of mature and regrowth tropical forests derived from a pantropical database (TropForC-db) </w:t>
       </w:r>
@@ -13295,8 +13481,8 @@
       <w:pPr>
         <w:pStyle w:val="Bibliography"/>
       </w:pPr>
-      <w:bookmarkStart w:id="347" w:name="ref-badgley_terrestrial_2019"/>
-      <w:bookmarkEnd w:id="346"/>
+      <w:bookmarkStart w:id="375" w:name="ref-badgley_terrestrial_2019"/>
+      <w:bookmarkEnd w:id="374"/>
       <w:r>
         <w:t xml:space="preserve">Badgley G, Anderegg L D L, Berry J A and Field C B 2019 Terrestrial gross primary production: Using NIRV to scale from site to globe </w:t>
       </w:r>
@@ -13323,8 +13509,8 @@
       <w:pPr>
         <w:pStyle w:val="Bibliography"/>
       </w:pPr>
-      <w:bookmarkStart w:id="348" w:name="ref-baldocchi_fluxnet_2001"/>
-      <w:bookmarkEnd w:id="347"/>
+      <w:bookmarkStart w:id="376" w:name="ref-baldocchi_fluxnet_2001"/>
+      <w:bookmarkEnd w:id="375"/>
       <w:r>
         <w:t xml:space="preserve">Baldocchi D, Falge E, Gu L, Olson R, Hollinger D, Running S, Anthoni P, Bernhofer C, Davis K, Evans R, Fuentes J, Goldstein A, Katul G, Law B, Lee X, Malhi Y, Meyers T, Munger W, Oechel W, Paw K T, Pilegaard K, Schmid H P, Valentini R, Verma S, Vesala T, Wilson K and Wofsy S 2001 FLUXNET : A New Tool to Study the Temporal and Spatial Variability of </w:t>
       </w:r>
@@ -13355,8 +13541,8 @@
       <w:pPr>
         <w:pStyle w:val="Bibliography"/>
       </w:pPr>
-      <w:bookmarkStart w:id="349" w:name="ref-banbury_morgan_global_nodate"/>
-      <w:bookmarkEnd w:id="348"/>
+      <w:bookmarkStart w:id="377" w:name="ref-banbury_morgan_global_nodate"/>
+      <w:bookmarkEnd w:id="376"/>
       <w:r>
         <w:t xml:space="preserve">Banbury Morgan B, Herrmann V, Kunert N, Bond-Lamberty B, Muller-Landau H C and Anderson-Teixeira K J Global patterns of forest autotrophic carbon fluxes </w:t>
       </w:r>
@@ -13371,8 +13557,8 @@
       <w:pPr>
         <w:pStyle w:val="Bibliography"/>
       </w:pPr>
-      <w:bookmarkStart w:id="350" w:name="ref-bates_fitting_2015"/>
-      <w:bookmarkEnd w:id="349"/>
+      <w:bookmarkStart w:id="378" w:name="ref-bates_fitting_2015"/>
+      <w:bookmarkEnd w:id="377"/>
       <w:r>
         <w:t xml:space="preserve">Bates D, Mächler M, Bolker B and Walker S 2015 Fitting Linear Mixed-Effects Models Using </w:t>
       </w:r>
@@ -13405,8 +13591,8 @@
       <w:pPr>
         <w:pStyle w:val="Bibliography"/>
       </w:pPr>
-      <w:bookmarkStart w:id="351" w:name="ref-besnard_quantifying_2018"/>
-      <w:bookmarkEnd w:id="350"/>
+      <w:bookmarkStart w:id="379" w:name="ref-besnard_quantifying_2018"/>
+      <w:bookmarkEnd w:id="378"/>
       <w:r>
         <w:t xml:space="preserve">Besnard S, Carvalhais N, Arain M A, Black A, de Bruin S, Buchmann N, Cescatti A, Chen J, Clevers J G P W, Desai A R, Gough C M, Havrankova K, Herold M, Hörtnagl L, Jung M, Knohl A, Kruijt B, Krupkova L, Law B E, Lindroth A, Noormets A, Roupsard O, Steinbrecher R, Varlagin A, Vincke C and Reichstein M 2018 Quantifying the effect of forest age in annual net forest carbon balance </w:t>
       </w:r>
@@ -13433,8 +13619,8 @@
       <w:pPr>
         <w:pStyle w:val="Bibliography"/>
       </w:pPr>
-      <w:bookmarkStart w:id="352" w:name="ref-bonan_forests_2008"/>
-      <w:bookmarkEnd w:id="351"/>
+      <w:bookmarkStart w:id="380" w:name="ref-bonan_forests_2008"/>
+      <w:bookmarkEnd w:id="379"/>
       <w:r>
         <w:t xml:space="preserve">Bonan G B 2008 Forests and Climate Change: Forcings, Feedbacks, and the Climate Benefits of Forests </w:t>
       </w:r>
@@ -13461,8 +13647,8 @@
       <w:pPr>
         <w:pStyle w:val="Bibliography"/>
       </w:pPr>
-      <w:bookmarkStart w:id="353" w:name="ref-bonan_climate_2018"/>
-      <w:bookmarkEnd w:id="352"/>
+      <w:bookmarkStart w:id="381" w:name="ref-bonan_climate_2018"/>
+      <w:bookmarkEnd w:id="380"/>
       <w:r>
         <w:t xml:space="preserve">Bonan G B and Doney S C 2018 Climate, ecosystems, and planetary futures: The challenge to predict life in Earth system models </w:t>
       </w:r>
@@ -13486,8 +13672,8 @@
       <w:pPr>
         <w:pStyle w:val="Bibliography"/>
       </w:pPr>
-      <w:bookmarkStart w:id="354" w:name="ref-bonan_model_2019"/>
-      <w:bookmarkEnd w:id="353"/>
+      <w:bookmarkStart w:id="382" w:name="ref-bonan_model_2019"/>
+      <w:bookmarkEnd w:id="381"/>
       <w:r>
         <w:t xml:space="preserve">Bonan G B, Lombardozzi D L, Wieder W R, Oleson K W, Lawrence D M, Hoffman F M and Collier N 2019 Model Structure and Climate Data Uncertainty in Historical Simulations of the Terrestrial Carbon Cycle (1850) </w:t>
       </w:r>
@@ -13514,8 +13700,8 @@
       <w:pPr>
         <w:pStyle w:val="Bibliography"/>
       </w:pPr>
-      <w:bookmarkStart w:id="355" w:name="ref-bondlamberty_new_2018"/>
-      <w:bookmarkEnd w:id="354"/>
+      <w:bookmarkStart w:id="383" w:name="ref-bondlamberty_new_2018"/>
+      <w:bookmarkEnd w:id="382"/>
       <w:r>
         <w:t xml:space="preserve">Bond-Lamberty B 2018 New Techniques and Data for Understanding the Global Soil Respiration Flux </w:t>
       </w:r>
@@ -13542,8 +13728,8 @@
       <w:pPr>
         <w:pStyle w:val="Bibliography"/>
       </w:pPr>
-      <w:bookmarkStart w:id="356" w:name="ref-bondlamberty_estimating_2016"/>
-      <w:bookmarkEnd w:id="355"/>
+      <w:bookmarkStart w:id="384" w:name="ref-bondlamberty_estimating_2016"/>
+      <w:bookmarkEnd w:id="383"/>
       <w:r>
         <w:t xml:space="preserve">Bond-Lamberty B, Epron D, Harden J, Harmon M E, Hoffman F, Kumar J, David McGuire A and Vargas R 2016 Estimating heterotrophic respiration at large scales: Challenges, approaches, and next steps </w:t>
       </w:r>
@@ -13567,8 +13753,8 @@
       <w:pPr>
         <w:pStyle w:val="Bibliography"/>
       </w:pPr>
-      <w:bookmarkStart w:id="357" w:name="ref-bond-lamberty_global_2010"/>
-      <w:bookmarkEnd w:id="356"/>
+      <w:bookmarkStart w:id="385" w:name="ref-bond-lamberty_global_2010"/>
+      <w:bookmarkEnd w:id="384"/>
       <w:r>
         <w:t xml:space="preserve">Bond-Lamberty B and Thomson A 2010 A global database of soil respiration data </w:t>
       </w:r>
@@ -13595,8 +13781,8 @@
       <w:pPr>
         <w:pStyle w:val="Bibliography"/>
       </w:pPr>
-      <w:bookmarkStart w:id="358" w:name="ref-bond-lamberty_contribution_2004"/>
-      <w:bookmarkEnd w:id="357"/>
+      <w:bookmarkStart w:id="386" w:name="ref-bond-lamberty_contribution_2004"/>
+      <w:bookmarkEnd w:id="385"/>
       <w:r>
         <w:t xml:space="preserve">Bond-Lamberty B, Wang C and Gower S T 2004 Contribution of root respiration to soil surface CO2 flux in a boreal black spruce chronosequence </w:t>
       </w:r>
@@ -13623,8 +13809,8 @@
       <w:pPr>
         <w:pStyle w:val="Bibliography"/>
       </w:pPr>
-      <w:bookmarkStart w:id="359" w:name="ref-carmona_coarse_2002"/>
-      <w:bookmarkEnd w:id="358"/>
+      <w:bookmarkStart w:id="387" w:name="ref-carmona_coarse_2002"/>
+      <w:bookmarkEnd w:id="386"/>
       <w:r>
         <w:t xml:space="preserve">Carmona M R, Armesto J J, Aravena J C and Pérez C A 2002 Coarse woody debris biomass in successional and primary temperate forests in Chiloé Island, Chile </w:t>
       </w:r>
@@ -13651,8 +13837,8 @@
       <w:pPr>
         <w:pStyle w:val="Bibliography"/>
       </w:pPr>
-      <w:bookmarkStart w:id="360" w:name="ref-cavaleri_urgent_2015"/>
-      <w:bookmarkEnd w:id="359"/>
+      <w:bookmarkStart w:id="388" w:name="ref-cavaleri_urgent_2015"/>
+      <w:bookmarkEnd w:id="387"/>
       <w:r>
         <w:t xml:space="preserve">Cavaleri M A, Reed S C, Smith W K and Wood T E 2015 Urgent need for warming experiments in tropical forests </w:t>
       </w:r>
@@ -13679,8 +13865,8 @@
       <w:pPr>
         <w:pStyle w:val="Bibliography"/>
       </w:pPr>
-      <w:bookmarkStart w:id="361" w:name="ref-chapin_reconciling_2006"/>
-      <w:bookmarkEnd w:id="360"/>
+      <w:bookmarkStart w:id="389" w:name="ref-chapin_reconciling_2006"/>
+      <w:bookmarkEnd w:id="388"/>
       <w:r>
         <w:t xml:space="preserve">Chapin F, Woodwell G, Randerson J, Rastetter E, Lovett G, Baldocchi D, Clark D, Harmon M, Schimel D, Valentini R, Wirth C, Aber J, Cole J, Goulden M, Harden J, Heimann M, Howarth R, Matson P, McGuire A, Melillo J, Mooney H, Neff J, Houghton R, Pace M, Ryan M, Running S, </w:t>
       </w:r>
@@ -13711,8 +13897,8 @@
       <w:pPr>
         <w:pStyle w:val="Bibliography"/>
       </w:pPr>
-      <w:bookmarkStart w:id="362" w:name="ref-chave_ground_2019"/>
-      <w:bookmarkEnd w:id="361"/>
+      <w:bookmarkStart w:id="390" w:name="ref-chave_ground_2019"/>
+      <w:bookmarkEnd w:id="389"/>
       <w:r>
         <w:t xml:space="preserve">Chave J, Davies S J, Phillips O L, Lewis S L, Sist P, Schepaschenko D, Armston J, Baker T R, Coomes D, Disney M, Duncanson L, Hérault B, Labrière N, Meyer V, Réjou-Méchain M, Scipal K and Saatchi S 2019 Ground Data are Essential for Biomass Remote Sensing Missions </w:t>
       </w:r>
@@ -13727,8 +13913,8 @@
       <w:pPr>
         <w:pStyle w:val="Bibliography"/>
       </w:pPr>
-      <w:bookmarkStart w:id="363" w:name="ref-chave_improved_2014"/>
-      <w:bookmarkEnd w:id="362"/>
+      <w:bookmarkStart w:id="391" w:name="ref-chave_improved_2014"/>
+      <w:bookmarkEnd w:id="390"/>
       <w:r>
         <w:t xml:space="preserve">Chave J, Réjou-Méchain M, Búrquez A, Chidumayo E, Colgan M S, Delitti W B C, Duque A, Eid T, Fearnside P M, Goodman R C, Henry M, Martínez-Yrízar A, Mugasha W A, Muller-Landau H C, Mencuccini M, Nelson B W, Ngomanda A, Nogueira E M, Ortiz-Malavassi E, Pélissier R, Ploton P, Ryan C M, Saldarriaga J G and Vieilledent G 2014 Improved allometric models to estimate the aboveground biomass of tropical trees </w:t>
       </w:r>
@@ -13746,8 +13932,8 @@
       <w:pPr>
         <w:pStyle w:val="Bibliography"/>
       </w:pPr>
-      <w:bookmarkStart w:id="364" w:name="ref-chazdon_carbon_2016"/>
-      <w:bookmarkEnd w:id="363"/>
+      <w:bookmarkStart w:id="392" w:name="ref-chazdon_carbon_2016"/>
+      <w:bookmarkEnd w:id="391"/>
       <w:r>
         <w:t xml:space="preserve">Chazdon R L, Broadbent E N, Rozendaal D M A, Bongers F, Zambrano A M A, Aide T M, Balvanera P, Becknell J M, Boukili V, Brancalion P H S, Craven D, Almeida-Cortez J S, Cabral G A L, Jong B de, Denslow J S, Dent D H, DeWalt S J, Dupuy J M, Durán S M, Espírito-Santo M M, Fandino M C, César R G, Hall J S, Hernández-Stefanoni J L, Jakovac C C, Junqueira A B, Kennard D, Letcher S G, Lohbeck M, Martínez-Ramos M, Massoca P, Meave J A, Mesquita R, Mora F, Muñoz R, Muscarella R, Nunes Y R F, Ochoa-Gaona S, Orihuela-Belmonte E, Peña-Claros M, Pérez-García E A, Piotto D, Powers J S, Rodríguez-Velazquez J, Romero-Pérez I E, Ruíz J, Saldarriaga J G, Sanchez-Azofeifa A, Schwartz N B, Steininger M K, Swenson N G, Uriarte M, Breugel M van, Wal H van der, Veloso M D M, Vester H, Vieira I C G, Bentos T V, Williamson G B and Poorter L 2016 Carbon sequestration potential of second-growth forest regeneration in the Latin American tropics </w:t>
       </w:r>
@@ -13774,8 +13960,8 @@
       <w:pPr>
         <w:pStyle w:val="Bibliography"/>
       </w:pPr>
-      <w:bookmarkStart w:id="365" w:name="ref-chojnacky_updated_2014"/>
-      <w:bookmarkEnd w:id="364"/>
+      <w:bookmarkStart w:id="393" w:name="ref-chojnacky_updated_2014"/>
+      <w:bookmarkEnd w:id="392"/>
       <w:r>
         <w:t xml:space="preserve">Chojnacky D C, Heath L S and Jenkins J C 2014 Updated generalized biomass equations for North American tree species </w:t>
       </w:r>
@@ -13802,8 +13988,8 @@
       <w:pPr>
         <w:pStyle w:val="Bibliography"/>
       </w:pPr>
-      <w:bookmarkStart w:id="366" w:name="ref-clark_measuring_2001"/>
-      <w:bookmarkEnd w:id="365"/>
+      <w:bookmarkStart w:id="394" w:name="ref-clark_measuring_2001"/>
+      <w:bookmarkEnd w:id="393"/>
       <w:r>
         <w:t xml:space="preserve">Clark D A, Brown S, Kicklighter D W, Chambers J, Thomlinson J R and Ni J 2001 Measuring net primary production in forests: Concepts and field methods </w:t>
       </w:r>
@@ -13830,8 +14016,8 @@
       <w:pPr>
         <w:pStyle w:val="Bibliography"/>
       </w:pPr>
-      <w:bookmarkStart w:id="367" w:name="ref-collalti_forest_2020"/>
-      <w:bookmarkEnd w:id="366"/>
+      <w:bookmarkStart w:id="395" w:name="ref-collalti_forest_2020"/>
+      <w:bookmarkEnd w:id="394"/>
       <w:r>
         <w:t xml:space="preserve">Collalti A, Ibrom A, Stockmarr A, Cescatti A, Alkama R, Fernández-Martínez M, Matteucci G, Sitch S, Friedlingstein P, Ciais P, Goll D S, Nabel J E M S, Pongratz J, Arneth A, Haverd V and Prentice I C 2020 Forest production efficiency increases with growth temperature </w:t>
       </w:r>
@@ -13858,8 +14044,8 @@
       <w:pPr>
         <w:pStyle w:val="Bibliography"/>
       </w:pPr>
-      <w:bookmarkStart w:id="368" w:name="ref-collier_international_2018"/>
-      <w:bookmarkEnd w:id="367"/>
+      <w:bookmarkStart w:id="396" w:name="ref-collier_international_2018"/>
+      <w:bookmarkEnd w:id="395"/>
       <w:r>
         <w:t xml:space="preserve">Collier N, Hoffman F M, Lawrence D M, Keppel-Aleks G, Koven C D, Riley W J, Mu M and Randerson J T 2018 The International Land Model Benchmarking (ILAMB) System: Design, Theory, and Implementation </w:t>
       </w:r>
@@ -13886,8 +14072,8 @@
       <w:pPr>
         <w:pStyle w:val="Bibliography"/>
       </w:pPr>
-      <w:bookmarkStart w:id="369" w:name="ref-cook-patton_mapping_2020"/>
-      <w:bookmarkEnd w:id="368"/>
+      <w:bookmarkStart w:id="397" w:name="ref-cook-patton_mapping_2020"/>
+      <w:bookmarkEnd w:id="396"/>
       <w:r>
         <w:t xml:space="preserve">Cook-Patton S C, Leavitt S M, Gibbs D, Harris N L, Lister K, Anderson-Teixeira K J, Briggs R D, Chazdon R L, Crowther T W, Ellis P W, Griscom H P, Herrmann V, Holl K D, Houghton R A, Larrosa C, Lomax G, Lucas R, Madsen P, Malhi Y, Paquette A, Parker J D, Paul K, Routh D, Roxburgh S, Saatchi S, van den Hoogen J, Walker W S, Wheeler C E, Wood S A, Xu L and Griscom B W 2020 Mapping carbon accumulation potential from global natural forest regrowth </w:t>
       </w:r>
@@ -13914,8 +14100,8 @@
       <w:pPr>
         <w:pStyle w:val="Bibliography"/>
       </w:pPr>
-      <w:bookmarkStart w:id="370" w:name="ref-corman_foundations_2019"/>
-      <w:bookmarkEnd w:id="369"/>
+      <w:bookmarkStart w:id="398" w:name="ref-corman_foundations_2019"/>
+      <w:bookmarkEnd w:id="397"/>
       <w:r>
         <w:lastRenderedPageBreak/>
         <w:t xml:space="preserve">Corman J R, Collins S L, Cook E M, Dong X, Gherardi L A, Grimm N B, Hale R L, Lin T, Ramos J, Reichmann L G and Sala O E 2019 Foundations and Frontiers of Ecosystem Science: Legacy of a Classic Paper (Odum 1969) </w:t>
@@ -13943,8 +14129,8 @@
       <w:pPr>
         <w:pStyle w:val="Bibliography"/>
       </w:pPr>
-      <w:bookmarkStart w:id="371" w:name="ref-curtis_classifying_2018"/>
-      <w:bookmarkEnd w:id="370"/>
+      <w:bookmarkStart w:id="399" w:name="ref-curtis_classifying_2018"/>
+      <w:bookmarkEnd w:id="398"/>
       <w:r>
         <w:t xml:space="preserve">Curtis P G, Slay C M, Harris N L, Tyukavina A and Hansen M C 2018 Classifying drivers of global forest loss </w:t>
       </w:r>
@@ -13971,8 +14157,8 @@
       <w:pPr>
         <w:pStyle w:val="Bibliography"/>
       </w:pPr>
-      <w:bookmarkStart w:id="372" w:name="ref-curtis_forest_2018"/>
-      <w:bookmarkEnd w:id="371"/>
+      <w:bookmarkStart w:id="400" w:name="ref-curtis_forest_2018"/>
+      <w:bookmarkEnd w:id="399"/>
       <w:r>
         <w:t xml:space="preserve">Curtis P S and Gough C M 2018 Forest aging, disturbance and the carbon cycle </w:t>
       </w:r>
@@ -13987,8 +14173,8 @@
       <w:pPr>
         <w:pStyle w:val="Bibliography"/>
       </w:pPr>
-      <w:bookmarkStart w:id="373" w:name="ref-davies_forestgeo_2021"/>
-      <w:bookmarkEnd w:id="372"/>
+      <w:bookmarkStart w:id="401" w:name="ref-davies_forestgeo_2021"/>
+      <w:bookmarkEnd w:id="400"/>
       <w:r>
         <w:t xml:space="preserve">Davies S J, Abiem I, Abu Salim K, Aguilar S, Allen D, Alonso A, Anderson-Teixeira K, Andrade A, Arellano G, Ashton P S, Baker P J, Baker M E, Baltzer J L, Basset Y, Bissiengou P, Bohlman S, Bourg N A, Brockelman W Y, Bunyavejchewin S, Burslem D F R P, Cao M, Cárdenas D, Chang L-W, Chang-Yang C-H, Chao K-J, Chao W-C, Chapman H, Chen Y-Y, Chisholm R A, Chu C, Chuyong G, Clay K, Comita L S, Condit R, Cordell S, Dattaraja H S, de Oliveira A A, den Ouden J, Detto M, Dick C, Du X, Duque Á, Ediriweera S, Ellis E C, Obiang N L E, Esufali S, Ewango C E N, Fernando E S, Filip J, Fischer G A, Foster R, Giambelluca T, Giardina C, Gilbert G S, Gonzalez-Akre E, Gunatilleke I A U N, Gunatilleke C V S, Hao Z, Hau B C H, He F, Ni H, Howe R W, Hubbell S P, Huth A, Inman-Narahari F, Itoh A, Janík D, Jansen P A, Jiang M, Johnson D J, Jones F A, Kanzaki M, Kenfack D, Kiratiprayoon S, Král K, Krizel L, Lao S, Larson A J, Li Y, Li X, Litton C M, Liu Y, Liu S, Lum S K Y, Luskin M S, Lutz J A, Luu H T, Ma K, Makana J-R, Malhi Y, Martin A, McCarthy C, McMahon S M, McShea W J, Memiaghe H, Mi X, Mitre D, Mohamad M, et al 2021 ForestGEO: Understanding forest diversity and dynamics through a global observatory network </w:t>
       </w:r>
@@ -14015,8 +14201,8 @@
       <w:pPr>
         <w:pStyle w:val="Bibliography"/>
       </w:pPr>
-      <w:bookmarkStart w:id="374" w:name="ref-delucia_forest_2007"/>
-      <w:bookmarkEnd w:id="373"/>
+      <w:bookmarkStart w:id="402" w:name="ref-delucia_forest_2007"/>
+      <w:bookmarkEnd w:id="401"/>
       <w:r>
         <w:t xml:space="preserve">DeLucia E H, Drake J, Thomas R B and Gonzalez-Meler M A 2007 Forest carbon use efficiency: Is respiration a constant fraction of gross primary production? </w:t>
       </w:r>
@@ -14043,8 +14229,8 @@
       <w:pPr>
         <w:pStyle w:val="Bibliography"/>
       </w:pPr>
-      <w:bookmarkStart w:id="375" w:name="ref-di_vittorio_initial_2020"/>
-      <w:bookmarkEnd w:id="374"/>
+      <w:bookmarkStart w:id="403" w:name="ref-di_vittorio_initial_2020"/>
+      <w:bookmarkEnd w:id="402"/>
       <w:r>
         <w:t xml:space="preserve">Di Vittorio A V, Shi X, Bond-Lamberty B, Calvin K and Jones A 2020 Initial Land Use/Cover Distribution Substantially Affects Global Carbon and Local Temperature Projections in the Integrated Earth System Model </w:t>
       </w:r>
@@ -14068,8 +14254,8 @@
       <w:pPr>
         <w:pStyle w:val="Bibliography"/>
       </w:pPr>
-      <w:bookmarkStart w:id="376" w:name="ref-fao_global_2010"/>
-      <w:bookmarkEnd w:id="375"/>
+      <w:bookmarkStart w:id="404" w:name="ref-fao_global_2010"/>
+      <w:bookmarkEnd w:id="403"/>
       <w:r>
         <w:t xml:space="preserve">FAO 2010 </w:t>
       </w:r>
@@ -14087,8 +14273,8 @@
       <w:pPr>
         <w:pStyle w:val="Bibliography"/>
       </w:pPr>
-      <w:bookmarkStart w:id="377" w:name="ref-fer_beyond_2021"/>
-      <w:bookmarkEnd w:id="376"/>
+      <w:bookmarkStart w:id="405" w:name="ref-fer_beyond_2021"/>
+      <w:bookmarkEnd w:id="404"/>
       <w:r>
         <w:t xml:space="preserve">Fer I, Gardella A K, Shiklomanov A N, Campbell E E, Cowdery E M, Kauwe M G D, Desai A, Duveneck M J, Fisher J B, Haynes K D, Hoffman F M, Johnston M R, Kooper R, LeBauer D S, Mantooth J, Parton W J, Poulter B, Quaife T, Raiho A, Schaefer K, Serbin S P, Simkins J, Wilcox K R, Viskari T and Dietze M C 2021 Beyond ecosystem modeling: A roadmap to community cyberinfrastructure for ecological data-model integration </w:t>
       </w:r>
@@ -14115,8 +14301,8 @@
       <w:pPr>
         <w:pStyle w:val="Bibliography"/>
       </w:pPr>
-      <w:bookmarkStart w:id="378" w:name="ref-friedlingstein_climatecarbon_2006"/>
-      <w:bookmarkEnd w:id="377"/>
+      <w:bookmarkStart w:id="406" w:name="ref-friedlingstein_climatecarbon_2006"/>
+      <w:bookmarkEnd w:id="405"/>
       <w:r>
         <w:t xml:space="preserve">Friedlingstein P, Cox P, Betts R, Bopp L, von Bloh W, Brovkin V, Cadule P, Doney S, Eby M, Fung I, Bala G, John J, Jones C, Joos F, Kato T, Kawamiya M, Knorr W, Lindsay K, Matthews H D, Raddatz T, Rayner P, Reick C, Roeckner E, Schnitzler K-G, Schnur R, Strassmann K, Weaver A J, Yoshikawa C and Zeng N 2006 ClimateCarbon Cycle Feedback Analysis: Results from the C4MIP Model Intercomparison </w:t>
       </w:r>
@@ -14143,8 +14329,8 @@
       <w:pPr>
         <w:pStyle w:val="Bibliography"/>
       </w:pPr>
-      <w:bookmarkStart w:id="379" w:name="ref-friedlingstein_global_2019"/>
-      <w:bookmarkEnd w:id="378"/>
+      <w:bookmarkStart w:id="407" w:name="ref-friedlingstein_global_2019"/>
+      <w:bookmarkEnd w:id="406"/>
       <w:r>
         <w:lastRenderedPageBreak/>
         <w:t xml:space="preserve">Friedlingstein P, Jones M W, O’Sullivan M, Andrew R M, Hauck J, Peters G P, Peters W, Pongratz J, Sitch S, Quéré C L, Bakker D C E, Canadell J G, Ciais P, Jackson R B, Anthoni P, Barbero L, Bastos A, Bastrikov V, Becker M, Bopp L, Buitenhuis E, Chandra N, Chevallier F, Chini L P, Currie K I, Feely R A, Gehlen M, Gilfillan D, Gkritzalis T, Goll D S, Gruber N, Gutekunst S, Harris I, Haverd V, Houghton R A, Hurtt G, Ilyina T, Jain A K, Joetzjer E, Kaplan J O, Kato E, Klein Goldewijk K, Korsbakken J I, Landschützer P, Lauvset S K, Lefèvre N, Lenton A, Lienert S, Lombardozzi D, Marland G, McGuire P C, Melton J R, Metzl N, Munro D R, Nabel J E M S, Nakaoka S-I, Neill C, Omar A M, Ono T, Peregon A, Pierrot D, Poulter B, Rehder G, Resplandy L, Robertson E, Rödenbeck C, Séférian R, Schwinger J, Smith N, Tans P P, Tian H, Tilbrook B, Tubiello F N, Werf G R van der, Wiltshire A J and Zaehle S 2019 Global Carbon Budget 2019 </w:t>
@@ -14172,8 +14358,8 @@
       <w:pPr>
         <w:pStyle w:val="Bibliography"/>
       </w:pPr>
-      <w:bookmarkStart w:id="380" w:name="ref-gillman_latitude_2015"/>
-      <w:bookmarkEnd w:id="379"/>
+      <w:bookmarkStart w:id="408" w:name="ref-gillman_latitude_2015"/>
+      <w:bookmarkEnd w:id="407"/>
       <w:r>
         <w:t xml:space="preserve">Gillman L N, Wright S D, Cusens J, McBride P D, Malhi Y and Whittaker R J 2015 Latitude, productivity and species richness </w:t>
       </w:r>
@@ -14200,8 +14386,8 @@
       <w:pPr>
         <w:pStyle w:val="Bibliography"/>
       </w:pPr>
-      <w:bookmarkStart w:id="381" w:name="ref-goldstein_protecting_2020"/>
-      <w:bookmarkEnd w:id="380"/>
+      <w:bookmarkStart w:id="409" w:name="ref-goldstein_protecting_2020"/>
+      <w:bookmarkEnd w:id="408"/>
       <w:r>
         <w:t xml:space="preserve">Goldstein A, Turner W R, Spawn S A, Anderson-Teixeira K J, Cook-Patton S, Fargione J, Gibbs H K, Griscom B, Hewson J H, Howard J F, Ledezma J C, Page S, Koh L P, Rockström J, Sanderman J and Hole D G 2020 Protecting irrecoverable carbon in Earth’s ecosystems </w:t>
       </w:r>
@@ -14228,8 +14414,8 @@
       <w:pPr>
         <w:pStyle w:val="Bibliography"/>
       </w:pPr>
-      <w:bookmarkStart w:id="382" w:name="ref-grassi_key_2017"/>
-      <w:bookmarkEnd w:id="381"/>
+      <w:bookmarkStart w:id="410" w:name="ref-grassi_key_2017"/>
+      <w:bookmarkEnd w:id="409"/>
       <w:r>
         <w:t xml:space="preserve">Grassi G, House J, Dentener F, Federici S, den Elzen M and Penman J 2017 The key role of forests in meeting climate targets requires science for credible mitigation </w:t>
       </w:r>
@@ -14256,8 +14442,8 @@
       <w:pPr>
         <w:pStyle w:val="Bibliography"/>
       </w:pPr>
-      <w:bookmarkStart w:id="383" w:name="ref-griscom_natural_2017"/>
-      <w:bookmarkEnd w:id="382"/>
+      <w:bookmarkStart w:id="411" w:name="ref-griscom_natural_2017"/>
+      <w:bookmarkEnd w:id="410"/>
       <w:r>
         <w:t xml:space="preserve">Griscom B W, Adams J, Ellis P W, Houghton R A, Lomax G, Miteva D A, Schlesinger W H, Shoch D, Siikamäki J V, Smith P, Woodbury P, Zganjar C, Blackman A, Campari J, Conant R T, Delgado C, Elias P, Gopalakrishna T, Hamsik M R, Herrero M, Kiesecker J, Landis E, Laestadius L, Leavitt S M, Minnemeyer S, Polasky S, Potapov P, Putz F E, Sanderman J, Silvius M, Wollenberg E and Fargione J 2017 Natural climate solutions </w:t>
       </w:r>
@@ -14284,8 +14470,8 @@
       <w:pPr>
         <w:pStyle w:val="Bibliography"/>
       </w:pPr>
-      <w:bookmarkStart w:id="384" w:name="ref-gustafson_extrapolating_2018"/>
-      <w:bookmarkEnd w:id="383"/>
+      <w:bookmarkStart w:id="412" w:name="ref-gustafson_extrapolating_2018"/>
+      <w:bookmarkEnd w:id="411"/>
       <w:r>
         <w:t xml:space="preserve">Gustafson E J, Kubiske M E, Miranda B R, Hoshika Y and Paoletti E 2018 Extrapolating plot-scale CO2 and ozone enrichment experimental results to novel conditions and scales using mechanistic modeling </w:t>
       </w:r>
@@ -14312,8 +14498,8 @@
       <w:pPr>
         <w:pStyle w:val="Bibliography"/>
       </w:pPr>
-      <w:bookmarkStart w:id="385" w:name="ref-hansen_high-resolution_2013"/>
-      <w:bookmarkEnd w:id="384"/>
+      <w:bookmarkStart w:id="413" w:name="ref-hansen_high-resolution_2013"/>
+      <w:bookmarkEnd w:id="412"/>
       <w:r>
         <w:t xml:space="preserve">Hansen M C, Potapov P V, Moore R, Hancher M, Turubanova S A, Tyukavina A, Thau D, Stehman S V, Goetz S J, Loveland T R, Kommareddy A, Egorov A, Chini L, Justice C O and Townshend J R G 2013 High-Resolution Global Maps of 21st-Century Forest Cover Change </w:t>
       </w:r>
@@ -14340,8 +14526,8 @@
       <w:pPr>
         <w:pStyle w:val="Bibliography"/>
       </w:pPr>
-      <w:bookmarkStart w:id="386" w:name="ref-harmon_heterotrophic_2011"/>
-      <w:bookmarkEnd w:id="385"/>
+      <w:bookmarkStart w:id="414" w:name="ref-harmon_heterotrophic_2011"/>
+      <w:bookmarkEnd w:id="413"/>
       <w:r>
         <w:t xml:space="preserve">Harmon M E, Bond-Lamberty B, Tang J and Vargas R 2011 Heterotrophic respiration in disturbed forests: A review with examples from North America </w:t>
       </w:r>
@@ -14365,8 +14551,8 @@
       <w:pPr>
         <w:pStyle w:val="Bibliography"/>
       </w:pPr>
-      <w:bookmarkStart w:id="387" w:name="ref-harmon_ecology_1986"/>
-      <w:bookmarkEnd w:id="386"/>
+      <w:bookmarkStart w:id="415" w:name="ref-harmon_ecology_1986"/>
+      <w:bookmarkEnd w:id="414"/>
       <w:r>
         <w:t xml:space="preserve">Harmon M E, Franklin J F, Swanson F J, Sollins P, Gregory S V, Lattin J D, Anderson N H, Cline S P, Aumen N G, Sedell J R, Lienkaemper G W, Cromack K and Cummins K W 1986 Ecology of Coarse Woody Debris in Temperate Ecosystems </w:t>
       </w:r>
@@ -14384,8 +14570,8 @@
       <w:pPr>
         <w:pStyle w:val="Bibliography"/>
       </w:pPr>
-      <w:bookmarkStart w:id="388" w:name="ref-harris_global_2021"/>
-      <w:bookmarkEnd w:id="387"/>
+      <w:bookmarkStart w:id="416" w:name="ref-harris_global_2021"/>
+      <w:bookmarkEnd w:id="415"/>
       <w:r>
         <w:lastRenderedPageBreak/>
         <w:t xml:space="preserve">Harris N L, Gibbs D A, Baccini A, Birdsey R A, Bruin S de, Farina M, Fatoyinbo L, Hansen M C, Herold M, Houghton R A, Potapov P V, Suarez D R, Roman-Cuesta R M, Saatchi S S, Slay C M, Turubanova S A and Tyukavina A 2021 Global maps of twenty-first century forest carbon fluxes </w:t>
@@ -14404,8 +14590,8 @@
       <w:pPr>
         <w:pStyle w:val="Bibliography"/>
       </w:pPr>
-      <w:bookmarkStart w:id="389" w:name="ref-holdridge_determination_1947"/>
-      <w:bookmarkEnd w:id="388"/>
+      <w:bookmarkStart w:id="417" w:name="ref-holdridge_determination_1947"/>
+      <w:bookmarkEnd w:id="416"/>
       <w:r>
         <w:t xml:space="preserve">Holdridge L R 1947 Determination of World Plant Formations From Simple Climatic Data </w:t>
       </w:r>
@@ -14432,8 +14618,8 @@
       <w:pPr>
         <w:pStyle w:val="Bibliography"/>
       </w:pPr>
-      <w:bookmarkStart w:id="390" w:name="ref-houghton_terrestrial_2020"/>
-      <w:bookmarkEnd w:id="389"/>
+      <w:bookmarkStart w:id="418" w:name="ref-houghton_terrestrial_2020"/>
+      <w:bookmarkEnd w:id="417"/>
       <w:r>
         <w:t xml:space="preserve">Houghton R A 2020 Terrestrial fluxes of carbon in GCP carbon budgets </w:t>
       </w:r>
@@ -14460,8 +14646,8 @@
       <w:pPr>
         <w:pStyle w:val="Bibliography"/>
       </w:pPr>
-      <w:bookmarkStart w:id="391" w:name="ref-hu_mapping_2016"/>
-      <w:bookmarkEnd w:id="390"/>
+      <w:bookmarkStart w:id="419" w:name="ref-hu_mapping_2016"/>
+      <w:bookmarkEnd w:id="418"/>
       <w:r>
         <w:t xml:space="preserve">Hu T, Su Y, Xue B, Liu J, Zhao X, Fang J and Guo Q 2016 Mapping Global Forest Aboveground Biomass with Spaceborne LiDAR, Optical Imagery, and Forest Inventory Data </w:t>
       </w:r>
@@ -14488,8 +14674,8 @@
       <w:pPr>
         <w:pStyle w:val="Bibliography"/>
       </w:pPr>
-      <w:bookmarkStart w:id="392" w:name="ref-humboldt_essay_1807"/>
-      <w:bookmarkEnd w:id="391"/>
+      <w:bookmarkStart w:id="420" w:name="ref-humboldt_essay_1807"/>
+      <w:bookmarkEnd w:id="419"/>
       <w:r>
         <w:t xml:space="preserve">Humboldt A von and Bonpland A 1807 </w:t>
       </w:r>
@@ -14504,8 +14690,8 @@
       <w:pPr>
         <w:pStyle w:val="Bibliography"/>
       </w:pPr>
-      <w:bookmarkStart w:id="393" w:name="ref-hursh_sensitivity_2017"/>
-      <w:bookmarkEnd w:id="392"/>
+      <w:bookmarkStart w:id="421" w:name="ref-hursh_sensitivity_2017"/>
+      <w:bookmarkEnd w:id="420"/>
       <w:r>
         <w:t xml:space="preserve">Hursh A, Ballantyne A, Cooper L, Maneta M, Kimball J and Watts J 2017 The sensitivity of soil respiration to soil temperature, moisture, and carbon supply at the global scale </w:t>
       </w:r>
@@ -14532,8 +14718,8 @@
       <w:pPr>
         <w:pStyle w:val="Bibliography"/>
       </w:pPr>
-      <w:bookmarkStart w:id="394" w:name="ref-ipcc_2019_2019"/>
-      <w:bookmarkEnd w:id="393"/>
+      <w:bookmarkStart w:id="422" w:name="ref-ipcc_2019_2019"/>
+      <w:bookmarkEnd w:id="421"/>
       <w:r>
         <w:t xml:space="preserve">IPCC 2019 </w:t>
       </w:r>
@@ -14548,8 +14734,8 @@
       <w:pPr>
         <w:pStyle w:val="Bibliography"/>
       </w:pPr>
-      <w:bookmarkStart w:id="395" w:name="ref-ipcc_global_2018"/>
-      <w:bookmarkEnd w:id="394"/>
+      <w:bookmarkStart w:id="423" w:name="ref-ipcc_global_2018"/>
+      <w:bookmarkEnd w:id="422"/>
       <w:r>
         <w:t xml:space="preserve">IPCC 2018 </w:t>
       </w:r>
@@ -14564,8 +14750,8 @@
       <w:pPr>
         <w:pStyle w:val="Bibliography"/>
       </w:pPr>
-      <w:bookmarkStart w:id="396" w:name="ref-jian_restructured_2020"/>
-      <w:bookmarkEnd w:id="395"/>
+      <w:bookmarkStart w:id="424" w:name="ref-jian_restructured_2020"/>
+      <w:bookmarkEnd w:id="423"/>
       <w:r>
         <w:t xml:space="preserve">Jian J, Vargas R, Anderson-Teixeira K, Stell E, Herrmann V, Horn M, Kholod N, Manzon J, Marchesi R, Paredes D and Bond-Lamberty B 2020 </w:t>
       </w:r>
@@ -14583,8 +14769,8 @@
       <w:pPr>
         <w:pStyle w:val="Bibliography"/>
       </w:pPr>
-      <w:bookmarkStart w:id="397" w:name="ref-johnson_climate_2018"/>
-      <w:bookmarkEnd w:id="396"/>
+      <w:bookmarkStart w:id="425" w:name="ref-johnson_climate_2018"/>
+      <w:bookmarkEnd w:id="424"/>
       <w:r>
         <w:t xml:space="preserve">Johnson D J, Needham J, Xu C, Massoud E C, Davies S J, Anderson-Teixeira K J, Bunyavejchewin S, Chambers J Q, Chang-Yang C-H, Chiang J-M, Chuyong G B, Condit R, Cordell S, Fletcher C, Giardina C P, Giambelluca T W, Gunatilleke N, Gunatilleke S, Hsieh C-F, Hubbell S, Inman-Narahari F, Kassim A R, Katabuchi M, Kenfack D, Litton C M, Lum S, Mohamad M, Nasardin M, Ong P S, Ostertag R, Sack L, Swenson N G, Sun I F, Tan S, Thomas D W, Thompson J, Umaña M N, Uriarte M, Valencia R, Yap S, Zimmerman J, McDowell N G and McMahon S M 2018 Climate sensitive size-dependent survival in tropical trees </w:t>
       </w:r>
@@ -14602,8 +14788,8 @@
       <w:pPr>
         <w:pStyle w:val="Bibliography"/>
       </w:pPr>
-      <w:bookmarkStart w:id="398" w:name="ref-jung_exploiting_2006"/>
-      <w:bookmarkEnd w:id="397"/>
+      <w:bookmarkStart w:id="426" w:name="ref-jung_exploiting_2006"/>
+      <w:bookmarkEnd w:id="425"/>
       <w:r>
         <w:t xml:space="preserve">Jung M, Henkel K, Herold M and Churkina G 2006 Exploiting synergies of global land cover products for carbon cycle modeling </w:t>
       </w:r>
@@ -14630,8 +14816,8 @@
       <w:pPr>
         <w:pStyle w:val="Bibliography"/>
       </w:pPr>
-      <w:bookmarkStart w:id="399" w:name="ref-keith_re-evaluation_2009"/>
-      <w:bookmarkEnd w:id="398"/>
+      <w:bookmarkStart w:id="427" w:name="ref-keith_re-evaluation_2009"/>
+      <w:bookmarkEnd w:id="426"/>
       <w:r>
         <w:lastRenderedPageBreak/>
         <w:t xml:space="preserve">Keith H, Mackey B G and Lindenmayer D B 2009 Re-evaluation of forest biomass carbon stocks and lessons from the world’s most carbon-dense forests </w:t>
@@ -14659,8 +14845,8 @@
       <w:pPr>
         <w:pStyle w:val="Bibliography"/>
       </w:pPr>
-      <w:bookmarkStart w:id="400" w:name="ref-konings_global_2019"/>
-      <w:bookmarkEnd w:id="399"/>
+      <w:bookmarkStart w:id="428" w:name="ref-konings_global_2019"/>
+      <w:bookmarkEnd w:id="427"/>
       <w:r>
         <w:t xml:space="preserve">Konings A G, Bloom A A, Liu J, Parazoo N C, Schimel D S and Bowman K W 2019 Global satellite-driven estimates of heterotrophic respiration </w:t>
       </w:r>
@@ -14687,8 +14873,8 @@
       <w:pPr>
         <w:pStyle w:val="Bibliography"/>
       </w:pPr>
-      <w:bookmarkStart w:id="401" w:name="ref-kochy_global_2015"/>
-      <w:bookmarkEnd w:id="400"/>
+      <w:bookmarkStart w:id="429" w:name="ref-kochy_global_2015"/>
+      <w:bookmarkEnd w:id="428"/>
       <w:r>
         <w:t xml:space="preserve">Köchy M, Hiederer R and Freibauer A 2015 Global distribution of soil organic carbon Part 1: Masses and frequency distributions of SOC stocks for the tropics, permafrost regions, wetlands, and the world </w:t>
       </w:r>
@@ -14715,8 +14901,8 @@
       <w:pPr>
         <w:pStyle w:val="Bibliography"/>
       </w:pPr>
-      <w:bookmarkStart w:id="402" w:name="ref-krause_large_2018"/>
-      <w:bookmarkEnd w:id="401"/>
+      <w:bookmarkStart w:id="430" w:name="ref-krause_large_2018"/>
+      <w:bookmarkEnd w:id="429"/>
       <w:r>
         <w:t xml:space="preserve">Krause A, Pugh T A M, Bayer A D, Li W, Leung F, Bondeau A, Doelman J C, Humpenöder F, Anthoni P, Bodirsky B L, Ciais P, Müller C, Murray-Tortarolo G, Olin S, Popp A, Sitch S, Stehfest E and Arneth A 2018 Large uncertainty in carbon uptake potential of land-based climate-change mitigation efforts </w:t>
       </w:r>
@@ -14743,8 +14929,8 @@
       <w:pPr>
         <w:pStyle w:val="Bibliography"/>
       </w:pPr>
-      <w:bookmarkStart w:id="403" w:name="ref-kuzyakov_sources_2006"/>
-      <w:bookmarkEnd w:id="402"/>
+      <w:bookmarkStart w:id="431" w:name="ref-kuzyakov_sources_2006"/>
+      <w:bookmarkEnd w:id="430"/>
       <w:r>
         <w:t xml:space="preserve">Kuzyakov Y 2006 Sources of CO2 efflux from soil and review of partitioning methods </w:t>
       </w:r>
@@ -14771,8 +14957,8 @@
       <w:pPr>
         <w:pStyle w:val="Bibliography"/>
       </w:pPr>
-      <w:bookmarkStart w:id="404" w:name="ref-li_mapping_2019"/>
-      <w:bookmarkEnd w:id="403"/>
+      <w:bookmarkStart w:id="432" w:name="ref-li_mapping_2019"/>
+      <w:bookmarkEnd w:id="431"/>
       <w:r>
         <w:t xml:space="preserve">Li X and Xiao J 2019 Mapping Photosynthesis Solely from Solar-Induced Chlorophyll Fluorescence: A Global, Fine-Resolution Dataset of Gross Primary Production Derived from OCO-2 </w:t>
       </w:r>
@@ -14799,8 +14985,8 @@
       <w:pPr>
         <w:pStyle w:val="Bibliography"/>
       </w:pPr>
-      <w:bookmarkStart w:id="405" w:name="ref-lichstein_biomass_2009"/>
-      <w:bookmarkEnd w:id="404"/>
+      <w:bookmarkStart w:id="433" w:name="ref-lichstein_biomass_2009"/>
+      <w:bookmarkEnd w:id="432"/>
       <w:r>
         <w:t xml:space="preserve">Lichstein J W, Wirth C, Horn H S and Pacala S W 2009 Biomass Chronosequences of United States Forests: Implications for Carbon Storage and Forest Management </w:t>
       </w:r>
@@ -14818,8 +15004,8 @@
       <w:pPr>
         <w:pStyle w:val="Bibliography"/>
       </w:pPr>
-      <w:bookmarkStart w:id="406" w:name="ref-lieth_primary_1973"/>
-      <w:bookmarkEnd w:id="405"/>
+      <w:bookmarkStart w:id="434" w:name="ref-lieth_primary_1973"/>
+      <w:bookmarkEnd w:id="433"/>
       <w:r>
         <w:t xml:space="preserve">Lieth H 1973 Primary production: Terrestrial ecosystems </w:t>
       </w:r>
@@ -14846,8 +15032,8 @@
       <w:pPr>
         <w:pStyle w:val="Bibliography"/>
       </w:pPr>
-      <w:bookmarkStart w:id="407" w:name="ref-liu_detecting_2018"/>
-      <w:bookmarkEnd w:id="406"/>
+      <w:bookmarkStart w:id="435" w:name="ref-liu_detecting_2018"/>
+      <w:bookmarkEnd w:id="434"/>
       <w:r>
         <w:t xml:space="preserve">Liu J, Bowman K, Parazoo N C, Bloom A A, Wunch D, Jiang Z, Gurney K R and Schimel D 2018 Detecting drought impact on terrestrial biosphere carbon fluxes over contiguous US with satellite observations </w:t>
       </w:r>
@@ -14874,8 +15060,8 @@
       <w:pPr>
         <w:pStyle w:val="Bibliography"/>
       </w:pPr>
-      <w:bookmarkStart w:id="408" w:name="ref-lutz_global_2018"/>
-      <w:bookmarkEnd w:id="407"/>
+      <w:bookmarkStart w:id="436" w:name="ref-lutz_global_2018"/>
+      <w:bookmarkEnd w:id="435"/>
       <w:r>
         <w:t xml:space="preserve">Lutz J A, Furniss T J, Johnson D J, Davies S J, Allen D, Alonso A, Anderson-Teixeira K J, Andrade A, Baltzer J, Becker K M L, Blomdahl E M, Bourg N A, Bunyavejchewin S, Burslem D F R P, Cansler C A, Cao K, Cao M, Cárdenas D, Chang L-W, Chao K-J, Chao W-C, Chiang J-M, Chu C, Chuyong G B, Clay K, Condit R, Cordell S, Dattaraja H S, Duque A, Ewango C E N, Fischer G A, Fletcher C, Freund J A, Giardina C, Germain S J, Gilbert G S, Hao Z, Hart T, Hau B C H, He F, Hector A, Howe R W, Hsieh C-F, Hu Y-H, Hubbell S P, Inman-Narahari F M, Itoh A, Janík D, Kassim A R, Kenfack D, Korte L, Král K, Larson A J, Li Y, Lin Y, Liu S, Lum S, Ma K, Makana J-R, Malhi Y, McMahon S M, McShea W J, Memiaghe H R, Mi X, Morecroft M, Musili P M, Myers J A, Novotny V, Oliveira A de, Ong P, Orwig D A, Ostertag R, Parker G G, Patankar R, Phillips R P, Reynolds G, Sack L, Song G-Z M, Su S-H, Sukumar R, Sun I-F, Suresh H S, Swanson M E, Tan S, Thomas D W, Thompson J, Uriarte M, Valencia R, Vicentini A, Vrška T, Wang X, Weiblen G D, Wolf A, Wu S-H, Xu H, Yamakura T, Yap S and Zimmerman J K 2018 Global importance of large-diameter trees </w:t>
       </w:r>
@@ -14902,8 +15088,8 @@
       <w:pPr>
         <w:pStyle w:val="Bibliography"/>
       </w:pPr>
-      <w:bookmarkStart w:id="409" w:name="ref-luyssaert_co2_2007"/>
-      <w:bookmarkEnd w:id="408"/>
+      <w:bookmarkStart w:id="437" w:name="ref-luyssaert_co2_2007"/>
+      <w:bookmarkEnd w:id="436"/>
       <w:r>
         <w:lastRenderedPageBreak/>
         <w:t xml:space="preserve">Luyssaert S, Inglima I, Jung M, Richardson A D, Reichstein M, Papale D, Piao S L, Schulze E-D, Wingate L, Matteucci G, Aragao L, Aubinet M, Beer C, Bernhofer C, Black K G, Bonal D, Bonnefond J-M, Chambers J, Ciais P, Cook B, Davis K J, Dolman A J, Gielen B, Goulden M, Grace J, Granier A, Grelle A, Griffis T, Grünwald T, Guidolotti G, Hanson P J, Harding R, Hollinger D Y, Hutyra L R, Kolari P, Kruijt B, Kutsch W, Lagergren F, Laurila T, Law B E, Maire G L, Lindroth A, Loustau D, Malhi Y, Mateus J, Migliavacca M, Misson L, Montagnani L, Moncrieff J, Moors E, Munger J W, Nikinmaa E, Ollinger S V, Pita G, Rebmann C, Roupsard O, Saigusa N, Sanz M J, Seufert G, Sierra C, Smith M-L, Tang J, Valentini R, Vesala T and Janssens I A 2007 CO2 balance of boreal, temperate, and tropical forests derived from a global database </w:t>
@@ -14931,8 +15117,8 @@
       <w:pPr>
         <w:pStyle w:val="Bibliography"/>
       </w:pPr>
-      <w:bookmarkStart w:id="410" w:name="ref-luyssaert_old-growth_2008"/>
-      <w:bookmarkEnd w:id="409"/>
+      <w:bookmarkStart w:id="438" w:name="ref-luyssaert_old-growth_2008"/>
+      <w:bookmarkEnd w:id="437"/>
       <w:r>
         <w:t xml:space="preserve">Luyssaert S, Schulze E D, Borner A, Knohl A, Hessenmoller D, Law B E, Ciais P and Grace J 2008 Old-growth forests as global carbon sinks </w:t>
       </w:r>
@@ -14959,8 +15145,8 @@
       <w:pPr>
         <w:pStyle w:val="Bibliography"/>
       </w:pPr>
-      <w:bookmarkStart w:id="411" w:name="ref-magnani_human_2007"/>
-      <w:bookmarkEnd w:id="410"/>
+      <w:bookmarkStart w:id="439" w:name="ref-magnani_human_2007"/>
+      <w:bookmarkEnd w:id="438"/>
       <w:r>
         <w:t xml:space="preserve">Magnani F, Mencuccini M, Borghetti M, Berbigier P, Berninger F, Delzon S, Grelle A, Hari P, Jarvis P G, Kolari P, Kowalski A S, Lankreijer H, Law B E, Lindroth A, Loustau D, Manca G, Moncrieff J B, Rayment M, Tedeschi V, Valentini R and Grace J 2007 The human footprint in the carbon cycle of temperate and boreal forests </w:t>
       </w:r>
@@ -14987,8 +15173,8 @@
       <w:pPr>
         <w:pStyle w:val="Bibliography"/>
       </w:pPr>
-      <w:bookmarkStart w:id="412" w:name="ref-martin_carbon_2013"/>
-      <w:bookmarkEnd w:id="411"/>
+      <w:bookmarkStart w:id="440" w:name="ref-martin_carbon_2013"/>
+      <w:bookmarkEnd w:id="439"/>
       <w:r>
         <w:t xml:space="preserve">Martin P A, Newton A C and Bullock J M 2013 Carbon pools recover more quickly than plant biodiversity in tropical secondary forests </w:t>
       </w:r>
@@ -15015,8 +15201,8 @@
       <w:pPr>
         <w:pStyle w:val="Bibliography"/>
       </w:pPr>
-      <w:bookmarkStart w:id="413" w:name="ref-maurer_carbon_2016"/>
-      <w:bookmarkEnd w:id="412"/>
+      <w:bookmarkStart w:id="441" w:name="ref-maurer_carbon_2016"/>
+      <w:bookmarkEnd w:id="440"/>
       <w:r>
         <w:t xml:space="preserve">Maurer G E, Chan A M, Trahan N A, Moore D J P and Bowling D R 2016 Carbon isotopic composition of forest soil respiration in the decade following bark beetle and stem girdling disturbances in the Rocky Mountains </w:t>
       </w:r>
@@ -15043,8 +15229,8 @@
       <w:pPr>
         <w:pStyle w:val="Bibliography"/>
       </w:pPr>
-      <w:bookmarkStart w:id="414" w:name="ref-mcdowell_pervasive_2020"/>
-      <w:bookmarkEnd w:id="413"/>
+      <w:bookmarkStart w:id="442" w:name="ref-mcdowell_pervasive_2020"/>
+      <w:bookmarkEnd w:id="441"/>
       <w:r>
         <w:t xml:space="preserve">McDowell N G, Allen C D, Anderson-Teixeira K, Aukema B H, Bond-Lamberty B, Chini L, Clark J S, Dietze M, Grossiord C, Hanbury-Brown A, Hurtt G C, Jackson R B, Johnson D J, Kueppers L, Lichstein J W, Ogle K, Poulter B, Pugh T A M, Seidl R, Turner M G, Uriarte M, Walker A P and Xu C 2020 Pervasive shifts in forest dynamics in a changing world </w:t>
       </w:r>
@@ -15068,8 +15254,8 @@
       <w:pPr>
         <w:pStyle w:val="Bibliography"/>
       </w:pPr>
-      <w:bookmarkStart w:id="415" w:name="ref-mcdowell_predicting_2018"/>
-      <w:bookmarkEnd w:id="414"/>
+      <w:bookmarkStart w:id="443" w:name="ref-mcdowell_predicting_2018"/>
+      <w:bookmarkEnd w:id="442"/>
       <w:r>
         <w:t xml:space="preserve">McDowell N G, Michaletz S T, Bennett K E, Solander K C, Xu C, Maxwell R M and Middleton R S 2018 Predicting Chronic Climate-Driven Disturbances and Their Mitigation </w:t>
       </w:r>
@@ -15096,8 +15282,8 @@
       <w:pPr>
         <w:pStyle w:val="Bibliography"/>
       </w:pPr>
-      <w:bookmarkStart w:id="416" w:name="ref-mcgarvey_carbon_2014"/>
-      <w:bookmarkEnd w:id="415"/>
+      <w:bookmarkStart w:id="444" w:name="ref-mcgarvey_carbon_2014"/>
+      <w:bookmarkEnd w:id="443"/>
       <w:r>
         <w:t xml:space="preserve">McGarvey J C, Thompson J R, Epstein H E and Shugart H H 2014 Carbon storage in old-growth forests of the Mid-Atlantic: Toward better understanding the eastern forest carbon sink </w:t>
       </w:r>
@@ -15124,8 +15310,8 @@
       <w:pPr>
         <w:pStyle w:val="Bibliography"/>
       </w:pPr>
-      <w:bookmarkStart w:id="417" w:name="ref-novick_ameriflux_2018"/>
-      <w:bookmarkEnd w:id="416"/>
+      <w:bookmarkStart w:id="445" w:name="ref-novick_ameriflux_2018"/>
+      <w:bookmarkEnd w:id="444"/>
       <w:r>
         <w:t xml:space="preserve">Novick K A, Biederman J A, Desai A R, Litvak M E, Moore D J P, Scott R L and Torn M S 2018 The AmeriFlux network: A coalition of the willing </w:t>
       </w:r>
@@ -15152,8 +15338,8 @@
       <w:pPr>
         <w:pStyle w:val="Bibliography"/>
       </w:pPr>
-      <w:bookmarkStart w:id="418" w:name="ref-odum_strategy_1969"/>
-      <w:bookmarkEnd w:id="417"/>
+      <w:bookmarkStart w:id="446" w:name="ref-odum_strategy_1969"/>
+      <w:bookmarkEnd w:id="445"/>
       <w:r>
         <w:t xml:space="preserve">Odum E 1969 The strategy of ecosystem development </w:t>
       </w:r>
@@ -15180,8 +15366,8 @@
       <w:pPr>
         <w:pStyle w:val="Bibliography"/>
       </w:pPr>
-      <w:bookmarkStart w:id="419" w:name="ref-pan_large_2011"/>
-      <w:bookmarkEnd w:id="418"/>
+      <w:bookmarkStart w:id="447" w:name="ref-pan_large_2011"/>
+      <w:bookmarkEnd w:id="446"/>
       <w:r>
         <w:lastRenderedPageBreak/>
         <w:t xml:space="preserve">Pan Y, Birdsey R A, Fang J, Houghton R, Kauppi P E, Kurz W A, Phillips O L, Shvidenko A, Lewis S L, Canadell J G, Ciais P, Jackson R B, Pacala S, McGuire A D, Piao S, Rautiainen A, Sitch S and Hayes D 2011 A Large and Persistent Carbon Sink in the World’s Forests </w:t>
@@ -15209,8 +15395,8 @@
       <w:pPr>
         <w:pStyle w:val="Bibliography"/>
       </w:pPr>
-      <w:bookmarkStart w:id="420" w:name="ref-pastorello_fluxnet2015_2020"/>
-      <w:bookmarkEnd w:id="419"/>
+      <w:bookmarkStart w:id="448" w:name="ref-pastorello_fluxnet2015_2020"/>
+      <w:bookmarkEnd w:id="447"/>
       <w:r>
         <w:t xml:space="preserve">Pastorello G, Trotta C, Canfora E, Chu H, Christianson D, Cheah Y-W, Poindexter C, Chen J, Elbashandy A, Humphrey M, Isaac P, Polidori D, Ribeca A, van Ingen C, Zhang L, Amiro B, Ammann C, Arain M A, Ardö J, Arkebauer T, Arndt S K, Arriga N, Aubinet M, Aurela M, Baldocchi D, Barr A, Beamesderfer E, Marchesini L B, Bergeron O, Beringer J, Bernhofer C, Berveiller D, Billesbach D, Black T A, Blanken P D, Bohrer G, Boike J, Bolstad P V, Bonal D, Bonnefond J-M, Bowling D R, Bracho R, Brodeur J, Brümmer C, Buchmann N, Burban B, Burns S P, Buysse P, Cale P, Cavagna M, Cellier P, Chen S, Chini I, Christensen T R, Cleverly J, Collalti A, Consalvo C, Cook B D, Cook D, Coursolle C, Cremonese E, Curtis P S, D’Andrea E, da Rocha H, Dai X, Davis K J, De Cinti B, de Grandcourt A, De Ligne A, De Oliveira R C, Delpierre N, Desai A R, Di Bella C M, di Tommasi P, Dolman H, Domingo F, Dong G, Dore S, Duce P, Dufrêne E, Dunn A, Dušek J, Eamus D, Eichelmann U, ElKhidir H A M, Eugster W, Ewenz C M, Ewers B, Famulari D, Fares S, Feigenwinter I, Feitz A, Fensholt R, Filippa G, Fischer M, Frank J, Galvagno M, Gharun M, et al 2020 The FLUXNET2015 dataset and the ONEFlux processing pipeline for eddy covariance data </w:t>
       </w:r>
@@ -15237,8 +15423,8 @@
       <w:pPr>
         <w:pStyle w:val="Bibliography"/>
       </w:pPr>
-      <w:bookmarkStart w:id="421" w:name="ref-phillips_value_2017"/>
-      <w:bookmarkEnd w:id="420"/>
+      <w:bookmarkStart w:id="449" w:name="ref-phillips_value_2017"/>
+      <w:bookmarkEnd w:id="448"/>
       <w:r>
         <w:t xml:space="preserve">Phillips C L, Bond-Lamberty B, Desai A R, Lavoie M, Risk D, Tang J, Todd-Brown K and Vargas R 2017 The value of soil respiration measurements for interpreting and modeling terrestrial carbon cycling </w:t>
       </w:r>
@@ -15265,8 +15451,8 @@
       <w:pPr>
         <w:pStyle w:val="Bibliography"/>
       </w:pPr>
-      <w:bookmarkStart w:id="422" w:name="ref-pregitzer_carbon_2004"/>
-      <w:bookmarkEnd w:id="421"/>
+      <w:bookmarkStart w:id="450" w:name="ref-pregitzer_carbon_2004"/>
+      <w:bookmarkEnd w:id="449"/>
       <w:r>
         <w:t xml:space="preserve">Pregitzer K S and Euskirchen E S 2004 Carbon cycling and storage in world forests: Biome patterns related to forest age </w:t>
       </w:r>
@@ -15293,8 +15479,8 @@
       <w:pPr>
         <w:pStyle w:val="Bibliography"/>
       </w:pPr>
-      <w:bookmarkStart w:id="423" w:name="ref-pugh_role_2019"/>
-      <w:bookmarkEnd w:id="422"/>
+      <w:bookmarkStart w:id="451" w:name="ref-pugh_role_2019"/>
+      <w:bookmarkEnd w:id="450"/>
       <w:r>
         <w:t xml:space="preserve">Pugh T A M, Lindeskog M, Smith B, Poulter B, Arneth A, Haverd V and Calle L 2019 Role of forest regrowth in global carbon sink dynamics </w:t>
       </w:r>
@@ -15321,8 +15507,8 @@
       <w:pPr>
         <w:pStyle w:val="Bibliography"/>
       </w:pPr>
-      <w:bookmarkStart w:id="424" w:name="ref-requena_suarez_estimating_2019"/>
-      <w:bookmarkEnd w:id="423"/>
+      <w:bookmarkStart w:id="452" w:name="ref-requena_suarez_estimating_2019"/>
+      <w:bookmarkEnd w:id="451"/>
       <w:r>
         <w:t xml:space="preserve">Requena Suarez D, Rozendaal D M A, Sy V D, Phillips O L, Alvarez-Dávila E, Anderson-Teixeira K, Araujo-Murakami A, Arroyo L, Baker T R, Bongers F, Brienen R J W, Carter S, Cook-Patton S C, Feldpausch T R, Griscom B W, Harris N, Hérault B, Coronado E N H, Leavitt S M, Lewis S L, Marimon B S, Mendoza A M, N’dja J K, N’Guessan A E, Poorter L, Qie L, Rutishauser E, Sist P, Sonké B, Sullivan M J P, Vilanova E, Wang M M H, Martius C and Herold M 2019 Estimating aboveground net biomass change for tropical and subtropical forests: Refinement of IPCC default rates using forest plot data </w:t>
       </w:r>
@@ -15349,8 +15535,8 @@
       <w:pPr>
         <w:pStyle w:val="Bibliography"/>
       </w:pPr>
-      <w:bookmarkStart w:id="425" w:name="ref-ribeiro-kumara_how_2020"/>
-      <w:bookmarkEnd w:id="424"/>
+      <w:bookmarkStart w:id="453" w:name="ref-ribeiro-kumara_how_2020"/>
+      <w:bookmarkEnd w:id="452"/>
       <w:r>
         <w:t xml:space="preserve">Ribeiro-Kumara C, Köster E, Aaltonen H and Köster K 2020 How do forest fires affect soil greenhouse gas emissions in upland boreal forests? A review </w:t>
       </w:r>
@@ -15377,8 +15563,8 @@
       <w:pPr>
         <w:pStyle w:val="Bibliography"/>
       </w:pPr>
-      <w:bookmarkStart w:id="426" w:name="ref-saatchi_benchmark_2011"/>
-      <w:bookmarkEnd w:id="425"/>
+      <w:bookmarkStart w:id="454" w:name="ref-saatchi_benchmark_2011"/>
+      <w:bookmarkEnd w:id="453"/>
       <w:r>
         <w:t xml:space="preserve">Saatchi S S, Harris N L, Brown S, Lefsky M, Mitchard E T A, Salas W, Zutta B R, Buermann W, Lewis S L, Hagen S, Petrova S, White L, Silman M and Morel A 2011 Benchmark map of forest carbon stocks in tropical regions across three continents </w:t>
       </w:r>
@@ -15405,8 +15591,8 @@
       <w:pPr>
         <w:pStyle w:val="Bibliography"/>
       </w:pPr>
-      <w:bookmarkStart w:id="427" w:name="ref-schepaschenko_forest_2019"/>
-      <w:bookmarkEnd w:id="426"/>
+      <w:bookmarkStart w:id="455" w:name="ref-schepaschenko_forest_2019"/>
+      <w:bookmarkEnd w:id="454"/>
       <w:r>
         <w:lastRenderedPageBreak/>
         <w:t xml:space="preserve">Schepaschenko D, Chave J, Phillips O L, Lewis S L, Davies S J, Réjou-Méchain M, Sist P, Scipal K, Perger C, Herault B, Labrière N, Hofhansl F, Affum-Baffoe K, Aleinikov A, Alonso A, Amani C, Araujo-Murakami A, Armston J, Arroyo L, Ascarrunz N, Azevedo C, Baker T, Bałazy R, Bedeau C, Berry N, Bilous A M, Bilous S Y, Bissiengou P, Blanc L, Bobkova K S, Braslavskaya T, Brienen R, Burslem D F R P, Condit R, Cuni-Sanchez A, Danilina D, Torres D del C, Derroire G, Descroix L, Sotta E D, d’Oliveira M V N, Dresel C, Erwin T, Evdokimenko M D, Falck J, Feldpausch T R, Foli E G, Foster R, Fritz S, Garcia-Abril A D, Gornov A, Gornova M, Gothard-Bassébé E, Gourlet-Fleury S, Guedes M, Hamer K C, Susanty F H, Higuchi N, Coronado E N H, Hubau W, Hubbell S, Ilstedt U, Ivanov V V, Kanashiro M, Karlsson A, Karminov V N, Killeen T, Koffi J-C K, Konovalova M, Kraxner F, Krejza J, Krisnawati H, Krivobokov L V, Kuznetsov M A, Lakyda I, Lakyda P I, Licona J C, Lucas R M, Lukina N, Lussetti D, Malhi Y, Manzanera J A, Marimon B, Junior B H M, Martinez R V, Martynenko O V, Matsala M, Matyashuk R K, Mazzei L, Memiaghe H, Mendoza C, Mendoza A M, Moroziuk O V, Mukhortova L, Musa S, Nazimova D I, Okuda T, Oliveira L C, et al 2019 The Forest Observation System, building a global reference dataset for remote sensing of forest biomass </w:t>
@@ -15434,8 +15620,8 @@
       <w:pPr>
         <w:pStyle w:val="Bibliography"/>
       </w:pPr>
-      <w:bookmarkStart w:id="428" w:name="ref-schimel_neon_2007"/>
-      <w:bookmarkEnd w:id="427"/>
+      <w:bookmarkStart w:id="456" w:name="ref-schimel_neon_2007"/>
+      <w:bookmarkEnd w:id="455"/>
       <w:r>
         <w:t xml:space="preserve">Schimel D, Hargrove W, Hoffman F and MacMahon J 2007 NEON: A hierarchically designed national ecological network </w:t>
       </w:r>
@@ -15462,8 +15648,8 @@
       <w:pPr>
         <w:pStyle w:val="Bibliography"/>
       </w:pPr>
-      <w:bookmarkStart w:id="429" w:name="ref-schimel_effect_2015"/>
-      <w:bookmarkEnd w:id="428"/>
+      <w:bookmarkStart w:id="457" w:name="ref-schimel_effect_2015"/>
+      <w:bookmarkEnd w:id="456"/>
       <w:r>
         <w:t xml:space="preserve">Schimel D, Stephens B B and Fisher J B 2015 Effect of increasing CO </w:t>
       </w:r>
@@ -15499,8 +15685,8 @@
       <w:pPr>
         <w:pStyle w:val="Bibliography"/>
       </w:pPr>
-      <w:bookmarkStart w:id="430" w:name="ref-smithwick_potential_2002"/>
-      <w:bookmarkEnd w:id="429"/>
+      <w:bookmarkStart w:id="458" w:name="ref-smithwick_potential_2002"/>
+      <w:bookmarkEnd w:id="457"/>
       <w:r>
         <w:t xml:space="preserve">Smithwick E A H, Harmon M E, Remillard S M, Acker S A and Franklin J F 2002 Potential upper bounds of carbon stores in forests of the Pacific Northwest </w:t>
       </w:r>
@@ -15527,8 +15713,8 @@
       <w:pPr>
         <w:pStyle w:val="Bibliography"/>
       </w:pPr>
-      <w:bookmarkStart w:id="431" w:name="ref-song_meta-analysis_2019"/>
-      <w:bookmarkEnd w:id="430"/>
+      <w:bookmarkStart w:id="459" w:name="ref-song_meta-analysis_2019"/>
+      <w:bookmarkEnd w:id="458"/>
       <w:r>
         <w:t xml:space="preserve">Song J, Wan S, Piao S, Knapp A K, Classen A T, Vicca S, Ciais P, Hovenden M J, Leuzinger S, Beier C, Kardol P, Xia J, Liu Q, Ru J, Zhou Z, Luo Y, Guo D, Adam Langley J, Zscheischler J, Dukes J S, Tang J, Chen J, Hofmockel K S, Kueppers L M, Rustad L, Liu L, Smith M D, Templer P H, Quinn Thomas R, Norby R J, Phillips R P, Niu S, Fatichi S, Wang Y, Shao P, Han H, Wang D, Lei L, Wang J, Li X, Zhang Q, Li X, Su F, Liu B, Yang F, Ma G, Li G, Liu Y, Liu Y, Yang Z, Zhang K, Miao Y, Hu M, Yan C, Zhang A, Zhong M, Hui Y, Li Y and Zheng M 2019 A meta-analysis of 1,119 manipulative experiments on terrestrial carbon-cycling responses to global change </w:t>
       </w:r>
@@ -15555,8 +15741,8 @@
       <w:pPr>
         <w:pStyle w:val="Bibliography"/>
       </w:pPr>
-      <w:bookmarkStart w:id="432" w:name="ref-song_global_2018"/>
-      <w:bookmarkEnd w:id="431"/>
+      <w:bookmarkStart w:id="460" w:name="ref-song_global_2018"/>
+      <w:bookmarkEnd w:id="459"/>
       <w:r>
         <w:t xml:space="preserve">Song X-P, Hansen M C, Stehman S V, Potapov P V, Tyukavina A, Vermote E F and Townshend J R 2018 Global land change from 1982 to 2016 </w:t>
       </w:r>
@@ -15583,8 +15769,8 @@
       <w:pPr>
         <w:pStyle w:val="Bibliography"/>
       </w:pPr>
-      <w:bookmarkStart w:id="433" w:name="ref-spawn_harmonized_2020"/>
-      <w:bookmarkEnd w:id="432"/>
+      <w:bookmarkStart w:id="461" w:name="ref-spawn_harmonized_2020"/>
+      <w:bookmarkEnd w:id="460"/>
       <w:r>
         <w:t xml:space="preserve">Spawn S A, Sullivan C C, Lark T J and Gibbs H K 2020 Harmonized global maps of above and belowground biomass carbon density in the year 2010 </w:t>
       </w:r>
@@ -15611,8 +15797,8 @@
       <w:pPr>
         <w:pStyle w:val="Bibliography"/>
       </w:pPr>
-      <w:bookmarkStart w:id="434" w:name="ref-stoy_data-driven_2013"/>
-      <w:bookmarkEnd w:id="433"/>
+      <w:bookmarkStart w:id="462" w:name="ref-stoy_data-driven_2013"/>
+      <w:bookmarkEnd w:id="461"/>
       <w:r>
         <w:t xml:space="preserve">Stoy P C, Mauder M, Foken T, Marcolla B, Boegh E, Ibrom A, Arain M A, Arneth A, Aurela M, Bernhofer C, Cescatti A, Dellwik E, Duce P, Gianelle D, van Gorsel E, Kiely G, Knohl A, Margolis H, McCaughey H, Merbold L, Montagnani L, Papale D, Reichstein M, Saunders M, Serrano-Ortiz P, Sottocornola M, Spano D, Vaccari F and Varlagin A 2013 A data-driven analysis of energy balance closure across FLUXNET research sites: The role of landscape scale heterogeneity </w:t>
       </w:r>
@@ -15639,8 +15825,8 @@
       <w:pPr>
         <w:pStyle w:val="Bibliography"/>
       </w:pPr>
-      <w:bookmarkStart w:id="435" w:name="ref-sulman_multiple_2018"/>
-      <w:bookmarkEnd w:id="434"/>
+      <w:bookmarkStart w:id="463" w:name="ref-sulman_multiple_2018"/>
+      <w:bookmarkEnd w:id="462"/>
       <w:r>
         <w:lastRenderedPageBreak/>
         <w:t xml:space="preserve">Sulman B N, Moore J A M, Abramoff R, Averill C, Kivlin S, Georgiou K, Sridhar B, Hartman M D, Wang G, Wieder W R, Bradford M A, Luo Y, Mayes M A, Morrison E, Riley W J, Salazar A, Schimel J P, Tang J and Classen A T 2018 Multiple models and experiments underscore large uncertainty in soil carbon dynamics </w:t>
@@ -15668,8 +15854,8 @@
       <w:pPr>
         <w:pStyle w:val="Bibliography"/>
       </w:pPr>
-      <w:bookmarkStart w:id="436" w:name="ref-taylor_temperature_2017"/>
-      <w:bookmarkEnd w:id="435"/>
+      <w:bookmarkStart w:id="464" w:name="ref-taylor_temperature_2017"/>
+      <w:bookmarkEnd w:id="463"/>
       <w:r>
         <w:t xml:space="preserve">Taylor P G, Cleveland C C, Wieder W R, Sullivan B W, Doughty C E, Dobrowski S Z and Townsend A R 2017 Temperature and rainfall interact to control carbon cycling in tropical forests ed L Liu </w:t>
       </w:r>
@@ -15696,8 +15882,8 @@
       <w:pPr>
         <w:pStyle w:val="Bibliography"/>
       </w:pPr>
-      <w:bookmarkStart w:id="437" w:name="ref-r_core_team_r_2020"/>
-      <w:bookmarkEnd w:id="436"/>
+      <w:bookmarkStart w:id="465" w:name="ref-r_core_team_r_2020"/>
+      <w:bookmarkEnd w:id="464"/>
       <w:r>
         <w:t>Team R C 2020 R : A language and environment for statistical computing. R Foundation for Statistical Computing, Vienna, Austria. URL http://www.R-project.org/.</w:t>
       </w:r>
@@ -15706,8 +15892,8 @@
       <w:pPr>
         <w:pStyle w:val="Bibliography"/>
       </w:pPr>
-      <w:bookmarkStart w:id="438" w:name="ref-tubiello_carbon_2020"/>
-      <w:bookmarkEnd w:id="437"/>
+      <w:bookmarkStart w:id="466" w:name="ref-tubiello_carbon_2020"/>
+      <w:bookmarkEnd w:id="465"/>
       <w:r>
         <w:t xml:space="preserve">Tubiello F N, Pekkarinen A, Marklund L, Wanner N, Conchedda G, Federici S, Rossi S and Grassi G 2020 Carbon Emissions and Removals by Forests: New Estimates 1990&amp;ndash;2020 </w:t>
       </w:r>
@@ -15725,8 +15911,8 @@
       <w:pPr>
         <w:pStyle w:val="Bibliography"/>
       </w:pPr>
-      <w:bookmarkStart w:id="439" w:name="ref-van_der_werf_global_2017"/>
-      <w:bookmarkEnd w:id="438"/>
+      <w:bookmarkStart w:id="467" w:name="ref-van_der_werf_global_2017"/>
+      <w:bookmarkEnd w:id="466"/>
       <w:r>
         <w:t xml:space="preserve">van der Werf G R, Randerson J T, Giglio L, van Leeuwen T T, Chen Y, Rogers B M, Mu M, van Marle M J E, Morton D C, Collatz G J, Yokelson R J and Kasibhatla P S 2017 Global fire emissions estimates during 1997 </w:t>
       </w:r>
@@ -15753,8 +15939,8 @@
       <w:pPr>
         <w:pStyle w:val="Bibliography"/>
       </w:pPr>
-      <w:bookmarkStart w:id="440" w:name="ref-vargas_biomass_2008"/>
-      <w:bookmarkEnd w:id="439"/>
+      <w:bookmarkStart w:id="468" w:name="ref-vargas_biomass_2008"/>
+      <w:bookmarkEnd w:id="467"/>
       <w:r>
         <w:t xml:space="preserve">Vargas R, Allen M F and Allen E B 2008 Biomass and carbon accumulation in a fire chronosequence of a seasonally dry tropical forest </w:t>
       </w:r>
@@ -15781,8 +15967,8 @@
       <w:pPr>
         <w:pStyle w:val="Bibliography"/>
       </w:pPr>
-      <w:bookmarkStart w:id="441" w:name="ref-wang_golum-cnp_2018"/>
-      <w:bookmarkEnd w:id="440"/>
+      <w:bookmarkStart w:id="469" w:name="ref-wang_golum-cnp_2018"/>
+      <w:bookmarkEnd w:id="468"/>
       <w:r>
         <w:t xml:space="preserve">Wang Y, Ciais P, Goll D, Huang Y, Luo Y, Wang Y-P, Bloom A A, Broquet G, Hartmann J, Peng S, Penuelas J, Piao S, Sardans J, Stocker B D, Wang R, Zaehle S and Zechmeister-Boltenstern S 2018 GOLUM-CNP v1.0: A data-driven modeling of carbon, nitrogen and phosphorus cycles in major terrestrial biomes </w:t>
       </w:r>
@@ -15809,8 +15995,8 @@
       <w:pPr>
         <w:pStyle w:val="Bibliography"/>
       </w:pPr>
-      <w:bookmarkStart w:id="442" w:name="ref-warner_spatial_2019"/>
-      <w:bookmarkEnd w:id="441"/>
+      <w:bookmarkStart w:id="470" w:name="ref-warner_spatial_2019"/>
+      <w:bookmarkEnd w:id="469"/>
       <w:r>
         <w:t xml:space="preserve">Warner D L, Bond-Lamberty B, Jian J, Stell E and Vargas R 2019 Spatial Predictions and Associated Uncertainty of Annual Soil Respiration at the Global Scale </w:t>
       </w:r>
@@ -15837,8 +16023,8 @@
       <w:pPr>
         <w:pStyle w:val="Bibliography"/>
       </w:pPr>
-      <w:bookmarkStart w:id="443" w:name="ref-williams_impacts_2014"/>
-      <w:bookmarkEnd w:id="442"/>
+      <w:bookmarkStart w:id="471" w:name="ref-williams_impacts_2014"/>
+      <w:bookmarkEnd w:id="470"/>
       <w:r>
         <w:t xml:space="preserve">Williams C A, Collatz G J, Masek J, Huang C and Goward S N 2014 Impacts of disturbance history on forest carbon stocks and fluxes: Merging satellite disturbance mapping with forest inventory data in a carbon cycle model framework </w:t>
       </w:r>
@@ -15865,8 +16051,8 @@
       <w:pPr>
         <w:pStyle w:val="Bibliography"/>
       </w:pPr>
-      <w:bookmarkStart w:id="444" w:name="ref-wilson_stability_2016"/>
-      <w:bookmarkEnd w:id="443"/>
+      <w:bookmarkStart w:id="472" w:name="ref-wilson_stability_2016"/>
+      <w:bookmarkEnd w:id="471"/>
       <w:r>
         <w:t xml:space="preserve">Wilson R M, Hopple A M, Tfaily M M, Sebestyen S D, Schadt C W, Pfeifer-Meister L, Medvedeff C, McFarlane K J, Kostka J E, Kolton M, Kolka R K, Kluber L A, Keller J K, Guilderson T P, Griffiths N A, Chanton J P, Bridgham S D and Hanson P J 2016 Stability of peatland carbon to rising temperatures </w:t>
       </w:r>
@@ -15893,8 +16079,8 @@
       <w:pPr>
         <w:pStyle w:val="Bibliography"/>
       </w:pPr>
-      <w:bookmarkStart w:id="445" w:name="ref-xu_contribution_2016"/>
-      <w:bookmarkEnd w:id="444"/>
+      <w:bookmarkStart w:id="473" w:name="ref-xu_contribution_2016"/>
+      <w:bookmarkEnd w:id="472"/>
       <w:r>
         <w:t xml:space="preserve">Xu M and Shang H 2016 Contribution of soil respiration to the global carbon equation </w:t>
       </w:r>
@@ -15921,8 +16107,8 @@
       <w:pPr>
         <w:pStyle w:val="Bibliography"/>
       </w:pPr>
-      <w:bookmarkStart w:id="446" w:name="ref-yang_carbon_2011"/>
-      <w:bookmarkEnd w:id="445"/>
+      <w:bookmarkStart w:id="474" w:name="ref-yang_carbon_2011"/>
+      <w:bookmarkEnd w:id="473"/>
       <w:r>
         <w:t xml:space="preserve">Yang Y, Luo Y and Finzi A C 2011 Carbon and nitrogen dynamics during forest stand development: A global synthesis </w:t>
       </w:r>
@@ -15944,9 +16130,9 @@
       <w:r>
         <w:t xml:space="preserve"> 977</w:t>
       </w:r>
-      <w:bookmarkEnd w:id="333"/>
-      <w:bookmarkEnd w:id="335"/>
-      <w:bookmarkEnd w:id="446"/>
+      <w:bookmarkEnd w:id="361"/>
+      <w:bookmarkEnd w:id="363"/>
+      <w:bookmarkEnd w:id="474"/>
     </w:p>
     <w:sectPr>
       <w:pgSz w:w="12240" w:h="15840"/>
@@ -16852,7 +17038,13 @@
         <w:annotationRef/>
       </w:r>
       <w:r>
-        <w:t xml:space="preserve">X axis label needs work.  </w:t>
+        <w:rPr>
+          <w:highlight w:val="yellow"/>
+        </w:rPr>
+        <w:t>X axis label needs work.</w:t>
+      </w:r>
+      <w:r>
+        <w:t xml:space="preserve">  </w:t>
       </w:r>
     </w:p>
   </w:comment>
@@ -16878,7 +17070,7 @@
       </w:r>
     </w:p>
   </w:comment>
-  <w:comment w:id="300" w:author="Muller-Landau, Helene" w:date="2021-01-22T14:49:00Z" w:initials="MH">
+  <w:comment w:id="306" w:author="Muller-Landau, Helene" w:date="2021-01-22T14:49:00Z" w:initials="MH">
     <w:p>
       <w:pPr>
         <w:pStyle w:val="CommentText"/>
@@ -16890,11 +17082,14 @@
         <w:annotationRef/>
       </w:r>
       <w:r>
+        <w:rPr>
+          <w:highlight w:val="yellow"/>
+        </w:rPr>
         <w:t>Incomplete sentence</w:t>
       </w:r>
     </w:p>
   </w:comment>
-  <w:comment w:id="302" w:author="Muller-Landau, Helene" w:date="2021-01-22T14:50:00Z" w:initials="MH">
+  <w:comment w:id="308" w:author="Muller-Landau, Helene" w:date="2021-01-22T14:50:00Z" w:initials="MH">
     <w:p>
       <w:pPr>
         <w:pStyle w:val="CommentText"/>
@@ -16906,11 +17101,14 @@
         <w:annotationRef/>
       </w:r>
       <w:r>
+        <w:rPr>
+          <w:highlight w:val="yellow"/>
+        </w:rPr>
         <w:t>Wording could be improved</w:t>
       </w:r>
     </w:p>
   </w:comment>
-  <w:comment w:id="308" w:author="Muller-Landau, Helene" w:date="2021-01-22T14:52:00Z" w:initials="MH">
+  <w:comment w:id="314" w:author="Muller-Landau, Helene" w:date="2021-01-22T14:52:00Z" w:initials="MH">
     <w:p>
       <w:pPr>
         <w:pStyle w:val="CommentText"/>
@@ -16922,11 +17120,17 @@
         <w:annotationRef/>
       </w:r>
       <w:r>
-        <w:t xml:space="preserve">I recommend putting this later in the discussion.  </w:t>
+        <w:rPr>
+          <w:highlight w:val="yellow"/>
+        </w:rPr>
+        <w:t>I recommend putting this later in the discussion.</w:t>
+      </w:r>
+      <w:r>
+        <w:t xml:space="preserve">  </w:t>
       </w:r>
     </w:p>
   </w:comment>
-  <w:comment w:id="309" w:author="Muller-Landau, Helene" w:date="2021-01-22T14:52:00Z" w:initials="MH">
+  <w:comment w:id="315" w:author="Muller-Landau, Helene" w:date="2021-01-22T14:52:00Z" w:initials="MH">
     <w:p>
       <w:pPr>
         <w:pStyle w:val="CommentText"/>
@@ -16938,11 +17142,17 @@
         <w:annotationRef/>
       </w:r>
       <w:r>
-        <w:t xml:space="preserve">I recommend moving this paragraph to the end of this section.  </w:t>
+        <w:rPr>
+          <w:highlight w:val="yellow"/>
+        </w:rPr>
+        <w:t>I recommend moving this paragraph to the end of this section.</w:t>
+      </w:r>
+      <w:r>
+        <w:t xml:space="preserve">  </w:t>
       </w:r>
     </w:p>
   </w:comment>
-  <w:comment w:id="328" w:author="Muller-Landau, Helene" w:date="2021-01-22T15:00:00Z" w:initials="MH">
+  <w:comment w:id="356" w:author="Muller-Landau, Helene" w:date="2021-01-22T15:00:00Z" w:initials="MH">
     <w:p>
       <w:pPr>
         <w:autoSpaceDE w:val="0"/>
@@ -16963,14 +17173,23 @@
         <w:annotationRef/>
       </w:r>
       <w:r>
+        <w:rPr>
+          <w:highlight w:val="yellow"/>
+        </w:rPr>
         <w:t xml:space="preserve">I feel like the discussion overstates the ability of remote sensing to capture variation in biomass.  There are serious issues with this.  Existing biomass maps based on different remote sensing products disagree strongly, at least for the tropics.  Studies analyzing their accuracy against independent data find they have really high errors.  Recent work suggests that insofar as they are built with super flexible models such as random forest and a </w:t>
       </w:r>
       <w:proofErr w:type="spellStart"/>
       <w:r>
+        <w:rPr>
+          <w:highlight w:val="yellow"/>
+        </w:rPr>
         <w:t>gzillion</w:t>
       </w:r>
       <w:proofErr w:type="spellEnd"/>
       <w:r>
+        <w:rPr>
+          <w:highlight w:val="yellow"/>
+        </w:rPr>
         <w:t xml:space="preserve"> predictor variables, they are almost always overfit.  </w:t>
       </w:r>
       <w:proofErr w:type="spellStart"/>
@@ -16979,6 +17198,7 @@
           <w:rFonts w:ascii="Segoe UI" w:hAnsi="Segoe UI" w:cs="Segoe UI"/>
           <w:sz w:val="18"/>
           <w:szCs w:val="18"/>
+          <w:highlight w:val="yellow"/>
         </w:rPr>
         <w:t>Ploton</w:t>
       </w:r>
@@ -16988,6 +17208,7 @@
           <w:rFonts w:ascii="Segoe UI" w:hAnsi="Segoe UI" w:cs="Segoe UI"/>
           <w:sz w:val="18"/>
           <w:szCs w:val="18"/>
+          <w:highlight w:val="yellow"/>
         </w:rPr>
         <w:t xml:space="preserve">, P., F. Mortier, M. </w:t>
       </w:r>
@@ -16997,6 +17218,7 @@
           <w:rFonts w:ascii="Segoe UI" w:hAnsi="Segoe UI" w:cs="Segoe UI"/>
           <w:sz w:val="18"/>
           <w:szCs w:val="18"/>
+          <w:highlight w:val="yellow"/>
         </w:rPr>
         <w:t>Réjou-Méchain</w:t>
       </w:r>
@@ -17006,6 +17228,7 @@
           <w:rFonts w:ascii="Segoe UI" w:hAnsi="Segoe UI" w:cs="Segoe UI"/>
           <w:sz w:val="18"/>
           <w:szCs w:val="18"/>
+          <w:highlight w:val="yellow"/>
         </w:rPr>
         <w:t xml:space="preserve">, N. </w:t>
       </w:r>
@@ -17015,6 +17238,7 @@
           <w:rFonts w:ascii="Segoe UI" w:hAnsi="Segoe UI" w:cs="Segoe UI"/>
           <w:sz w:val="18"/>
           <w:szCs w:val="18"/>
+          <w:highlight w:val="yellow"/>
         </w:rPr>
         <w:t>Barbier</w:t>
       </w:r>
@@ -17024,6 +17248,7 @@
           <w:rFonts w:ascii="Segoe UI" w:hAnsi="Segoe UI" w:cs="Segoe UI"/>
           <w:sz w:val="18"/>
           <w:szCs w:val="18"/>
+          <w:highlight w:val="yellow"/>
         </w:rPr>
         <w:t xml:space="preserve">, N. Picard, V. Rossi, C. </w:t>
       </w:r>
@@ -17033,6 +17258,7 @@
           <w:rFonts w:ascii="Segoe UI" w:hAnsi="Segoe UI" w:cs="Segoe UI"/>
           <w:sz w:val="18"/>
           <w:szCs w:val="18"/>
+          <w:highlight w:val="yellow"/>
         </w:rPr>
         <w:t>Dormann</w:t>
       </w:r>
@@ -17042,6 +17268,7 @@
           <w:rFonts w:ascii="Segoe UI" w:hAnsi="Segoe UI" w:cs="Segoe UI"/>
           <w:sz w:val="18"/>
           <w:szCs w:val="18"/>
+          <w:highlight w:val="yellow"/>
         </w:rPr>
         <w:t xml:space="preserve">, G. </w:t>
       </w:r>
@@ -17051,6 +17278,7 @@
           <w:rFonts w:ascii="Segoe UI" w:hAnsi="Segoe UI" w:cs="Segoe UI"/>
           <w:sz w:val="18"/>
           <w:szCs w:val="18"/>
+          <w:highlight w:val="yellow"/>
         </w:rPr>
         <w:t>Cornu</w:t>
       </w:r>
@@ -17060,6 +17288,7 @@
           <w:rFonts w:ascii="Segoe UI" w:hAnsi="Segoe UI" w:cs="Segoe UI"/>
           <w:sz w:val="18"/>
           <w:szCs w:val="18"/>
+          <w:highlight w:val="yellow"/>
         </w:rPr>
         <w:t xml:space="preserve">, G. </w:t>
       </w:r>
@@ -17069,6 +17298,7 @@
           <w:rFonts w:ascii="Segoe UI" w:hAnsi="Segoe UI" w:cs="Segoe UI"/>
           <w:sz w:val="18"/>
           <w:szCs w:val="18"/>
+          <w:highlight w:val="yellow"/>
         </w:rPr>
         <w:t>Viennois</w:t>
       </w:r>
@@ -17078,6 +17308,7 @@
           <w:rFonts w:ascii="Segoe UI" w:hAnsi="Segoe UI" w:cs="Segoe UI"/>
           <w:sz w:val="18"/>
           <w:szCs w:val="18"/>
+          <w:highlight w:val="yellow"/>
         </w:rPr>
         <w:t xml:space="preserve">, N. </w:t>
       </w:r>
@@ -17087,6 +17318,7 @@
           <w:rFonts w:ascii="Segoe UI" w:hAnsi="Segoe UI" w:cs="Segoe UI"/>
           <w:sz w:val="18"/>
           <w:szCs w:val="18"/>
+          <w:highlight w:val="yellow"/>
         </w:rPr>
         <w:t>Bayol</w:t>
       </w:r>
@@ -17096,6 +17328,7 @@
           <w:rFonts w:ascii="Segoe UI" w:hAnsi="Segoe UI" w:cs="Segoe UI"/>
           <w:sz w:val="18"/>
           <w:szCs w:val="18"/>
+          <w:highlight w:val="yellow"/>
         </w:rPr>
         <w:t xml:space="preserve">, A. </w:t>
       </w:r>
@@ -17105,6 +17338,7 @@
           <w:rFonts w:ascii="Segoe UI" w:hAnsi="Segoe UI" w:cs="Segoe UI"/>
           <w:sz w:val="18"/>
           <w:szCs w:val="18"/>
+          <w:highlight w:val="yellow"/>
         </w:rPr>
         <w:t>Lyapustin</w:t>
       </w:r>
@@ -17114,6 +17348,7 @@
           <w:rFonts w:ascii="Segoe UI" w:hAnsi="Segoe UI" w:cs="Segoe UI"/>
           <w:sz w:val="18"/>
           <w:szCs w:val="18"/>
+          <w:highlight w:val="yellow"/>
         </w:rPr>
         <w:t xml:space="preserve">, S. </w:t>
       </w:r>
@@ -17123,6 +17358,7 @@
           <w:rFonts w:ascii="Segoe UI" w:hAnsi="Segoe UI" w:cs="Segoe UI"/>
           <w:sz w:val="18"/>
           <w:szCs w:val="18"/>
+          <w:highlight w:val="yellow"/>
         </w:rPr>
         <w:t>Gourlet</w:t>
       </w:r>
@@ -17132,6 +17368,7 @@
           <w:rFonts w:ascii="Segoe UI" w:hAnsi="Segoe UI" w:cs="Segoe UI"/>
           <w:sz w:val="18"/>
           <w:szCs w:val="18"/>
+          <w:highlight w:val="yellow"/>
         </w:rPr>
         <w:t xml:space="preserve">-Fleury, and R. </w:t>
       </w:r>
@@ -17141,6 +17378,7 @@
           <w:rFonts w:ascii="Segoe UI" w:hAnsi="Segoe UI" w:cs="Segoe UI"/>
           <w:sz w:val="18"/>
           <w:szCs w:val="18"/>
+          <w:highlight w:val="yellow"/>
         </w:rPr>
         <w:t>Pélissier</w:t>
       </w:r>
@@ -17150,6 +17388,7 @@
           <w:rFonts w:ascii="Segoe UI" w:hAnsi="Segoe UI" w:cs="Segoe UI"/>
           <w:sz w:val="18"/>
           <w:szCs w:val="18"/>
+          <w:highlight w:val="yellow"/>
         </w:rPr>
         <w:t xml:space="preserve">. 2020. Spatial validation reveals poor predictive performance of large-scale ecological mapping models. Nature Communications </w:t>
       </w:r>
@@ -17160,6 +17399,7 @@
           <w:bCs/>
           <w:sz w:val="18"/>
           <w:szCs w:val="18"/>
+          <w:highlight w:val="yellow"/>
         </w:rPr>
         <w:t>11</w:t>
       </w:r>
@@ -17168,6 +17408,7 @@
           <w:rFonts w:ascii="Segoe UI" w:hAnsi="Segoe UI" w:cs="Segoe UI"/>
           <w:sz w:val="18"/>
           <w:szCs w:val="18"/>
+          <w:highlight w:val="yellow"/>
         </w:rPr>
         <w:t>:4540.</w:t>
       </w:r>

</xml_diff>